<commit_message>
final updates to static pages for step 3. added reviews and html updates to project stpe 3 doc
</commit_message>
<xml_diff>
--- a/step3/Group 36 Project Step 3 Draft.docx
+++ b/step3/Group 36 Project Step 3 Draft.docx
@@ -11,7 +11,7 @@
       <w:pPr>
         <w:pStyle w:val="Heading1"/>
       </w:pPr>
-      <w:bookmarkStart w:id="0" w:name="_Toc134528411"/>
+      <w:bookmarkStart w:id="0" w:name="_Toc135133779"/>
       <w:r>
         <w:t>Reader Log</w:t>
       </w:r>
@@ -61,7 +61,7 @@
         <w:rPr>
           <w:rStyle w:val="SubtleReference"/>
         </w:rPr>
-        <w:t>Draft</w:t>
+        <w:t>Final</w:t>
       </w:r>
       <w:r>
         <w:rPr>
@@ -117,12 +117,18 @@
         <w:rPr>
           <w:rStyle w:val="SubtleReference"/>
         </w:rPr>
-        <w:t>11</w:t>
+        <w:t>1</w:t>
       </w:r>
       <w:r>
         <w:rPr>
           <w:rStyle w:val="SubtleReference"/>
         </w:rPr>
+        <w:t>8</w:t>
+      </w:r>
+      <w:r>
+        <w:rPr>
+          <w:rStyle w:val="SubtleReference"/>
+        </w:rPr>
         <w:t>/23</w:t>
       </w:r>
     </w:p>
@@ -133,6 +139,7 @@
           <w:rStyle w:val="SubtleReference"/>
         </w:rPr>
       </w:pPr>
+      <w:proofErr w:type="spellStart"/>
       <w:r>
         <w:rPr>
           <w:rStyle w:val="SubtleReference"/>
@@ -145,6 +152,7 @@
         </w:rPr>
         <w:t>.zip</w:t>
       </w:r>
+      <w:proofErr w:type="spellEnd"/>
       <w:r>
         <w:rPr>
           <w:rStyle w:val="SubtleReference"/>
@@ -160,17 +168,26 @@
     </w:p>
     <w:p>
       <w:pPr>
-        <w:pStyle w:val="TOCHeading"/>
-        <w:rPr>
-          <w:rFonts w:asciiTheme="minorHAnsi" w:eastAsiaTheme="minorHAnsi" w:hAnsiTheme="minorHAnsi" w:cstheme="minorBidi"/>
+        <w:ind w:left="720"/>
+        <w:rPr>
           <w:smallCaps/>
           <w:color w:val="5A5A5A" w:themeColor="text1" w:themeTint="A5"/>
-          <w:kern w:val="2"/>
-          <w:sz w:val="22"/>
-          <w:szCs w:val="22"/>
-          <w14:ligatures w14:val="standardContextual"/>
-        </w:rPr>
-      </w:pPr>
+        </w:rPr>
+      </w:pPr>
+      <w:r>
+        <w:rPr>
+          <w:smallCaps/>
+          <w:color w:val="5A5A5A" w:themeColor="text1" w:themeTint="A5"/>
+        </w:rPr>
+        <w:t xml:space="preserve">Project URL: </w:t>
+      </w:r>
+      <w:r>
+        <w:rPr>
+          <w:smallCaps/>
+          <w:color w:val="5A5A5A" w:themeColor="text1" w:themeTint="A5"/>
+        </w:rPr>
+        <w:t>http://flip3.engr.oregonstate.edu:9036/readingstatus.html</w:t>
+      </w:r>
     </w:p>
     <w:sdt>
       <w:sdtPr>
@@ -236,7 +253,7 @@
           <w:r>
             <w:fldChar w:fldCharType="separate"/>
           </w:r>
-          <w:hyperlink w:anchor="_Toc134528411" w:history="1">
+          <w:hyperlink w:anchor="_Toc135133779" w:history="1">
             <w:r>
               <w:rPr>
                 <w:rStyle w:val="Hyperlink"/>
@@ -263,7 +280,7 @@
                 <w:noProof/>
                 <w:webHidden/>
               </w:rPr>
-              <w:instrText xml:space="preserve"> PAGEREF _Toc134528411 \h </w:instrText>
+              <w:instrText xml:space="preserve"> PAGEREF _Toc135133779 \h </w:instrText>
             </w:r>
             <w:r>
               <w:rPr>
@@ -305,13 +322,13 @@
               <w:noProof/>
             </w:rPr>
           </w:pPr>
-          <w:hyperlink w:anchor="_Toc134528412" w:history="1">
+          <w:hyperlink w:anchor="_Toc135133780" w:history="1">
             <w:r>
               <w:rPr>
                 <w:rStyle w:val="Hyperlink"/>
                 <w:noProof/>
               </w:rPr>
-              <w:t>Step 2 Feedback</w:t>
+              <w:t>Step 3 Feedback</w:t>
             </w:r>
             <w:r>
               <w:rPr>
@@ -332,7 +349,7 @@
                 <w:noProof/>
                 <w:webHidden/>
               </w:rPr>
-              <w:instrText xml:space="preserve"> PAGEREF _Toc134528412 \h </w:instrText>
+              <w:instrText xml:space="preserve"> PAGEREF _Toc135133780 \h </w:instrText>
             </w:r>
             <w:r>
               <w:rPr>
@@ -352,7 +369,7 @@
                 <w:noProof/>
                 <w:webHidden/>
               </w:rPr>
-              <w:t>2</w:t>
+              <w:t>3</w:t>
             </w:r>
             <w:r>
               <w:rPr>
@@ -374,13 +391,13 @@
               <w:noProof/>
             </w:rPr>
           </w:pPr>
-          <w:hyperlink w:anchor="_Toc134528413" w:history="1">
+          <w:hyperlink w:anchor="_Toc135133781" w:history="1">
             <w:r>
               <w:rPr>
                 <w:rStyle w:val="Hyperlink"/>
                 <w:noProof/>
               </w:rPr>
-              <w:t>Actions Taken from Step 2 Feedback Step</w:t>
+              <w:t>Actions Taken from Step 3 Feedback:</w:t>
             </w:r>
             <w:r>
               <w:rPr>
@@ -401,7 +418,7 @@
                 <w:noProof/>
                 <w:webHidden/>
               </w:rPr>
-              <w:instrText xml:space="preserve"> PAGEREF _Toc134528413 \h </w:instrText>
+              <w:instrText xml:space="preserve"> PAGEREF _Toc135133781 \h </w:instrText>
             </w:r>
             <w:r>
               <w:rPr>
@@ -421,7 +438,7 @@
                 <w:noProof/>
                 <w:webHidden/>
               </w:rPr>
-              <w:t>3</w:t>
+              <w:t>5</w:t>
             </w:r>
             <w:r>
               <w:rPr>
@@ -443,13 +460,13 @@
               <w:noProof/>
             </w:rPr>
           </w:pPr>
-          <w:hyperlink w:anchor="_Toc134528414" w:history="1">
+          <w:hyperlink w:anchor="_Toc135133782" w:history="1">
             <w:r>
               <w:rPr>
                 <w:rStyle w:val="Hyperlink"/>
                 <w:noProof/>
               </w:rPr>
-              <w:t>Step 1 Feedback</w:t>
+              <w:t>Step 2 Feedback</w:t>
             </w:r>
             <w:r>
               <w:rPr>
@@ -470,7 +487,7 @@
                 <w:noProof/>
                 <w:webHidden/>
               </w:rPr>
-              <w:instrText xml:space="preserve"> PAGEREF _Toc134528414 \h </w:instrText>
+              <w:instrText xml:space="preserve"> PAGEREF _Toc135133782 \h </w:instrText>
             </w:r>
             <w:r>
               <w:rPr>
@@ -490,7 +507,7 @@
                 <w:noProof/>
                 <w:webHidden/>
               </w:rPr>
-              <w:t>4</w:t>
+              <w:t>6</w:t>
             </w:r>
             <w:r>
               <w:rPr>
@@ -512,13 +529,13 @@
               <w:noProof/>
             </w:rPr>
           </w:pPr>
-          <w:hyperlink w:anchor="_Toc134528415" w:history="1">
+          <w:hyperlink w:anchor="_Toc135133783" w:history="1">
             <w:r>
               <w:rPr>
                 <w:rStyle w:val="Hyperlink"/>
                 <w:noProof/>
               </w:rPr>
-              <w:t>Actions Taken from Step 1 Feedback Step</w:t>
+              <w:t>Actions Taken from Step 2 Feedback Step</w:t>
             </w:r>
             <w:r>
               <w:rPr>
@@ -539,7 +556,7 @@
                 <w:noProof/>
                 <w:webHidden/>
               </w:rPr>
-              <w:instrText xml:space="preserve"> PAGEREF _Toc134528415 \h </w:instrText>
+              <w:instrText xml:space="preserve"> PAGEREF _Toc135133783 \h </w:instrText>
             </w:r>
             <w:r>
               <w:rPr>
@@ -559,7 +576,7 @@
                 <w:noProof/>
                 <w:webHidden/>
               </w:rPr>
-              <w:t>5</w:t>
+              <w:t>7</w:t>
             </w:r>
             <w:r>
               <w:rPr>
@@ -581,13 +598,13 @@
               <w:noProof/>
             </w:rPr>
           </w:pPr>
-          <w:hyperlink w:anchor="_Toc134528416" w:history="1">
+          <w:hyperlink w:anchor="_Toc135133784" w:history="1">
             <w:r>
               <w:rPr>
                 <w:rStyle w:val="Hyperlink"/>
                 <w:noProof/>
               </w:rPr>
-              <w:t>Updates from Step 1 Draft to Final</w:t>
+              <w:t>Step 1 Feedback</w:t>
             </w:r>
             <w:r>
               <w:rPr>
@@ -608,7 +625,7 @@
                 <w:noProof/>
                 <w:webHidden/>
               </w:rPr>
-              <w:instrText xml:space="preserve"> PAGEREF _Toc134528416 \h </w:instrText>
+              <w:instrText xml:space="preserve"> PAGEREF _Toc135133784 \h </w:instrText>
             </w:r>
             <w:r>
               <w:rPr>
@@ -628,7 +645,7 @@
                 <w:noProof/>
                 <w:webHidden/>
               </w:rPr>
-              <w:t>5</w:t>
+              <w:t>8</w:t>
             </w:r>
             <w:r>
               <w:rPr>
@@ -650,13 +667,13 @@
               <w:noProof/>
             </w:rPr>
           </w:pPr>
-          <w:hyperlink w:anchor="_Toc134528417" w:history="1">
+          <w:hyperlink w:anchor="_Toc135133785" w:history="1">
             <w:r>
               <w:rPr>
                 <w:rStyle w:val="Hyperlink"/>
                 <w:noProof/>
               </w:rPr>
-              <w:t>Changes made to Step 2 Draft</w:t>
+              <w:t>Actions Taken from Step 1 Feedback Step</w:t>
             </w:r>
             <w:r>
               <w:rPr>
@@ -677,7 +694,7 @@
                 <w:noProof/>
                 <w:webHidden/>
               </w:rPr>
-              <w:instrText xml:space="preserve"> PAGEREF _Toc134528417 \h </w:instrText>
+              <w:instrText xml:space="preserve"> PAGEREF _Toc135133785 \h </w:instrText>
             </w:r>
             <w:r>
               <w:rPr>
@@ -697,7 +714,7 @@
                 <w:noProof/>
                 <w:webHidden/>
               </w:rPr>
-              <w:t>5</w:t>
+              <w:t>9</w:t>
             </w:r>
             <w:r>
               <w:rPr>
@@ -719,13 +736,13 @@
               <w:noProof/>
             </w:rPr>
           </w:pPr>
-          <w:hyperlink w:anchor="_Toc134528418" w:history="1">
+          <w:hyperlink w:anchor="_Toc135133786" w:history="1">
             <w:r>
               <w:rPr>
                 <w:rStyle w:val="Hyperlink"/>
                 <w:noProof/>
               </w:rPr>
-              <w:t>Overview</w:t>
+              <w:t>Updates from Step 1 Draft to Final</w:t>
             </w:r>
             <w:r>
               <w:rPr>
@@ -746,7 +763,7 @@
                 <w:noProof/>
                 <w:webHidden/>
               </w:rPr>
-              <w:instrText xml:space="preserve"> PAGEREF _Toc134528418 \h </w:instrText>
+              <w:instrText xml:space="preserve"> PAGEREF _Toc135133786 \h </w:instrText>
             </w:r>
             <w:r>
               <w:rPr>
@@ -766,7 +783,7 @@
                 <w:noProof/>
                 <w:webHidden/>
               </w:rPr>
-              <w:t>6</w:t>
+              <w:t>9</w:t>
             </w:r>
             <w:r>
               <w:rPr>
@@ -788,12 +805,150 @@
               <w:noProof/>
             </w:rPr>
           </w:pPr>
-          <w:hyperlink w:anchor="_Toc134528419" w:history="1">
+          <w:hyperlink w:anchor="_Toc135133787" w:history="1">
             <w:r>
               <w:rPr>
                 <w:rStyle w:val="Hyperlink"/>
                 <w:noProof/>
               </w:rPr>
+              <w:t>Changes made to Step 2 Draft</w:t>
+            </w:r>
+            <w:r>
+              <w:rPr>
+                <w:noProof/>
+                <w:webHidden/>
+              </w:rPr>
+              <w:tab/>
+            </w:r>
+            <w:r>
+              <w:rPr>
+                <w:noProof/>
+                <w:webHidden/>
+              </w:rPr>
+              <w:fldChar w:fldCharType="begin"/>
+            </w:r>
+            <w:r>
+              <w:rPr>
+                <w:noProof/>
+                <w:webHidden/>
+              </w:rPr>
+              <w:instrText xml:space="preserve"> PAGEREF _Toc135133787 \h </w:instrText>
+            </w:r>
+            <w:r>
+              <w:rPr>
+                <w:noProof/>
+                <w:webHidden/>
+              </w:rPr>
+            </w:r>
+            <w:r>
+              <w:rPr>
+                <w:noProof/>
+                <w:webHidden/>
+              </w:rPr>
+              <w:fldChar w:fldCharType="separate"/>
+            </w:r>
+            <w:r>
+              <w:rPr>
+                <w:noProof/>
+                <w:webHidden/>
+              </w:rPr>
+              <w:t>9</w:t>
+            </w:r>
+            <w:r>
+              <w:rPr>
+                <w:noProof/>
+                <w:webHidden/>
+              </w:rPr>
+              <w:fldChar w:fldCharType="end"/>
+            </w:r>
+          </w:hyperlink>
+        </w:p>
+        <w:p>
+          <w:pPr>
+            <w:pStyle w:val="TOC2"/>
+            <w:tabs>
+              <w:tab w:val="right" w:leader="dot" w:pos="9350"/>
+            </w:tabs>
+            <w:rPr>
+              <w:rFonts w:eastAsiaTheme="minorEastAsia"/>
+              <w:noProof/>
+            </w:rPr>
+          </w:pPr>
+          <w:hyperlink w:anchor="_Toc135133788" w:history="1">
+            <w:r>
+              <w:rPr>
+                <w:rStyle w:val="Hyperlink"/>
+                <w:noProof/>
+              </w:rPr>
+              <w:t>Overview</w:t>
+            </w:r>
+            <w:r>
+              <w:rPr>
+                <w:noProof/>
+                <w:webHidden/>
+              </w:rPr>
+              <w:tab/>
+            </w:r>
+            <w:r>
+              <w:rPr>
+                <w:noProof/>
+                <w:webHidden/>
+              </w:rPr>
+              <w:fldChar w:fldCharType="begin"/>
+            </w:r>
+            <w:r>
+              <w:rPr>
+                <w:noProof/>
+                <w:webHidden/>
+              </w:rPr>
+              <w:instrText xml:space="preserve"> PAGEREF _Toc135133788 \h </w:instrText>
+            </w:r>
+            <w:r>
+              <w:rPr>
+                <w:noProof/>
+                <w:webHidden/>
+              </w:rPr>
+            </w:r>
+            <w:r>
+              <w:rPr>
+                <w:noProof/>
+                <w:webHidden/>
+              </w:rPr>
+              <w:fldChar w:fldCharType="separate"/>
+            </w:r>
+            <w:r>
+              <w:rPr>
+                <w:noProof/>
+                <w:webHidden/>
+              </w:rPr>
+              <w:t>10</w:t>
+            </w:r>
+            <w:r>
+              <w:rPr>
+                <w:noProof/>
+                <w:webHidden/>
+              </w:rPr>
+              <w:fldChar w:fldCharType="end"/>
+            </w:r>
+          </w:hyperlink>
+        </w:p>
+        <w:p>
+          <w:pPr>
+            <w:pStyle w:val="TOC2"/>
+            <w:tabs>
+              <w:tab w:val="right" w:leader="dot" w:pos="9350"/>
+            </w:tabs>
+            <w:rPr>
+              <w:rFonts w:eastAsiaTheme="minorEastAsia"/>
+              <w:noProof/>
+            </w:rPr>
+          </w:pPr>
+          <w:hyperlink w:anchor="_Toc135133789" w:history="1">
+            <w:r>
+              <w:rPr>
+                <w:rStyle w:val="Hyperlink"/>
+                <w:noProof/>
+              </w:rPr>
               <w:t>Database Outline</w:t>
             </w:r>
             <w:r>
@@ -815,7 +970,7 @@
                 <w:noProof/>
                 <w:webHidden/>
               </w:rPr>
-              <w:instrText xml:space="preserve"> PAGEREF _Toc134528419 \h </w:instrText>
+              <w:instrText xml:space="preserve"> PAGEREF _Toc135133789 \h </w:instrText>
             </w:r>
             <w:r>
               <w:rPr>
@@ -835,7 +990,7 @@
                 <w:noProof/>
                 <w:webHidden/>
               </w:rPr>
-              <w:t>7</w:t>
+              <w:t>10</w:t>
             </w:r>
             <w:r>
               <w:rPr>
@@ -858,7 +1013,7 @@
               <w:noProof/>
             </w:rPr>
           </w:pPr>
-          <w:hyperlink w:anchor="_Toc134528420" w:history="1">
+          <w:hyperlink w:anchor="_Toc135133790" w:history="1">
             <w:r>
               <w:rPr>
                 <w:rStyle w:val="Hyperlink"/>
@@ -908,7 +1063,7 @@
                 <w:noProof/>
                 <w:webHidden/>
               </w:rPr>
-              <w:instrText xml:space="preserve"> PAGEREF _Toc134528420 \h </w:instrText>
+              <w:instrText xml:space="preserve"> PAGEREF _Toc135133790 \h </w:instrText>
             </w:r>
             <w:r>
               <w:rPr>
@@ -928,7 +1083,7 @@
                 <w:noProof/>
                 <w:webHidden/>
               </w:rPr>
-              <w:t>7</w:t>
+              <w:t>10</w:t>
             </w:r>
             <w:r>
               <w:rPr>
@@ -951,7 +1106,7 @@
               <w:noProof/>
             </w:rPr>
           </w:pPr>
-          <w:hyperlink w:anchor="_Toc134528421" w:history="1">
+          <w:hyperlink w:anchor="_Toc135133791" w:history="1">
             <w:r>
               <w:rPr>
                 <w:rStyle w:val="Hyperlink"/>
@@ -1001,7 +1156,7 @@
                 <w:noProof/>
                 <w:webHidden/>
               </w:rPr>
-              <w:instrText xml:space="preserve"> PAGEREF _Toc134528421 \h </w:instrText>
+              <w:instrText xml:space="preserve"> PAGEREF _Toc135133791 \h </w:instrText>
             </w:r>
             <w:r>
               <w:rPr>
@@ -1021,7 +1176,7 @@
                 <w:noProof/>
                 <w:webHidden/>
               </w:rPr>
-              <w:t>7</w:t>
+              <w:t>10</w:t>
             </w:r>
             <w:r>
               <w:rPr>
@@ -1044,7 +1199,7 @@
               <w:noProof/>
             </w:rPr>
           </w:pPr>
-          <w:hyperlink w:anchor="_Toc134528422" w:history="1">
+          <w:hyperlink w:anchor="_Toc135133792" w:history="1">
             <w:r>
               <w:rPr>
                 <w:rStyle w:val="Hyperlink"/>
@@ -1094,7 +1249,7 @@
                 <w:noProof/>
                 <w:webHidden/>
               </w:rPr>
-              <w:instrText xml:space="preserve"> PAGEREF _Toc134528422 \h </w:instrText>
+              <w:instrText xml:space="preserve"> PAGEREF _Toc135133792 \h </w:instrText>
             </w:r>
             <w:r>
               <w:rPr>
@@ -1114,7 +1269,7 @@
                 <w:noProof/>
                 <w:webHidden/>
               </w:rPr>
-              <w:t>7</w:t>
+              <w:t>10</w:t>
             </w:r>
             <w:r>
               <w:rPr>
@@ -1137,7 +1292,7 @@
               <w:noProof/>
             </w:rPr>
           </w:pPr>
-          <w:hyperlink w:anchor="_Toc134528423" w:history="1">
+          <w:hyperlink w:anchor="_Toc135133793" w:history="1">
             <w:r>
               <w:rPr>
                 <w:rStyle w:val="Hyperlink"/>
@@ -1187,7 +1342,7 @@
                 <w:noProof/>
                 <w:webHidden/>
               </w:rPr>
-              <w:instrText xml:space="preserve"> PAGEREF _Toc134528423 \h </w:instrText>
+              <w:instrText xml:space="preserve"> PAGEREF _Toc135133793 \h </w:instrText>
             </w:r>
             <w:r>
               <w:rPr>
@@ -1207,7 +1362,7 @@
                 <w:noProof/>
                 <w:webHidden/>
               </w:rPr>
-              <w:t>7</w:t>
+              <w:t>10</w:t>
             </w:r>
             <w:r>
               <w:rPr>
@@ -1230,7 +1385,7 @@
               <w:noProof/>
             </w:rPr>
           </w:pPr>
-          <w:hyperlink w:anchor="_Toc134528424" w:history="1">
+          <w:hyperlink w:anchor="_Toc135133794" w:history="1">
             <w:r>
               <w:rPr>
                 <w:rStyle w:val="Hyperlink"/>
@@ -1280,7 +1435,7 @@
                 <w:noProof/>
                 <w:webHidden/>
               </w:rPr>
-              <w:instrText xml:space="preserve"> PAGEREF _Toc134528424 \h </w:instrText>
+              <w:instrText xml:space="preserve"> PAGEREF _Toc135133794 \h </w:instrText>
             </w:r>
             <w:r>
               <w:rPr>
@@ -1300,7 +1455,7 @@
                 <w:noProof/>
                 <w:webHidden/>
               </w:rPr>
-              <w:t>7</w:t>
+              <w:t>11</w:t>
             </w:r>
             <w:r>
               <w:rPr>
@@ -1323,7 +1478,7 @@
               <w:noProof/>
             </w:rPr>
           </w:pPr>
-          <w:hyperlink w:anchor="_Toc134528425" w:history="1">
+          <w:hyperlink w:anchor="_Toc135133795" w:history="1">
             <w:r>
               <w:rPr>
                 <w:rStyle w:val="Hyperlink"/>
@@ -1373,7 +1528,7 @@
                 <w:noProof/>
                 <w:webHidden/>
               </w:rPr>
-              <w:instrText xml:space="preserve"> PAGEREF _Toc134528425 \h </w:instrText>
+              <w:instrText xml:space="preserve"> PAGEREF _Toc135133795 \h </w:instrText>
             </w:r>
             <w:r>
               <w:rPr>
@@ -1393,7 +1548,7 @@
                 <w:noProof/>
                 <w:webHidden/>
               </w:rPr>
-              <w:t>8</w:t>
+              <w:t>11</w:t>
             </w:r>
             <w:r>
               <w:rPr>
@@ -1415,7 +1570,7 @@
               <w:noProof/>
             </w:rPr>
           </w:pPr>
-          <w:hyperlink w:anchor="_Toc134528426" w:history="1">
+          <w:hyperlink w:anchor="_Toc135133796" w:history="1">
             <w:r>
               <w:rPr>
                 <w:rStyle w:val="Hyperlink"/>
@@ -1442,7 +1597,7 @@
                 <w:noProof/>
                 <w:webHidden/>
               </w:rPr>
-              <w:instrText xml:space="preserve"> PAGEREF _Toc134528426 \h </w:instrText>
+              <w:instrText xml:space="preserve"> PAGEREF _Toc135133796 \h </w:instrText>
             </w:r>
             <w:r>
               <w:rPr>
@@ -1462,7 +1617,7 @@
                 <w:noProof/>
                 <w:webHidden/>
               </w:rPr>
-              <w:t>9</w:t>
+              <w:t>12</w:t>
             </w:r>
             <w:r>
               <w:rPr>
@@ -1484,7 +1639,7 @@
               <w:noProof/>
             </w:rPr>
           </w:pPr>
-          <w:hyperlink w:anchor="_Toc134528427" w:history="1">
+          <w:hyperlink w:anchor="_Toc135133797" w:history="1">
             <w:r>
               <w:rPr>
                 <w:rStyle w:val="Hyperlink"/>
@@ -1511,7 +1666,7 @@
                 <w:noProof/>
                 <w:webHidden/>
               </w:rPr>
-              <w:instrText xml:space="preserve"> PAGEREF _Toc134528427 \h </w:instrText>
+              <w:instrText xml:space="preserve"> PAGEREF _Toc135133797 \h </w:instrText>
             </w:r>
             <w:r>
               <w:rPr>
@@ -1531,7 +1686,7 @@
                 <w:noProof/>
                 <w:webHidden/>
               </w:rPr>
-              <w:t>10</w:t>
+              <w:t>13</w:t>
             </w:r>
             <w:r>
               <w:rPr>
@@ -1553,13 +1708,13 @@
               <w:noProof/>
             </w:rPr>
           </w:pPr>
-          <w:hyperlink w:anchor="_Toc134528428" w:history="1">
+          <w:hyperlink w:anchor="_Toc135133798" w:history="1">
             <w:r>
               <w:rPr>
                 <w:rStyle w:val="Hyperlink"/>
                 <w:noProof/>
               </w:rPr>
-              <w:t>Example Data Inserted for Step 2:</w:t>
+              <w:t>Example Data Inserted for Step 3:</w:t>
             </w:r>
             <w:r>
               <w:rPr>
@@ -1580,7 +1735,7 @@
                 <w:noProof/>
                 <w:webHidden/>
               </w:rPr>
-              <w:instrText xml:space="preserve"> PAGEREF _Toc134528428 \h </w:instrText>
+              <w:instrText xml:space="preserve"> PAGEREF _Toc135133798 \h </w:instrText>
             </w:r>
             <w:r>
               <w:rPr>
@@ -1600,7 +1755,7 @@
                 <w:noProof/>
                 <w:webHidden/>
               </w:rPr>
-              <w:t>11</w:t>
+              <w:t>14</w:t>
             </w:r>
             <w:r>
               <w:rPr>
@@ -1626,18 +1781,6 @@
     <w:p>
       <w:pPr>
         <w:rPr>
-          <w:rStyle w:val="SubtleReference"/>
-        </w:rPr>
-      </w:pPr>
-    </w:p>
-    <w:p>
-      <w:pPr>
-        <w:pStyle w:val="Heading2"/>
-      </w:pPr>
-    </w:p>
-    <w:p>
-      <w:pPr>
-        <w:rPr>
           <w:rFonts w:asciiTheme="majorHAnsi" w:eastAsiaTheme="majorEastAsia" w:hAnsiTheme="majorHAnsi" w:cstheme="majorBidi"/>
           <w:color w:val="2F5496" w:themeColor="accent1" w:themeShade="BF"/>
           <w:sz w:val="26"/>
@@ -1652,12 +1795,923 @@
       <w:pPr>
         <w:pStyle w:val="Heading2"/>
       </w:pPr>
-      <w:bookmarkStart w:id="1" w:name="_Toc134528412"/>
+      <w:bookmarkStart w:id="1" w:name="_Toc135133780"/>
+      <w:r>
+        <w:lastRenderedPageBreak/>
+        <w:t>Step 3 Feedback</w:t>
+      </w:r>
+      <w:bookmarkEnd w:id="1"/>
+    </w:p>
+    <w:p>
+      <w:r>
+        <w:t>Peer Review by David Emmons</w:t>
+      </w:r>
+    </w:p>
+    <w:p>
+      <w:pPr>
+        <w:ind w:left="720"/>
+      </w:pPr>
+      <w:r>
+        <w:t xml:space="preserve">“Does the UI utilize a SELECT for every table in the schema? In other words, data from each table in the schema should be displayed on the UI. Note: it is generally not acceptable for just a single query to join all tables and </w:t>
+      </w:r>
+      <w:proofErr w:type="gramStart"/>
+      <w:r>
+        <w:t>displays</w:t>
+      </w:r>
+      <w:proofErr w:type="gramEnd"/>
+      <w:r>
+        <w:t xml:space="preserve"> them.</w:t>
+      </w:r>
+    </w:p>
+    <w:p>
+      <w:pPr>
+        <w:ind w:left="720"/>
+      </w:pPr>
+      <w:r>
+        <w:t xml:space="preserve">There appears to be select queries for each entry based </w:t>
+      </w:r>
+      <w:proofErr w:type="gramStart"/>
+      <w:r>
+        <w:t>off of</w:t>
+      </w:r>
+      <w:proofErr w:type="gramEnd"/>
+      <w:r>
+        <w:t xml:space="preserve"> the schema, though there is no sample data currently.</w:t>
+      </w:r>
+    </w:p>
+    <w:p>
+      <w:pPr>
+        <w:ind w:left="720"/>
+      </w:pPr>
+      <w:r>
+        <w:t>Does at least one SELECT utilize a search/filter with a dynamically populated list of properties?</w:t>
+      </w:r>
+    </w:p>
+    <w:p>
+      <w:pPr>
+        <w:ind w:left="720"/>
+      </w:pPr>
+      <w:r>
+        <w:t xml:space="preserve">There appear to be drop-down search </w:t>
+      </w:r>
+      <w:proofErr w:type="gramStart"/>
+      <w:r>
+        <w:t>options</w:t>
+      </w:r>
+      <w:proofErr w:type="gramEnd"/>
+      <w:r>
+        <w:t xml:space="preserve"> but none are currently populated / implemented with sample data. </w:t>
+      </w:r>
+    </w:p>
+    <w:p>
+      <w:pPr>
+        <w:ind w:left="720"/>
+      </w:pPr>
+      <w:r>
+        <w:t>Does the UI implement an INSERT for every table in the schema? In other words, there should be UI input fields that correspond to each table and attribute in that table.</w:t>
+      </w:r>
+    </w:p>
+    <w:p>
+      <w:pPr>
+        <w:ind w:left="720"/>
+      </w:pPr>
+      <w:r>
+        <w:t>The UI appears to have an insert on each entity.</w:t>
+      </w:r>
+    </w:p>
+    <w:p>
+      <w:pPr>
+        <w:ind w:left="720"/>
+      </w:pPr>
+      <w:r>
+        <w:t xml:space="preserve">Does each INSERT also add the corresponding FK attributes, including at least one M:M relationship? In other </w:t>
+      </w:r>
+      <w:proofErr w:type="gramStart"/>
+      <w:r>
+        <w:t>words</w:t>
+      </w:r>
+      <w:proofErr w:type="gramEnd"/>
+      <w:r>
+        <w:t xml:space="preserve"> if there is a M:M relationship between Orders and Products, </w:t>
+      </w:r>
+      <w:proofErr w:type="spellStart"/>
+      <w:r>
+        <w:t>INSERTing</w:t>
+      </w:r>
+      <w:proofErr w:type="spellEnd"/>
+      <w:r>
+        <w:t xml:space="preserve"> a new Order (e.g. </w:t>
+      </w:r>
+      <w:proofErr w:type="spellStart"/>
+      <w:r>
+        <w:t>orderID</w:t>
+      </w:r>
+      <w:proofErr w:type="spellEnd"/>
+      <w:r>
+        <w:t xml:space="preserve">, </w:t>
+      </w:r>
+      <w:proofErr w:type="spellStart"/>
+      <w:r>
+        <w:t>customerID</w:t>
+      </w:r>
+      <w:proofErr w:type="spellEnd"/>
+      <w:r>
+        <w:t xml:space="preserve">, date, total), should also INSERT row(s) in the intersection table, e.g. </w:t>
+      </w:r>
+      <w:proofErr w:type="spellStart"/>
+      <w:r>
+        <w:t>OrderDetails</w:t>
+      </w:r>
+      <w:proofErr w:type="spellEnd"/>
+      <w:r>
+        <w:t xml:space="preserve"> (</w:t>
+      </w:r>
+      <w:proofErr w:type="spellStart"/>
+      <w:r>
+        <w:t>orderID</w:t>
+      </w:r>
+      <w:proofErr w:type="spellEnd"/>
+      <w:r>
+        <w:t xml:space="preserve">, </w:t>
+      </w:r>
+      <w:proofErr w:type="spellStart"/>
+      <w:r>
+        <w:t>productID</w:t>
+      </w:r>
+      <w:proofErr w:type="spellEnd"/>
+      <w:r>
+        <w:t xml:space="preserve">, qty, price and </w:t>
+      </w:r>
+      <w:proofErr w:type="spellStart"/>
+      <w:r>
+        <w:t>line_total</w:t>
+      </w:r>
+      <w:proofErr w:type="spellEnd"/>
+      <w:r>
+        <w:t>).</w:t>
+      </w:r>
+    </w:p>
+    <w:p>
+      <w:pPr>
+        <w:ind w:left="720"/>
+      </w:pPr>
+      <w:r>
+        <w:t xml:space="preserve">I could be </w:t>
+      </w:r>
+      <w:proofErr w:type="gramStart"/>
+      <w:r>
+        <w:t>wrong</w:t>
+      </w:r>
+      <w:proofErr w:type="gramEnd"/>
+      <w:r>
+        <w:t xml:space="preserve"> but it does not appear that inserting is currently adding FK attributes, each insert appears to be acting as a stand-alone, you would need to manually insert the values into your intersection table.</w:t>
+      </w:r>
+    </w:p>
+    <w:p>
+      <w:pPr>
+        <w:ind w:left="720"/>
+      </w:pPr>
+      <w:r>
+        <w:t xml:space="preserve">Is there at least one </w:t>
+      </w:r>
+      <w:proofErr w:type="gramStart"/>
+      <w:r>
+        <w:t>DELETE</w:t>
+      </w:r>
+      <w:proofErr w:type="gramEnd"/>
+      <w:r>
+        <w:t xml:space="preserve"> and does at least one DELETE remove things from a M:M relationship? In other words, if an order is deleted from the Orders table, it should also delete the corresponding rows from the </w:t>
+      </w:r>
+      <w:proofErr w:type="spellStart"/>
+      <w:r>
+        <w:t>OrderDetails</w:t>
+      </w:r>
+      <w:proofErr w:type="spellEnd"/>
+      <w:r>
+        <w:t xml:space="preserve"> table, BUT it should not delete any Products or Customers.</w:t>
+      </w:r>
+    </w:p>
+    <w:p>
+      <w:pPr>
+        <w:ind w:left="720"/>
+      </w:pPr>
+      <w:r>
+        <w:t>Every entity appears to be delete-able moving forward (the word delete exists in every entity table), though currently the delete option is non-functional and does not provide a form.</w:t>
+      </w:r>
+    </w:p>
+    <w:p>
+      <w:pPr>
+        <w:ind w:left="720"/>
+      </w:pPr>
+      <w:r>
+        <w:t xml:space="preserve">Is there at least one UPDATE for any one entity? In other words, in the case of Products, can </w:t>
+      </w:r>
+      <w:proofErr w:type="spellStart"/>
+      <w:r>
+        <w:t>productName</w:t>
+      </w:r>
+      <w:proofErr w:type="spellEnd"/>
+      <w:r>
+        <w:t xml:space="preserve">, </w:t>
+      </w:r>
+      <w:proofErr w:type="spellStart"/>
+      <w:r>
+        <w:t>listPrice</w:t>
+      </w:r>
+      <w:proofErr w:type="spellEnd"/>
+      <w:r>
+        <w:t xml:space="preserve">, </w:t>
+      </w:r>
+      <w:proofErr w:type="spellStart"/>
+      <w:r>
+        <w:t>qtyOnHand</w:t>
+      </w:r>
+      <w:proofErr w:type="spellEnd"/>
+      <w:r>
+        <w:t xml:space="preserve">, </w:t>
+      </w:r>
+      <w:proofErr w:type="gramStart"/>
+      <w:r>
+        <w:t>e.g.</w:t>
+      </w:r>
+      <w:proofErr w:type="gramEnd"/>
+      <w:r>
+        <w:t xml:space="preserve"> be updated for a single </w:t>
+      </w:r>
+      <w:proofErr w:type="spellStart"/>
+      <w:r>
+        <w:t>ProductID</w:t>
+      </w:r>
+      <w:proofErr w:type="spellEnd"/>
+      <w:r>
+        <w:t xml:space="preserve"> record?</w:t>
+      </w:r>
+    </w:p>
+    <w:p>
+      <w:pPr>
+        <w:ind w:left="720"/>
+      </w:pPr>
+      <w:r>
+        <w:t>Every entity appears to be updateable, though there are currently no ways to select the thing you want to update, and no sample data is provided.</w:t>
+      </w:r>
+    </w:p>
+    <w:p>
+      <w:pPr>
+        <w:ind w:left="720"/>
+      </w:pPr>
+      <w:r>
+        <w:t xml:space="preserve">Is at least one relationship </w:t>
+      </w:r>
+      <w:proofErr w:type="spellStart"/>
+      <w:r>
+        <w:t>NULLable</w:t>
+      </w:r>
+      <w:proofErr w:type="spellEnd"/>
+      <w:r>
+        <w:t xml:space="preserve">? In other words, there should be at least one optional relationship, </w:t>
+      </w:r>
+      <w:proofErr w:type="gramStart"/>
+      <w:r>
+        <w:t>e.g.</w:t>
+      </w:r>
+      <w:proofErr w:type="gramEnd"/>
+      <w:r>
+        <w:t xml:space="preserve"> having an Employee might be optional for any Order. </w:t>
+      </w:r>
+      <w:proofErr w:type="gramStart"/>
+      <w:r>
+        <w:t>Thus</w:t>
+      </w:r>
+      <w:proofErr w:type="gramEnd"/>
+      <w:r>
+        <w:t xml:space="preserve"> it should be feasible to edit an Order and change the value of Employee to be empty.</w:t>
+      </w:r>
+    </w:p>
+    <w:p>
+      <w:pPr>
+        <w:ind w:left="720"/>
+      </w:pPr>
+      <w:r>
+        <w:t xml:space="preserve">I am not completely sure, though I would assume it would be possible for </w:t>
+      </w:r>
+      <w:proofErr w:type="spellStart"/>
+      <w:r>
+        <w:t>ReadingClubs</w:t>
+      </w:r>
+      <w:proofErr w:type="spellEnd"/>
+      <w:r>
+        <w:t xml:space="preserve"> to be optional for Readers? Possible that will be a </w:t>
+      </w:r>
+      <w:proofErr w:type="spellStart"/>
+      <w:r>
+        <w:t>NULLable</w:t>
+      </w:r>
+      <w:proofErr w:type="spellEnd"/>
+      <w:r>
+        <w:t xml:space="preserve"> relationship moving forward.</w:t>
+      </w:r>
+    </w:p>
+    <w:p>
+      <w:pPr>
+        <w:ind w:left="720"/>
+      </w:pPr>
+      <w:r>
+        <w:lastRenderedPageBreak/>
+        <w:t xml:space="preserve">Do you have any other suggestions for the team to help with their HTML UI? For </w:t>
+      </w:r>
+      <w:proofErr w:type="gramStart"/>
+      <w:r>
+        <w:t>example</w:t>
+      </w:r>
+      <w:proofErr w:type="gramEnd"/>
+      <w:r>
+        <w:t xml:space="preserve"> using AS aliases to replace obscure column names such as </w:t>
+      </w:r>
+      <w:proofErr w:type="spellStart"/>
+      <w:r>
+        <w:t>fname</w:t>
+      </w:r>
+      <w:proofErr w:type="spellEnd"/>
+      <w:r>
+        <w:t xml:space="preserve"> with First Name. </w:t>
+      </w:r>
+    </w:p>
+    <w:p>
+      <w:pPr>
+        <w:ind w:left="720"/>
+      </w:pPr>
+      <w:r>
+        <w:t xml:space="preserve">Being able to directly navigate between entity pages would be convenient, and so would having the current entity page you are on labelled as such. Drop down menus / sample data being implemented would make it easier to imagine what the website will look like going </w:t>
+      </w:r>
+      <w:proofErr w:type="gramStart"/>
+      <w:r>
+        <w:t>forward, and</w:t>
+      </w:r>
+      <w:proofErr w:type="gramEnd"/>
+      <w:r>
+        <w:t xml:space="preserve"> might change you opinions on how you want the tables structured as well.”</w:t>
+      </w:r>
+    </w:p>
+    <w:p>
+      <w:r>
+        <w:t>Instructor Review by Michael Curry</w:t>
+      </w:r>
+    </w:p>
+    <w:p>
+      <w:pPr>
+        <w:ind w:left="720"/>
+        <w:rPr>
+          <w:color w:val="222222"/>
+        </w:rPr>
+      </w:pPr>
+      <w:r>
+        <w:rPr>
+          <w:color w:val="222222"/>
+        </w:rPr>
+        <w:t xml:space="preserve">“Dear group 36, nice work getting your UI deployed to flip. Here is some feedback to assist you. </w:t>
+      </w:r>
+    </w:p>
+    <w:p>
+      <w:pPr>
+        <w:ind w:left="720"/>
+        <w:rPr>
+          <w:color w:val="222222"/>
+        </w:rPr>
+      </w:pPr>
+      <w:r>
+        <w:rPr>
+          <w:color w:val="222222"/>
+        </w:rPr>
+        <w:t xml:space="preserve">Does the UI utilize a SELECT for every table in the schema? In </w:t>
+      </w:r>
+      <w:proofErr w:type="gramStart"/>
+      <w:r>
+        <w:rPr>
+          <w:color w:val="222222"/>
+        </w:rPr>
+        <w:t>the DML.SQL</w:t>
+      </w:r>
+      <w:proofErr w:type="gramEnd"/>
+      <w:r>
+        <w:rPr>
+          <w:color w:val="222222"/>
+        </w:rPr>
+        <w:t xml:space="preserve"> I do see SELECT queries for each entity. However, the UI mockup does not have any sample data. I do see sample data in the DDL.SQL so my assumption is that it will be coming, but for now all I see is an empty grid. </w:t>
+      </w:r>
+    </w:p>
+    <w:p>
+      <w:pPr>
+        <w:ind w:left="720"/>
+        <w:rPr>
+          <w:color w:val="222222"/>
+        </w:rPr>
+      </w:pPr>
+      <w:r>
+        <w:rPr>
+          <w:color w:val="222222"/>
+        </w:rPr>
+        <w:t xml:space="preserve">Does at least one SELECT utilize a search/filter with a dynamically populated list of properties? I do see empty </w:t>
+      </w:r>
+      <w:proofErr w:type="gramStart"/>
+      <w:r>
+        <w:rPr>
+          <w:color w:val="222222"/>
+        </w:rPr>
+        <w:t>drop down</w:t>
+      </w:r>
+      <w:proofErr w:type="gramEnd"/>
+      <w:r>
+        <w:rPr>
+          <w:color w:val="222222"/>
+        </w:rPr>
+        <w:t xml:space="preserve"> boxes, for example </w:t>
+      </w:r>
+      <w:proofErr w:type="spellStart"/>
+      <w:r>
+        <w:rPr>
+          <w:color w:val="222222"/>
+        </w:rPr>
+        <w:t>ReadingStatus</w:t>
+      </w:r>
+      <w:proofErr w:type="spellEnd"/>
+      <w:r>
+        <w:rPr>
+          <w:color w:val="222222"/>
+        </w:rPr>
+        <w:t xml:space="preserve"> has an empty drop down for Select </w:t>
+      </w:r>
+      <w:proofErr w:type="spellStart"/>
+      <w:r>
+        <w:rPr>
+          <w:color w:val="222222"/>
+        </w:rPr>
+        <w:t>statusID</w:t>
+      </w:r>
+      <w:proofErr w:type="spellEnd"/>
+      <w:r>
+        <w:rPr>
+          <w:color w:val="222222"/>
+        </w:rPr>
+        <w:t xml:space="preserve">. One caution I would give is that it is not generally acceptable to expect the user to remember IDs, so we prefer instead that you use a select to populate a drop down with a user-friendly reading status (e.g.  "Enqueued") instead of an ID. Additionally, I do not see any SELECT statements in the DML.SQL that have comments which note that they are selecting for drop downs which further supports my assumption that this requirement is missing. </w:t>
+      </w:r>
+    </w:p>
+    <w:p>
+      <w:pPr>
+        <w:ind w:left="720"/>
+        <w:rPr>
+          <w:color w:val="222222"/>
+        </w:rPr>
+      </w:pPr>
+      <w:r>
+        <w:rPr>
+          <w:color w:val="222222"/>
+        </w:rPr>
+        <w:t xml:space="preserve">Does the UI implement an INSERT for every table in the schema? </w:t>
+      </w:r>
+      <w:proofErr w:type="gramStart"/>
+      <w:r>
+        <w:rPr>
+          <w:color w:val="222222"/>
+        </w:rPr>
+        <w:t>Yes</w:t>
+      </w:r>
+      <w:proofErr w:type="gramEnd"/>
+      <w:r>
+        <w:rPr>
+          <w:color w:val="222222"/>
+        </w:rPr>
+        <w:t xml:space="preserve"> I see an insert form on each entity, good work!</w:t>
+      </w:r>
+    </w:p>
+    <w:p>
+      <w:pPr>
+        <w:ind w:left="720"/>
+        <w:rPr>
+          <w:color w:val="222222"/>
+        </w:rPr>
+      </w:pPr>
+      <w:r>
+        <w:rPr>
+          <w:color w:val="222222"/>
+        </w:rPr>
+        <w:t xml:space="preserve">Is there at least one </w:t>
+      </w:r>
+      <w:proofErr w:type="gramStart"/>
+      <w:r>
+        <w:rPr>
+          <w:color w:val="222222"/>
+        </w:rPr>
+        <w:t>DELETE</w:t>
+      </w:r>
+      <w:proofErr w:type="gramEnd"/>
+      <w:r>
+        <w:rPr>
+          <w:color w:val="222222"/>
+        </w:rPr>
+        <w:t xml:space="preserve"> and does at least one DELETE remove things from a M:M relationship? I see the word delete on every entity, which suggests you may be planning to add an operation for each one. This is an assumption as there are no links or buttons yet. If correct, there are more deletes than specified by the CS 340 Project Guide which is awesome but only implementing </w:t>
+      </w:r>
+      <w:proofErr w:type="spellStart"/>
+      <w:r>
+        <w:rPr>
+          <w:color w:val="222222"/>
+        </w:rPr>
+        <w:t>ClubMembers</w:t>
+      </w:r>
+      <w:proofErr w:type="spellEnd"/>
+      <w:r>
+        <w:rPr>
+          <w:color w:val="222222"/>
+        </w:rPr>
+        <w:t xml:space="preserve"> would seem to be required. </w:t>
+      </w:r>
+    </w:p>
+    <w:p>
+      <w:pPr>
+        <w:ind w:left="720"/>
+        <w:rPr>
+          <w:color w:val="222222"/>
+        </w:rPr>
+      </w:pPr>
+      <w:r>
+        <w:rPr>
+          <w:color w:val="222222"/>
+        </w:rPr>
+        <w:t xml:space="preserve">Is there at least one UPDATE for any one entity? Yes, here too I see there are more updates than specified by the CS 340 Project Guide which is awesome but only implementing </w:t>
+      </w:r>
+      <w:proofErr w:type="spellStart"/>
+      <w:r>
+        <w:rPr>
+          <w:color w:val="222222"/>
+        </w:rPr>
+        <w:t>ClubMembers</w:t>
+      </w:r>
+      <w:proofErr w:type="spellEnd"/>
+      <w:r>
+        <w:rPr>
+          <w:color w:val="222222"/>
+        </w:rPr>
+        <w:t xml:space="preserve"> would seem to be required. Again, it is not generally acceptable to expect the user to remember IDs, so we prefer instead that you use a select to populate a drop down with a user-friendly value e.g.  book </w:t>
+      </w:r>
+      <w:proofErr w:type="gramStart"/>
+      <w:r>
+        <w:rPr>
+          <w:color w:val="222222"/>
+        </w:rPr>
+        <w:t>title,  instead</w:t>
+      </w:r>
+      <w:proofErr w:type="gramEnd"/>
+      <w:r>
+        <w:rPr>
+          <w:color w:val="222222"/>
+        </w:rPr>
+        <w:t xml:space="preserve"> of an ID.</w:t>
+      </w:r>
+    </w:p>
+    <w:p>
+      <w:pPr>
+        <w:ind w:left="720"/>
+        <w:rPr>
+          <w:color w:val="222222"/>
+        </w:rPr>
+      </w:pPr>
+      <w:r>
+        <w:rPr>
+          <w:color w:val="222222"/>
+        </w:rPr>
+        <w:t xml:space="preserve">Is at least one relationship </w:t>
+      </w:r>
+      <w:proofErr w:type="spellStart"/>
+      <w:r>
+        <w:rPr>
+          <w:color w:val="222222"/>
+        </w:rPr>
+        <w:t>NULLable</w:t>
+      </w:r>
+      <w:proofErr w:type="spellEnd"/>
+      <w:r>
+        <w:rPr>
+          <w:color w:val="222222"/>
+        </w:rPr>
+        <w:t xml:space="preserve">? Hard to tell at this stage. I see CASCADE operations in the DDL, so this could possibly fulfill the requirement. I also see empty </w:t>
+      </w:r>
+      <w:proofErr w:type="gramStart"/>
+      <w:r>
+        <w:rPr>
+          <w:color w:val="222222"/>
+        </w:rPr>
+        <w:t>drop down</w:t>
+      </w:r>
+      <w:proofErr w:type="gramEnd"/>
+      <w:r>
+        <w:rPr>
+          <w:color w:val="222222"/>
+        </w:rPr>
+        <w:t xml:space="preserve"> boxes on the </w:t>
+      </w:r>
+      <w:proofErr w:type="spellStart"/>
+      <w:r>
+        <w:rPr>
+          <w:color w:val="222222"/>
+        </w:rPr>
+        <w:t>ClubMembers</w:t>
+      </w:r>
+      <w:proofErr w:type="spellEnd"/>
+      <w:r>
+        <w:rPr>
+          <w:color w:val="222222"/>
+        </w:rPr>
+        <w:t xml:space="preserve"> which could be used to set the FK to NULL. </w:t>
+      </w:r>
+    </w:p>
+    <w:p>
+      <w:pPr>
+        <w:ind w:left="720"/>
+        <w:rPr>
+          <w:color w:val="222222"/>
+        </w:rPr>
+      </w:pPr>
+      <w:r>
+        <w:rPr>
+          <w:color w:val="222222"/>
+        </w:rPr>
+        <w:t xml:space="preserve">Do you have any other suggestions for the team to help with their HTML UI? It was hard to tell what entity I was on, I suggest adding a title to the page to name the entity, </w:t>
+      </w:r>
+      <w:proofErr w:type="spellStart"/>
+      <w:r>
+        <w:rPr>
+          <w:color w:val="222222"/>
+        </w:rPr>
+        <w:t>e.g</w:t>
+      </w:r>
+      <w:proofErr w:type="spellEnd"/>
+      <w:r>
+        <w:rPr>
+          <w:color w:val="222222"/>
+        </w:rPr>
+        <w:t xml:space="preserve"> Books, Members, etc. It was also one additional click to have to navigate back to the Manage Database page and then to the next entity instead of putting a menu across the top of the page that allowed me to navigate to each entity with one click. </w:t>
+      </w:r>
+    </w:p>
+    <w:p>
+      <w:pPr>
+        <w:ind w:left="720"/>
+        <w:rPr>
+          <w:color w:val="222222"/>
+        </w:rPr>
+      </w:pPr>
+      <w:r>
+        <w:rPr>
+          <w:color w:val="222222"/>
+        </w:rPr>
+        <w:lastRenderedPageBreak/>
+        <w:t>Overall great work, I think that you can easily address my feedback and I look forward to seeing your project develop further.”</w:t>
+      </w:r>
+    </w:p>
+    <w:p>
+      <w:pPr>
+        <w:pStyle w:val="Heading2"/>
+      </w:pPr>
+      <w:bookmarkStart w:id="2" w:name="_Toc135133781"/>
+      <w:r>
+        <w:t>Actions Taken from Step 3 Feedback:</w:t>
+      </w:r>
+      <w:bookmarkEnd w:id="2"/>
+    </w:p>
+    <w:p>
+      <w:pPr>
+        <w:pStyle w:val="ListParagraph"/>
+        <w:numPr>
+          <w:ilvl w:val="0"/>
+          <w:numId w:val="5"/>
+        </w:numPr>
+        <w:spacing w:line="256" w:lineRule="auto"/>
+      </w:pPr>
+      <w:r>
+        <w:t>Updates to Static HTML pages:</w:t>
+      </w:r>
+    </w:p>
+    <w:p>
+      <w:pPr>
+        <w:pStyle w:val="ListParagraph"/>
+        <w:numPr>
+          <w:ilvl w:val="1"/>
+          <w:numId w:val="5"/>
+        </w:numPr>
+        <w:spacing w:line="256" w:lineRule="auto"/>
+      </w:pPr>
+      <w:r>
+        <w:t xml:space="preserve">Readers: Removed </w:t>
+      </w:r>
+      <w:proofErr w:type="spellStart"/>
+      <w:r>
+        <w:t>readerID</w:t>
+      </w:r>
+      <w:proofErr w:type="spellEnd"/>
+      <w:r>
+        <w:t xml:space="preserve"> selector element from update form, added edit column to table</w:t>
+      </w:r>
+    </w:p>
+    <w:p>
+      <w:pPr>
+        <w:pStyle w:val="ListParagraph"/>
+        <w:numPr>
+          <w:ilvl w:val="1"/>
+          <w:numId w:val="5"/>
+        </w:numPr>
+        <w:spacing w:line="256" w:lineRule="auto"/>
+      </w:pPr>
+      <w:proofErr w:type="spellStart"/>
+      <w:r>
+        <w:t>ReadingClubs</w:t>
+      </w:r>
+      <w:proofErr w:type="spellEnd"/>
+      <w:r>
+        <w:t xml:space="preserve">: Removed </w:t>
+      </w:r>
+      <w:proofErr w:type="spellStart"/>
+      <w:r>
+        <w:t>clubID</w:t>
+      </w:r>
+      <w:proofErr w:type="spellEnd"/>
+      <w:r>
+        <w:t xml:space="preserve"> selector element from update form, added edit column to </w:t>
+      </w:r>
+      <w:proofErr w:type="gramStart"/>
+      <w:r>
+        <w:t>table</w:t>
+      </w:r>
+      <w:proofErr w:type="gramEnd"/>
+    </w:p>
+    <w:p>
+      <w:pPr>
+        <w:pStyle w:val="ListParagraph"/>
+        <w:numPr>
+          <w:ilvl w:val="1"/>
+          <w:numId w:val="5"/>
+        </w:numPr>
+        <w:spacing w:line="256" w:lineRule="auto"/>
+      </w:pPr>
+      <w:r>
+        <w:t xml:space="preserve">Books: Removed </w:t>
+      </w:r>
+      <w:proofErr w:type="spellStart"/>
+      <w:r>
+        <w:t>bookID</w:t>
+      </w:r>
+      <w:proofErr w:type="spellEnd"/>
+      <w:r>
+        <w:t xml:space="preserve"> selector element from update form, added edit column to table</w:t>
+      </w:r>
+    </w:p>
+    <w:p>
+      <w:pPr>
+        <w:pStyle w:val="ListParagraph"/>
+        <w:numPr>
+          <w:ilvl w:val="1"/>
+          <w:numId w:val="5"/>
+        </w:numPr>
+        <w:spacing w:line="256" w:lineRule="auto"/>
+      </w:pPr>
+      <w:proofErr w:type="spellStart"/>
+      <w:r>
+        <w:t>ReadingLogs</w:t>
+      </w:r>
+      <w:proofErr w:type="spellEnd"/>
+      <w:r>
+        <w:t xml:space="preserve">: Removed update/delete functionality entirely, changed selectors in create form to </w:t>
+      </w:r>
+      <w:proofErr w:type="spellStart"/>
+      <w:r>
+        <w:t>fk</w:t>
+      </w:r>
+      <w:proofErr w:type="spellEnd"/>
+      <w:r>
+        <w:t xml:space="preserve"> join attribute </w:t>
+      </w:r>
+      <w:proofErr w:type="gramStart"/>
+      <w:r>
+        <w:t>names</w:t>
+      </w:r>
+      <w:proofErr w:type="gramEnd"/>
+    </w:p>
+    <w:p>
+      <w:pPr>
+        <w:pStyle w:val="ListParagraph"/>
+        <w:numPr>
+          <w:ilvl w:val="1"/>
+          <w:numId w:val="5"/>
+        </w:numPr>
+        <w:spacing w:line="256" w:lineRule="auto"/>
+      </w:pPr>
+      <w:proofErr w:type="spellStart"/>
+      <w:r>
+        <w:t>ClubMembers</w:t>
+      </w:r>
+      <w:proofErr w:type="spellEnd"/>
+      <w:r>
+        <w:t xml:space="preserve">: Removed update functionality entirely, changed selectors in create form to </w:t>
+      </w:r>
+      <w:proofErr w:type="spellStart"/>
+      <w:r>
+        <w:t>fk</w:t>
+      </w:r>
+      <w:proofErr w:type="spellEnd"/>
+      <w:r>
+        <w:t xml:space="preserve"> join attribute </w:t>
+      </w:r>
+      <w:proofErr w:type="gramStart"/>
+      <w:r>
+        <w:t>names</w:t>
+      </w:r>
+      <w:proofErr w:type="gramEnd"/>
+    </w:p>
+    <w:p>
+      <w:pPr>
+        <w:pStyle w:val="ListParagraph"/>
+        <w:numPr>
+          <w:ilvl w:val="1"/>
+          <w:numId w:val="5"/>
+        </w:numPr>
+        <w:spacing w:line="256" w:lineRule="auto"/>
+      </w:pPr>
+      <w:proofErr w:type="spellStart"/>
+      <w:r>
+        <w:t>ReadingStatus</w:t>
+      </w:r>
+      <w:proofErr w:type="spellEnd"/>
+      <w:r>
+        <w:t xml:space="preserve">: Removed </w:t>
+      </w:r>
+      <w:proofErr w:type="spellStart"/>
+      <w:r>
+        <w:t>statusID</w:t>
+      </w:r>
+      <w:proofErr w:type="spellEnd"/>
+      <w:r>
+        <w:t xml:space="preserve"> selector element from update form, added edit column to </w:t>
+      </w:r>
+      <w:proofErr w:type="gramStart"/>
+      <w:r>
+        <w:t>table</w:t>
+      </w:r>
+      <w:proofErr w:type="gramEnd"/>
+    </w:p>
+    <w:p>
+      <w:pPr>
+        <w:pStyle w:val="ListParagraph"/>
+        <w:numPr>
+          <w:ilvl w:val="1"/>
+          <w:numId w:val="5"/>
+        </w:numPr>
+        <w:spacing w:line="256" w:lineRule="auto"/>
+      </w:pPr>
+      <w:r>
+        <w:t>Added Page Headers under Nav Pages for all 6 entity pages.</w:t>
+      </w:r>
+    </w:p>
+    <w:p>
+      <w:pPr>
+        <w:pStyle w:val="ListParagraph"/>
+        <w:numPr>
+          <w:ilvl w:val="0"/>
+          <w:numId w:val="5"/>
+        </w:numPr>
+        <w:spacing w:line="256" w:lineRule="auto"/>
+      </w:pPr>
+      <w:r>
+        <w:t xml:space="preserve">Updates to </w:t>
+      </w:r>
+      <w:proofErr w:type="spellStart"/>
+      <w:r>
+        <w:t>DML.sql</w:t>
+      </w:r>
+      <w:proofErr w:type="spellEnd"/>
+    </w:p>
+    <w:p>
+      <w:pPr>
+        <w:pStyle w:val="ListParagraph"/>
+        <w:numPr>
+          <w:ilvl w:val="1"/>
+          <w:numId w:val="5"/>
+        </w:numPr>
+        <w:spacing w:line="256" w:lineRule="auto"/>
+      </w:pPr>
+      <w:r>
+        <w:t>[TODO]</w:t>
+      </w:r>
+      <w:r>
+        <w:br w:type="page"/>
+      </w:r>
+    </w:p>
+    <w:p>
+      <w:pPr>
+        <w:pStyle w:val="Heading2"/>
+      </w:pPr>
+      <w:bookmarkStart w:id="3" w:name="_Toc135133782"/>
       <w:r>
         <w:lastRenderedPageBreak/>
         <w:t>Step 2 Feedback</w:t>
       </w:r>
-      <w:bookmarkEnd w:id="1"/>
+      <w:bookmarkEnd w:id="3"/>
     </w:p>
     <w:p>
       <w:r>
@@ -1695,7 +2749,15 @@
         <w:ind w:left="720"/>
       </w:pPr>
       <w:r>
-        <w:t>Yes, a) the flow of primary keys is mirrored from the ERD and b) the schema appears as described in the outline. One piece of feedback on the outline is that I believe the appropriate syntax for many-to-many is M:N not M:M, so would suggest updating that.</w:t>
+        <w:t xml:space="preserve">Yes, a) the flow of primary keys is mirrored from the ERD and b) the schema appears as described in the outline. One piece of feedback on the outline is that I believe the appropriate syntax for many-to-many is </w:t>
+      </w:r>
+      <w:proofErr w:type="gramStart"/>
+      <w:r>
+        <w:t>M:N</w:t>
+      </w:r>
+      <w:proofErr w:type="gramEnd"/>
+      <w:r>
+        <w:t xml:space="preserve"> not M:M, so would suggest updating that.</w:t>
       </w:r>
     </w:p>
     <w:p>
@@ -1711,7 +2773,23 @@
         <w:ind w:left="720"/>
       </w:pPr>
       <w:r>
-        <w:t>Yes, there is consistency between the illustrations and outline, and plurality is consistent as well. Regarding the use of capitalization, it appears that the attributes are camelCase but the table titles are PascalCase. Perhaps this is intentional, but worth noting.</w:t>
+        <w:t xml:space="preserve">Yes, there is consistency between the illustrations and outline, and plurality is consistent as well. Regarding the use of capitalization, it appears that the attributes are </w:t>
+      </w:r>
+      <w:proofErr w:type="gramStart"/>
+      <w:r>
+        <w:t>camelCase</w:t>
+      </w:r>
+      <w:proofErr w:type="gramEnd"/>
+      <w:r>
+        <w:t xml:space="preserve"> but the table titles are </w:t>
+      </w:r>
+      <w:proofErr w:type="spellStart"/>
+      <w:r>
+        <w:t>PascalCase</w:t>
+      </w:r>
+      <w:proofErr w:type="spellEnd"/>
+      <w:r>
+        <w:t>. Perhaps this is intentional, but worth noting.</w:t>
       </w:r>
     </w:p>
     <w:p>
@@ -1719,7 +2797,15 @@
         <w:ind w:left="720"/>
       </w:pPr>
       <w:r>
-        <w:t>Is the schema easy to read (e.g. diagram is clear and readable with relationship lines not crossed)?</w:t>
+        <w:t>Is the schema easy to read (</w:t>
+      </w:r>
+      <w:proofErr w:type="gramStart"/>
+      <w:r>
+        <w:t>e.g.</w:t>
+      </w:r>
+      <w:proofErr w:type="gramEnd"/>
+      <w:r>
+        <w:t xml:space="preserve"> diagram is clear and readable with relationship lines not crossed)?</w:t>
       </w:r>
     </w:p>
     <w:p>
@@ -1735,7 +2821,15 @@
         <w:ind w:left="720"/>
       </w:pPr>
       <w:r>
-        <w:t>Are intersection tables properly formed (e.g. two FKs and facilitate a M:N relationship)?</w:t>
+        <w:t xml:space="preserve">Are intersection tables properly formed (e.g. two FKs and facilitate a </w:t>
+      </w:r>
+      <w:proofErr w:type="gramStart"/>
+      <w:r>
+        <w:t>M:N</w:t>
+      </w:r>
+      <w:proofErr w:type="gramEnd"/>
+      <w:r>
+        <w:t xml:space="preserve"> relationship)?</w:t>
       </w:r>
     </w:p>
     <w:p>
@@ -1743,7 +2837,15 @@
         <w:ind w:left="720"/>
       </w:pPr>
       <w:r>
-        <w:t>Yes, ClubMembers is an example of an intersection table which is properly formed as displays a many-to-many relationship.</w:t>
+        <w:t xml:space="preserve">Yes, </w:t>
+      </w:r>
+      <w:proofErr w:type="spellStart"/>
+      <w:r>
+        <w:t>ClubMembers</w:t>
+      </w:r>
+      <w:proofErr w:type="spellEnd"/>
+      <w:r>
+        <w:t xml:space="preserve"> is an example of an intersection table which is properly formed as displays a many-to-many relationship.</w:t>
       </w:r>
     </w:p>
     <w:p>
@@ -1751,7 +2853,15 @@
         <w:ind w:left="720"/>
       </w:pPr>
       <w:r>
-        <w:t>Does the sample data suggest any non-normalized issues, e.g. partial dependencies or transitive dependencies?</w:t>
+        <w:t xml:space="preserve">Does the sample data suggest any non-normalized issues, </w:t>
+      </w:r>
+      <w:proofErr w:type="gramStart"/>
+      <w:r>
+        <w:t>e.g.</w:t>
+      </w:r>
+      <w:proofErr w:type="gramEnd"/>
+      <w:r>
+        <w:t xml:space="preserve"> partial dependencies or transitive dependencies?</w:t>
       </w:r>
     </w:p>
     <w:p>
@@ -1767,7 +2877,23 @@
         <w:ind w:left="720"/>
       </w:pPr>
       <w:r>
-        <w:t>Is the SQL file syntactically correct? This can be easily verified by using PhPMyAdmin and your CS 340 database (do not forget to take backup of your own database before you do this!)</w:t>
+        <w:t xml:space="preserve">Is the SQL file </w:t>
+      </w:r>
+      <w:proofErr w:type="gramStart"/>
+      <w:r>
+        <w:t>syntactically</w:t>
+      </w:r>
+      <w:proofErr w:type="gramEnd"/>
+      <w:r>
+        <w:t xml:space="preserve"> correct? This can be easily verified by using </w:t>
+      </w:r>
+      <w:proofErr w:type="spellStart"/>
+      <w:r>
+        <w:t>PhPMyAdmin</w:t>
+      </w:r>
+      <w:proofErr w:type="spellEnd"/>
+      <w:r>
+        <w:t xml:space="preserve"> and your CS 340 database (do not forget to take backup of your own database before you do this!)</w:t>
       </w:r>
     </w:p>
     <w:p>
@@ -1799,7 +2925,15 @@
         <w:ind w:left="720"/>
       </w:pPr>
       <w:r>
-        <w:t>In the SQL, are the primary and foreign keys correctly defined when compared to the Schema? Are appropriate CASCADE operations declared?</w:t>
+        <w:t xml:space="preserve">In </w:t>
+      </w:r>
+      <w:proofErr w:type="gramStart"/>
+      <w:r>
+        <w:t>the SQL</w:t>
+      </w:r>
+      <w:proofErr w:type="gramEnd"/>
+      <w:r>
+        <w:t>, are the primary and foreign keys correctly defined when compared to the Schema? Are appropriate CASCADE operations declared?</w:t>
       </w:r>
     </w:p>
     <w:p>
@@ -1807,7 +2941,15 @@
         <w:ind w:left="720"/>
       </w:pPr>
       <w:r>
-        <w:t>The usage of keys does match the schema. CASCADE operators are correctly defined in the clubMember table.</w:t>
+        <w:t xml:space="preserve">The usage of keys does match the schema. CASCADE operators are correctly defined in the </w:t>
+      </w:r>
+      <w:proofErr w:type="spellStart"/>
+      <w:r>
+        <w:t>clubMember</w:t>
+      </w:r>
+      <w:proofErr w:type="spellEnd"/>
+      <w:r>
+        <w:t xml:space="preserve"> table.</w:t>
       </w:r>
     </w:p>
     <w:p>
@@ -1824,7 +2966,15 @@
       </w:pPr>
       <w:r>
         <w:lastRenderedPageBreak/>
-        <w:t>Yes, the relationship tables outlined in the schema are all present in the SQL.</w:t>
+        <w:t xml:space="preserve">Yes, the relationship tables outlined in the schema are all present in </w:t>
+      </w:r>
+      <w:proofErr w:type="gramStart"/>
+      <w:r>
+        <w:t>the SQL</w:t>
+      </w:r>
+      <w:proofErr w:type="gramEnd"/>
+      <w:r>
+        <w:t>.</w:t>
       </w:r>
     </w:p>
     <w:p>
@@ -1840,7 +2990,23 @@
         <w:ind w:left="720"/>
       </w:pPr>
       <w:r>
-        <w:t>Yes, all of the example data is represented by insert statements in the SQL file.</w:t>
+        <w:t xml:space="preserve">Yes, </w:t>
+      </w:r>
+      <w:proofErr w:type="gramStart"/>
+      <w:r>
+        <w:t>all of</w:t>
+      </w:r>
+      <w:proofErr w:type="gramEnd"/>
+      <w:r>
+        <w:t xml:space="preserve"> the example data is represented by </w:t>
+      </w:r>
+      <w:proofErr w:type="gramStart"/>
+      <w:r>
+        <w:t>insert</w:t>
+      </w:r>
+      <w:proofErr w:type="gramEnd"/>
+      <w:r>
+        <w:t xml:space="preserve"> statements in the SQL file.</w:t>
       </w:r>
     </w:p>
     <w:p>
@@ -1848,7 +3014,23 @@
         <w:ind w:left="720"/>
       </w:pPr>
       <w:r>
-        <w:t>Is the SQL well structured and commented (e.g. hand authored) or not (e.g. exported from MySQL)?</w:t>
+        <w:t xml:space="preserve">Is the SQL </w:t>
+      </w:r>
+      <w:proofErr w:type="spellStart"/>
+      <w:r>
+        <w:t>well structured</w:t>
+      </w:r>
+      <w:proofErr w:type="spellEnd"/>
+      <w:r>
+        <w:t xml:space="preserve"> and commented (</w:t>
+      </w:r>
+      <w:proofErr w:type="gramStart"/>
+      <w:r>
+        <w:t>e.g.</w:t>
+      </w:r>
+      <w:proofErr w:type="gramEnd"/>
+      <w:r>
+        <w:t xml:space="preserve"> hand authored) or not (e.g. exported from MySQL)?</w:t>
       </w:r>
     </w:p>
     <w:p>
@@ -1856,7 +3038,15 @@
         <w:ind w:left="720"/>
       </w:pPr>
       <w:r>
-        <w:t>Yes, the sections are clearly defined and annotated (i.e., /* populate ClubMembers*/), including a heading and even optional print statements at the bottom.</w:t>
+        <w:t xml:space="preserve">Yes, the sections are clearly defined and annotated (i.e., /* populate </w:t>
+      </w:r>
+      <w:proofErr w:type="spellStart"/>
+      <w:r>
+        <w:t>ClubMembers</w:t>
+      </w:r>
+      <w:proofErr w:type="spellEnd"/>
+      <w:r>
+        <w:t>*/), including a heading and even optional print statements at the bottom.</w:t>
       </w:r>
       <w:r>
         <w:t>”</w:t>
@@ -1908,7 +3098,39 @@
         <w:ind w:left="720"/>
       </w:pPr>
       <w:r>
-        <w:t>I did not see any syntax errors, and your data types are fine. Your inserts went well, I particularly enjoyed the Mr. Adultman in Readers. I also noticed a good book in the Books table, Leviathan Wakes. Your keys are present and correct. Your cascades are present in the clubMember table and look right.</w:t>
+        <w:t xml:space="preserve">I did not see any syntax errors, and your data types are fine. Your inserts went well, I particularly enjoyed </w:t>
+      </w:r>
+      <w:proofErr w:type="gramStart"/>
+      <w:r>
+        <w:t>the Mr</w:t>
+      </w:r>
+      <w:proofErr w:type="gramEnd"/>
+      <w:r>
+        <w:t xml:space="preserve">. </w:t>
+      </w:r>
+      <w:proofErr w:type="spellStart"/>
+      <w:r>
+        <w:t>Adultman</w:t>
+      </w:r>
+      <w:proofErr w:type="spellEnd"/>
+      <w:r>
+        <w:t xml:space="preserve"> in Readers. I also noticed a good book </w:t>
+      </w:r>
+      <w:proofErr w:type="gramStart"/>
+      <w:r>
+        <w:t>in</w:t>
+      </w:r>
+      <w:proofErr w:type="gramEnd"/>
+      <w:r>
+        <w:t xml:space="preserve"> the Books table, Leviathan Wakes. Your keys are present and correct. Your cascades are present in the </w:t>
+      </w:r>
+      <w:proofErr w:type="spellStart"/>
+      <w:r>
+        <w:t>clubMember</w:t>
+      </w:r>
+      <w:proofErr w:type="spellEnd"/>
+      <w:r>
+        <w:t xml:space="preserve"> table and look right.</w:t>
       </w:r>
     </w:p>
     <w:p>
@@ -1938,7 +3160,39 @@
         <w:t>“</w:t>
       </w:r>
       <w:r>
-        <w:t>Great work group 36! Your outline, erd, schema and ddl all look great. I really like the upgraded visuals for the erd and the new schema. A small note, your example data for your intersection tables should properly show the M:M relationship. For example, Clubs to Readers M:M, you are currently showing that a Club can have many readers, but you also have to show that a reader can belong to many clubs. given (readers, clubs) --&gt; (1,1), (1,3), (2,3) is sufficient to show this</w:t>
+        <w:t xml:space="preserve">Great work group 36! Your outline, </w:t>
+      </w:r>
+      <w:proofErr w:type="spellStart"/>
+      <w:r>
+        <w:t>erd</w:t>
+      </w:r>
+      <w:proofErr w:type="spellEnd"/>
+      <w:r>
+        <w:t xml:space="preserve">, schema and </w:t>
+      </w:r>
+      <w:proofErr w:type="spellStart"/>
+      <w:r>
+        <w:t>ddl</w:t>
+      </w:r>
+      <w:proofErr w:type="spellEnd"/>
+      <w:r>
+        <w:t xml:space="preserve"> all look great. I really like the upgraded visuals for the </w:t>
+      </w:r>
+      <w:proofErr w:type="spellStart"/>
+      <w:r>
+        <w:t>erd</w:t>
+      </w:r>
+      <w:proofErr w:type="spellEnd"/>
+      <w:r>
+        <w:t xml:space="preserve"> and the new schema. A small note, your example data for your intersection tables should properly show the M:M relationship. For example, Clubs to Readers M:M, you are currently showing that a Club can have many readers, but you also </w:t>
+      </w:r>
+      <w:proofErr w:type="gramStart"/>
+      <w:r>
+        <w:t>have to</w:t>
+      </w:r>
+      <w:proofErr w:type="gramEnd"/>
+      <w:r>
+        <w:t xml:space="preserve"> show that a reader can belong to many clubs. given (readers, clubs) --&gt; (1,1), (1,3), (2,3) is sufficient to show this</w:t>
       </w:r>
       <w:r>
         <w:t xml:space="preserve">. </w:t>
@@ -1957,17 +3211,11 @@
       <w:pPr>
         <w:pStyle w:val="Heading2"/>
       </w:pPr>
-      <w:bookmarkStart w:id="2" w:name="_Toc134528413"/>
-      <w:r>
-        <w:t xml:space="preserve">Actions Taken from Step </w:t>
-      </w:r>
-      <w:r>
-        <w:t>2</w:t>
-      </w:r>
-      <w:r>
-        <w:t xml:space="preserve"> Feedback Step</w:t>
-      </w:r>
-      <w:bookmarkEnd w:id="2"/>
+      <w:bookmarkStart w:id="4" w:name="_Toc135133783"/>
+      <w:r>
+        <w:t>Actions Taken from Step 2 Feedback Step</w:t>
+      </w:r>
+      <w:bookmarkEnd w:id="4"/>
     </w:p>
     <w:p>
       <w:pPr>
@@ -2002,7 +3250,15 @@
         </w:numPr>
       </w:pPr>
       <w:r>
-        <w:t>Added new insert to DDL.sql to show that a reader may belong to many clubs.</w:t>
+        <w:t xml:space="preserve">Added new insert to </w:t>
+      </w:r>
+      <w:proofErr w:type="spellStart"/>
+      <w:r>
+        <w:t>DDL.sql</w:t>
+      </w:r>
+      <w:proofErr w:type="spellEnd"/>
+      <w:r>
+        <w:t xml:space="preserve"> to show that a reader may belong to many clubs.</w:t>
       </w:r>
     </w:p>
     <w:p>
@@ -2022,12 +3278,12 @@
       <w:pPr>
         <w:pStyle w:val="Heading2"/>
       </w:pPr>
-      <w:bookmarkStart w:id="3" w:name="_Toc134528414"/>
+      <w:bookmarkStart w:id="5" w:name="_Toc135133784"/>
       <w:r>
         <w:lastRenderedPageBreak/>
         <w:t>Step 1 Feedback</w:t>
       </w:r>
-      <w:bookmarkEnd w:id="3"/>
+      <w:bookmarkEnd w:id="5"/>
     </w:p>
     <w:p>
       <w:r>
@@ -2039,7 +3295,15 @@
         <w:ind w:firstLine="720"/>
       </w:pPr>
       <w:r>
-        <w:t>“Hey Nice and Josh, great idea on the database and I think this will turn into a great project.</w:t>
+        <w:t xml:space="preserve">“Hey </w:t>
+      </w:r>
+      <w:proofErr w:type="gramStart"/>
+      <w:r>
+        <w:t>Nice</w:t>
+      </w:r>
+      <w:proofErr w:type="gramEnd"/>
+      <w:r>
+        <w:t xml:space="preserve"> and Josh, great idea on the database and I think this will turn into a great project.</w:t>
       </w:r>
     </w:p>
     <w:p>
@@ -2047,7 +3311,15 @@
         <w:ind w:left="720"/>
       </w:pPr>
       <w:r>
-        <w:t xml:space="preserve">I really think this is a well thought out system and should be pretty fun to design a web application around. I think using a database as a priority queue will be interesting to implement. Would a reader be allowed to set multiple different books with similar priorities or would the application allow certain rankings. </w:t>
+        <w:t xml:space="preserve">I really think this is a well thought out system and should be </w:t>
+      </w:r>
+      <w:proofErr w:type="gramStart"/>
+      <w:r>
+        <w:t>pretty fun</w:t>
+      </w:r>
+      <w:proofErr w:type="gramEnd"/>
+      <w:r>
+        <w:t xml:space="preserve"> to design a web application around. I think using a database as a priority queue will be interesting to implement. Would a reader be allowed to set multiple different books with similar priorities or would the application allow certain rankings. </w:t>
       </w:r>
     </w:p>
     <w:p>
@@ -2064,8 +3336,21 @@
         <w:t>😄</w:t>
       </w:r>
       <w:r>
-        <w:t>. I would possibly bump the varchar sizes up a bit. For example, in the ReadingClubs entity it might be nice to have the varchar size set to something like (50). Same with name, email. etc. ”</w:t>
-      </w:r>
+        <w:t xml:space="preserve">. I would possibly bump the varchar sizes up a bit. For example, in the </w:t>
+      </w:r>
+      <w:proofErr w:type="spellStart"/>
+      <w:r>
+        <w:t>ReadingClubs</w:t>
+      </w:r>
+      <w:proofErr w:type="spellEnd"/>
+      <w:r>
+        <w:t xml:space="preserve"> entity it might be nice to have the varchar size set to something like (50). Same with name, email. </w:t>
+      </w:r>
+      <w:proofErr w:type="gramStart"/>
+      <w:r>
+        <w:t>etc. ”</w:t>
+      </w:r>
+      <w:proofErr w:type="gramEnd"/>
     </w:p>
     <w:p>
       <w:r>
@@ -2124,7 +3409,23 @@
         <w:ind w:left="1800"/>
       </w:pPr>
       <w:r>
-        <w:t>Yes! I think it was sparse on detailing the "numbers" each feature would have, but the diagram later on does a great job of showing how the DB is going to work.</w:t>
+        <w:t xml:space="preserve">Yes! I think it was sparse </w:t>
+      </w:r>
+      <w:proofErr w:type="gramStart"/>
+      <w:r>
+        <w:t>on detailing</w:t>
+      </w:r>
+      <w:proofErr w:type="gramEnd"/>
+      <w:r>
+        <w:t xml:space="preserve"> the "numbers" each feature would have, but the diagram </w:t>
+      </w:r>
+      <w:proofErr w:type="gramStart"/>
+      <w:r>
+        <w:t>later on</w:t>
+      </w:r>
+      <w:proofErr w:type="gramEnd"/>
+      <w:r>
+        <w:t xml:space="preserve"> does a great job of showing how the DB is going to work.</w:t>
       </w:r>
     </w:p>
     <w:p>
@@ -2137,7 +3438,23 @@
         <w:ind w:left="1080"/>
       </w:pPr>
       <w:r>
-        <w:t>Are at least four entities described and does each one represent a single idea to be stored a s a list?</w:t>
+        <w:t xml:space="preserve">Are at least four entities described and does each one </w:t>
+      </w:r>
+      <w:proofErr w:type="gramStart"/>
+      <w:r>
+        <w:t>represent</w:t>
+      </w:r>
+      <w:proofErr w:type="gramEnd"/>
+      <w:r>
+        <w:t xml:space="preserve"> a single idea to be stored </w:t>
+      </w:r>
+      <w:proofErr w:type="gramStart"/>
+      <w:r>
+        <w:t>a s</w:t>
+      </w:r>
+      <w:proofErr w:type="gramEnd"/>
+      <w:r>
+        <w:t xml:space="preserve"> a list?</w:t>
       </w:r>
     </w:p>
     <w:p>
@@ -2149,8 +3466,13 @@
         </w:numPr>
         <w:ind w:left="1800"/>
       </w:pPr>
-      <w:r>
-        <w:t xml:space="preserve">Yes there are at least four and match requirements. </w:t>
+      <w:proofErr w:type="gramStart"/>
+      <w:r>
+        <w:t>Yes</w:t>
+      </w:r>
+      <w:proofErr w:type="gramEnd"/>
+      <w:r>
+        <w:t xml:space="preserve"> there are at least four and match requirements. </w:t>
       </w:r>
     </w:p>
     <w:p>
@@ -2175,8 +3497,13 @@
         </w:numPr>
         <w:ind w:left="1800"/>
       </w:pPr>
-      <w:r>
-        <w:t>Yes it meets all requirements.</w:t>
+      <w:proofErr w:type="gramStart"/>
+      <w:r>
+        <w:t>Yes</w:t>
+      </w:r>
+      <w:proofErr w:type="gramEnd"/>
+      <w:r>
+        <w:t xml:space="preserve"> it meets all requirements.</w:t>
       </w:r>
     </w:p>
     <w:p>
@@ -2201,8 +3528,13 @@
         </w:numPr>
         <w:ind w:left="1800"/>
       </w:pPr>
-      <w:r>
-        <w:t>Yes they are.</w:t>
+      <w:proofErr w:type="gramStart"/>
+      <w:r>
+        <w:t>Yes</w:t>
+      </w:r>
+      <w:proofErr w:type="gramEnd"/>
+      <w:r>
+        <w:t xml:space="preserve"> they are.</w:t>
       </w:r>
     </w:p>
     <w:p>
@@ -2227,8 +3559,29 @@
         </w:numPr>
         <w:ind w:left="1800"/>
       </w:pPr>
-      <w:r>
-        <w:t>Yes naming conventions are standardized. Only inconsistency is email address is listed on the ERD, but nowhere else and it does not follow the camelcase used elsewhere.</w:t>
+      <w:proofErr w:type="gramStart"/>
+      <w:r>
+        <w:t>Yes</w:t>
+      </w:r>
+      <w:proofErr w:type="gramEnd"/>
+      <w:r>
+        <w:t xml:space="preserve"> naming conventions are standardized. </w:t>
+      </w:r>
+      <w:proofErr w:type="gramStart"/>
+      <w:r>
+        <w:t>Only</w:t>
+      </w:r>
+      <w:proofErr w:type="gramEnd"/>
+      <w:r>
+        <w:t xml:space="preserve"> inconsistency is email address is listed on the ERD, but nowhere else and it does not follow the </w:t>
+      </w:r>
+      <w:proofErr w:type="spellStart"/>
+      <w:r>
+        <w:t>camelcase</w:t>
+      </w:r>
+      <w:proofErr w:type="spellEnd"/>
+      <w:r>
+        <w:t xml:space="preserve"> used elsewhere.</w:t>
       </w:r>
     </w:p>
     <w:p>
@@ -2236,7 +3589,47 @@
         <w:ind w:left="360"/>
       </w:pPr>
       <w:r>
-        <w:t>Overall:  The intro could probably be more descriptive of your overall plan, but it is a nitpick. I think that your ERD is great and really pulls your whole plan together. When I saw it and then went back and read your descriptions it all clicked for me. The only variable I didn't get is maxRosterSize. More from a user standpoint then a database. If its a reading club and you want it to be exclusive, then the Coordinator can approve or disapprove applicants, and if they don't care if its exclusive, then I am not sure they would care about the maxroster.</w:t>
+        <w:t xml:space="preserve">Overall:  The intro could probably be more descriptive of your overall plan, but it is a nitpick. I think that your ERD is great and really pulls your whole plan together. When I saw it and then went back and read your descriptions it all clicked for me. The only variable I didn't get is </w:t>
+      </w:r>
+      <w:proofErr w:type="spellStart"/>
+      <w:r>
+        <w:t>maxRosterSize</w:t>
+      </w:r>
+      <w:proofErr w:type="spellEnd"/>
+      <w:r>
+        <w:t xml:space="preserve">. More from a user standpoint </w:t>
+      </w:r>
+      <w:proofErr w:type="gramStart"/>
+      <w:r>
+        <w:t>then</w:t>
+      </w:r>
+      <w:proofErr w:type="gramEnd"/>
+      <w:r>
+        <w:t xml:space="preserve"> a database. If </w:t>
+      </w:r>
+      <w:proofErr w:type="spellStart"/>
+      <w:r>
+        <w:t>its</w:t>
+      </w:r>
+      <w:proofErr w:type="spellEnd"/>
+      <w:r>
+        <w:t xml:space="preserve"> a reading club and you want it to be exclusive, then the </w:t>
+      </w:r>
+      <w:proofErr w:type="gramStart"/>
+      <w:r>
+        <w:t>Coordinator</w:t>
+      </w:r>
+      <w:proofErr w:type="gramEnd"/>
+      <w:r>
+        <w:t xml:space="preserve"> can approve or disapprove applicants, and if they don't care if its exclusive, then I am not sure they would care about the </w:t>
+      </w:r>
+      <w:proofErr w:type="spellStart"/>
+      <w:r>
+        <w:t>maxroster</w:t>
+      </w:r>
+      <w:proofErr w:type="spellEnd"/>
+      <w:r>
+        <w:t>.</w:t>
       </w:r>
       <w:r>
         <w:t>”</w:t>
@@ -2253,18 +3646,50 @@
       </w:pPr>
       <w:r>
         <w:lastRenderedPageBreak/>
-        <w:t xml:space="preserve">“Hey team, nice step 1 draft. I would recommend providing more detail in your project outline and also revising your ERD. The ERD should be less of a technical blueprint (aka a schema diagram) and more of a high-level logical overview of the database entities and their relationships. ERD diagrams often leave out the finer details such as attributes and intersection tables as its main focus is to demonstrate the rough structure and interconnectivity of the database tables. I would also consider removing some of the extra intersection tables from your project. I worry that implementing so many of these tables further in the quarter will be incredibly time consuming. I enjoy the effort you both put into the draft but I don't want you to have to spend all of your time on this class in the future!” </w:t>
+        <w:t xml:space="preserve">“Hey team, nice step 1 draft. I would recommend providing more detail in your project outline </w:t>
+      </w:r>
+      <w:proofErr w:type="gramStart"/>
+      <w:r>
+        <w:t>and also</w:t>
+      </w:r>
+      <w:proofErr w:type="gramEnd"/>
+      <w:r>
+        <w:t xml:space="preserve"> revising your ERD. The ERD should be less of a technical blueprint (aka a schema diagram) and more of a high-level logical overview of the database entities and their relationships. ERD diagrams often leave out the finer details such as attributes and intersection tables as its </w:t>
+      </w:r>
+      <w:proofErr w:type="gramStart"/>
+      <w:r>
+        <w:t>main focus</w:t>
+      </w:r>
+      <w:proofErr w:type="gramEnd"/>
+      <w:r>
+        <w:t xml:space="preserve"> is to demonstrate the rough structure and interconnectivity of the database tables. I would also consider removing some of the extra intersection tables from your project. I worry that implementing so many of these tables further in the quarter will be incredibly </w:t>
+      </w:r>
+      <w:proofErr w:type="gramStart"/>
+      <w:r>
+        <w:t>time consuming</w:t>
+      </w:r>
+      <w:proofErr w:type="gramEnd"/>
+      <w:r>
+        <w:t xml:space="preserve">. I enjoy the effort you both put into the </w:t>
+      </w:r>
+      <w:proofErr w:type="gramStart"/>
+      <w:r>
+        <w:t>draft</w:t>
+      </w:r>
+      <w:proofErr w:type="gramEnd"/>
+      <w:r>
+        <w:t xml:space="preserve"> but I don't want you to have to spend all of your time on this class in the future!” </w:t>
       </w:r>
     </w:p>
     <w:p>
       <w:pPr>
         <w:pStyle w:val="Heading2"/>
       </w:pPr>
-      <w:bookmarkStart w:id="4" w:name="_Toc134528415"/>
+      <w:bookmarkStart w:id="6" w:name="_Toc135133785"/>
       <w:r>
         <w:t>Actions Taken from Step 1 Feedback Step</w:t>
       </w:r>
-      <w:bookmarkEnd w:id="4"/>
+      <w:bookmarkEnd w:id="6"/>
     </w:p>
     <w:p>
       <w:pPr>
@@ -2277,21 +3702,25 @@
       <w:r>
         <w:t xml:space="preserve">Removed </w:t>
       </w:r>
+      <w:proofErr w:type="spellStart"/>
       <w:r>
         <w:rPr>
           <w:rFonts w:ascii="Courier New" w:hAnsi="Courier New" w:cs="Courier New"/>
         </w:rPr>
         <w:t>maxRosterSize</w:t>
       </w:r>
+      <w:proofErr w:type="spellEnd"/>
       <w:r>
         <w:t xml:space="preserve"> attribute from </w:t>
       </w:r>
+      <w:proofErr w:type="spellStart"/>
       <w:r>
         <w:rPr>
           <w:rFonts w:ascii="Courier New" w:hAnsi="Courier New" w:cs="Courier New"/>
         </w:rPr>
         <w:t>ReadingClubs</w:t>
       </w:r>
+      <w:proofErr w:type="spellEnd"/>
       <w:r>
         <w:t xml:space="preserve"> entity per John Lofgren.</w:t>
       </w:r>
@@ -2363,11 +3792,11 @@
       <w:pPr>
         <w:pStyle w:val="Heading2"/>
       </w:pPr>
-      <w:bookmarkStart w:id="5" w:name="_Toc134528416"/>
+      <w:bookmarkStart w:id="7" w:name="_Toc135133786"/>
       <w:r>
         <w:t>Updates from Step 1 Draft to Final</w:t>
       </w:r>
-      <w:bookmarkEnd w:id="5"/>
+      <w:bookmarkEnd w:id="7"/>
     </w:p>
     <w:p>
       <w:pPr>
@@ -2378,7 +3807,15 @@
         </w:numPr>
       </w:pPr>
       <w:r>
-        <w:t>Additional proof read, spelling correct.</w:t>
+        <w:t xml:space="preserve">Additional </w:t>
+      </w:r>
+      <w:proofErr w:type="gramStart"/>
+      <w:r>
+        <w:t>proof read</w:t>
+      </w:r>
+      <w:proofErr w:type="gramEnd"/>
+      <w:r>
+        <w:t>, spelling correct.</w:t>
       </w:r>
     </w:p>
     <w:p>
@@ -2433,11 +3870,11 @@
       <w:pPr>
         <w:pStyle w:val="Heading2"/>
       </w:pPr>
-      <w:bookmarkStart w:id="6" w:name="_Toc134528417"/>
+      <w:bookmarkStart w:id="8" w:name="_Toc135133787"/>
       <w:r>
         <w:t>Changes made to Step 2 Draft</w:t>
       </w:r>
-      <w:bookmarkEnd w:id="6"/>
+      <w:bookmarkEnd w:id="8"/>
     </w:p>
     <w:p>
       <w:pPr>
@@ -2483,12 +3920,14 @@
       <w:r>
         <w:t xml:space="preserve">Removed </w:t>
       </w:r>
+      <w:proofErr w:type="spellStart"/>
       <w:r>
         <w:rPr>
           <w:rFonts w:ascii="Courier New" w:hAnsi="Courier New" w:cs="Courier New"/>
         </w:rPr>
         <w:t>ReadingQueues</w:t>
       </w:r>
+      <w:proofErr w:type="spellEnd"/>
       <w:r>
         <w:rPr>
           <w:rFonts w:ascii="Courier New" w:hAnsi="Courier New" w:cs="Courier New"/>
@@ -2516,18 +3955,28 @@
         </w:rPr>
         <w:t xml:space="preserve">Added </w:t>
       </w:r>
+      <w:proofErr w:type="spellStart"/>
       <w:r>
         <w:rPr>
           <w:rFonts w:ascii="Courier New" w:hAnsi="Courier New" w:cs="Courier New"/>
         </w:rPr>
         <w:t>ReadingStatus</w:t>
       </w:r>
+      <w:proofErr w:type="spellEnd"/>
       <w:r>
         <w:rPr>
           <w:rFonts w:cstheme="minorHAnsi"/>
         </w:rPr>
-        <w:t xml:space="preserve"> category Entity</w:t>
-      </w:r>
+        <w:t xml:space="preserve"> category </w:t>
+      </w:r>
+      <w:proofErr w:type="gramStart"/>
+      <w:r>
+        <w:rPr>
+          <w:rFonts w:cstheme="minorHAnsi"/>
+        </w:rPr>
+        <w:t>Entity</w:t>
+      </w:r>
+      <w:proofErr w:type="gramEnd"/>
     </w:p>
     <w:p>
       <w:pPr>
@@ -2553,8 +4002,13 @@
         </w:numPr>
       </w:pPr>
       <w:r>
-        <w:t>Added default values for some key attributes</w:t>
-      </w:r>
+        <w:t xml:space="preserve">Added default values for some key </w:t>
+      </w:r>
+      <w:proofErr w:type="gramStart"/>
+      <w:r>
+        <w:t>attributes</w:t>
+      </w:r>
+      <w:proofErr w:type="gramEnd"/>
     </w:p>
     <w:p>
       <w:pPr>
@@ -2567,24 +4021,33 @@
       <w:r>
         <w:t xml:space="preserve">Added </w:t>
       </w:r>
+      <w:proofErr w:type="spellStart"/>
       <w:r>
         <w:rPr>
           <w:rFonts w:ascii="Courier New" w:hAnsi="Courier New" w:cs="Courier New"/>
         </w:rPr>
         <w:t>clubID</w:t>
       </w:r>
+      <w:proofErr w:type="spellEnd"/>
       <w:r>
         <w:t xml:space="preserve"> FK to </w:t>
       </w:r>
+      <w:proofErr w:type="spellStart"/>
       <w:r>
         <w:rPr>
           <w:rFonts w:ascii="Courier New" w:hAnsi="Courier New" w:cs="Courier New"/>
         </w:rPr>
         <w:t>ReadingLogs</w:t>
       </w:r>
-      <w:r>
-        <w:t xml:space="preserve"> entity</w:t>
-      </w:r>
+      <w:proofErr w:type="spellEnd"/>
+      <w:r>
+        <w:t xml:space="preserve"> </w:t>
+      </w:r>
+      <w:proofErr w:type="gramStart"/>
+      <w:r>
+        <w:t>entity</w:t>
+      </w:r>
+      <w:proofErr w:type="gramEnd"/>
     </w:p>
     <w:p>
       <w:pPr>
@@ -2597,24 +4060,33 @@
       <w:r>
         <w:t xml:space="preserve">Added </w:t>
       </w:r>
+      <w:proofErr w:type="spellStart"/>
       <w:r>
         <w:rPr>
           <w:rFonts w:ascii="Courier New" w:hAnsi="Courier New" w:cs="Courier New"/>
         </w:rPr>
         <w:t>isActive</w:t>
       </w:r>
+      <w:proofErr w:type="spellEnd"/>
       <w:r>
         <w:t xml:space="preserve"> to </w:t>
       </w:r>
+      <w:proofErr w:type="spellStart"/>
       <w:r>
         <w:rPr>
           <w:rFonts w:ascii="Courier New" w:hAnsi="Courier New" w:cs="Courier New"/>
         </w:rPr>
         <w:t>ClubMembers</w:t>
       </w:r>
-      <w:r>
-        <w:t xml:space="preserve"> entity</w:t>
-      </w:r>
+      <w:proofErr w:type="spellEnd"/>
+      <w:r>
+        <w:t xml:space="preserve"> </w:t>
+      </w:r>
+      <w:proofErr w:type="gramStart"/>
+      <w:r>
+        <w:t>entity</w:t>
+      </w:r>
+      <w:proofErr w:type="gramEnd"/>
     </w:p>
     <w:p>
       <w:pPr>
@@ -2650,12 +4122,12 @@
       <w:pPr>
         <w:pStyle w:val="Heading2"/>
       </w:pPr>
-      <w:bookmarkStart w:id="7" w:name="_Toc134528418"/>
+      <w:bookmarkStart w:id="9" w:name="_Toc135133788"/>
       <w:r>
         <w:lastRenderedPageBreak/>
         <w:t>Overview</w:t>
       </w:r>
-      <w:bookmarkEnd w:id="7"/>
+      <w:bookmarkEnd w:id="9"/>
     </w:p>
     <w:p>
       <w:r>
@@ -2744,11 +4216,11 @@
       <w:pPr>
         <w:pStyle w:val="Heading2"/>
       </w:pPr>
-      <w:bookmarkStart w:id="8" w:name="_Toc134528419"/>
+      <w:bookmarkStart w:id="10" w:name="_Toc135133789"/>
       <w:r>
         <w:t>Database Outline</w:t>
       </w:r>
-      <w:bookmarkEnd w:id="8"/>
+      <w:bookmarkEnd w:id="10"/>
     </w:p>
     <w:p>
       <w:pPr>
@@ -2757,11 +4229,11 @@
           <w:rFonts w:asciiTheme="minorHAnsi" w:hAnsiTheme="minorHAnsi" w:cstheme="minorHAnsi"/>
         </w:rPr>
       </w:pPr>
-      <w:bookmarkStart w:id="9" w:name="_Toc133840521"/>
-      <w:bookmarkStart w:id="10" w:name="_Toc133841416"/>
-      <w:bookmarkStart w:id="11" w:name="_Toc133856065"/>
-      <w:bookmarkStart w:id="12" w:name="_Toc132886426"/>
-      <w:bookmarkStart w:id="13" w:name="_Toc134528420"/>
+      <w:bookmarkStart w:id="11" w:name="_Toc133840521"/>
+      <w:bookmarkStart w:id="12" w:name="_Toc133841416"/>
+      <w:bookmarkStart w:id="13" w:name="_Toc133856065"/>
+      <w:bookmarkStart w:id="14" w:name="_Toc132886426"/>
+      <w:bookmarkStart w:id="15" w:name="_Toc135133790"/>
       <w:r>
         <w:rPr>
           <w:rStyle w:val="Heading3Char"/>
@@ -2789,17 +4261,17 @@
         </w:rPr>
         <w:t>)</w:t>
       </w:r>
-      <w:bookmarkEnd w:id="9"/>
-      <w:bookmarkEnd w:id="10"/>
       <w:bookmarkEnd w:id="11"/>
+      <w:bookmarkEnd w:id="12"/>
       <w:bookmarkEnd w:id="13"/>
+      <w:bookmarkEnd w:id="15"/>
       <w:r>
         <w:rPr>
           <w:rFonts w:asciiTheme="minorHAnsi" w:hAnsiTheme="minorHAnsi" w:cstheme="minorHAnsi"/>
         </w:rPr>
         <w:t xml:space="preserve"> </w:t>
       </w:r>
-      <w:bookmarkEnd w:id="12"/>
+      <w:bookmarkEnd w:id="14"/>
     </w:p>
     <w:p>
       <w:pPr>
@@ -2812,11 +4284,19 @@
           <w:rFonts w:ascii="Courier New" w:hAnsi="Courier New" w:cs="Courier New"/>
         </w:rPr>
       </w:pPr>
-      <w:r>
-        <w:rPr>
-          <w:rFonts w:ascii="Courier New" w:hAnsi="Courier New" w:cs="Courier New"/>
-        </w:rPr>
-        <w:t xml:space="preserve">readerID: </w:t>
+      <w:proofErr w:type="spellStart"/>
+      <w:r>
+        <w:rPr>
+          <w:rFonts w:ascii="Courier New" w:hAnsi="Courier New" w:cs="Courier New"/>
+        </w:rPr>
+        <w:t>readerID</w:t>
+      </w:r>
+      <w:proofErr w:type="spellEnd"/>
+      <w:r>
+        <w:rPr>
+          <w:rFonts w:ascii="Courier New" w:hAnsi="Courier New" w:cs="Courier New"/>
+        </w:rPr>
+        <w:t xml:space="preserve">: </w:t>
       </w:r>
       <w:r>
         <w:rPr>
@@ -2870,8 +4350,16 @@
         <w:rPr>
           <w:rFonts w:ascii="Courier New" w:hAnsi="Courier New" w:cs="Courier New"/>
         </w:rPr>
-        <w:t>name: VARCHAR(</w:t>
-      </w:r>
+        <w:t xml:space="preserve">name: </w:t>
+      </w:r>
+      <w:proofErr w:type="gramStart"/>
+      <w:r>
+        <w:rPr>
+          <w:rFonts w:ascii="Courier New" w:hAnsi="Courier New" w:cs="Courier New"/>
+        </w:rPr>
+        <w:t>VARCHAR(</w:t>
+      </w:r>
+      <w:proofErr w:type="gramEnd"/>
       <w:r>
         <w:rPr>
           <w:rFonts w:ascii="Courier New" w:hAnsi="Courier New" w:cs="Courier New"/>
@@ -2906,7 +4394,21 @@
         <w:rPr>
           <w:rFonts w:ascii="Courier New" w:hAnsi="Courier New" w:cs="Courier New"/>
         </w:rPr>
-        <w:t xml:space="preserve">email: VARCHAR(50), </w:t>
+        <w:t xml:space="preserve">email: </w:t>
+      </w:r>
+      <w:proofErr w:type="gramStart"/>
+      <w:r>
+        <w:rPr>
+          <w:rFonts w:ascii="Courier New" w:hAnsi="Courier New" w:cs="Courier New"/>
+        </w:rPr>
+        <w:t>VARCHAR(</w:t>
+      </w:r>
+      <w:proofErr w:type="gramEnd"/>
+      <w:r>
+        <w:rPr>
+          <w:rFonts w:ascii="Courier New" w:hAnsi="Courier New" w:cs="Courier New"/>
+        </w:rPr>
+        <w:t xml:space="preserve">50), </w:t>
       </w:r>
       <w:r>
         <w:rPr>
@@ -2962,6 +4464,7 @@
         </w:rPr>
         <w:t xml:space="preserve"> through </w:t>
       </w:r>
+      <w:proofErr w:type="spellStart"/>
       <w:r>
         <w:rPr>
           <w:rFonts w:ascii="Courier New" w:hAnsi="Courier New" w:cs="Courier New"/>
@@ -2974,6 +4477,7 @@
         </w:rPr>
         <w:t>s</w:t>
       </w:r>
+      <w:proofErr w:type="spellEnd"/>
     </w:p>
     <w:p>
       <w:pPr>
@@ -2992,18 +4496,21 @@
         </w:rPr>
         <w:t xml:space="preserve">M:M </w:t>
       </w:r>
+      <w:proofErr w:type="spellStart"/>
       <w:r>
         <w:rPr>
           <w:rFonts w:ascii="Courier New" w:hAnsi="Courier New" w:cs="Courier New"/>
         </w:rPr>
         <w:t>ReadingClubs</w:t>
       </w:r>
+      <w:proofErr w:type="spellEnd"/>
       <w:r>
         <w:rPr>
           <w:rFonts w:cstheme="minorHAnsi"/>
         </w:rPr>
         <w:t xml:space="preserve"> through </w:t>
       </w:r>
+      <w:proofErr w:type="spellStart"/>
       <w:r>
         <w:rPr>
           <w:rFonts w:ascii="Courier New" w:hAnsi="Courier New" w:cs="Courier New"/>
@@ -3016,16 +4523,17 @@
         </w:rPr>
         <w:t>Members</w:t>
       </w:r>
+      <w:proofErr w:type="spellEnd"/>
     </w:p>
     <w:p>
       <w:pPr>
         <w:pStyle w:val="Heading3"/>
       </w:pPr>
-      <w:bookmarkStart w:id="14" w:name="_Toc132886427"/>
-      <w:bookmarkStart w:id="15" w:name="_Toc133840522"/>
-      <w:bookmarkStart w:id="16" w:name="_Toc133841417"/>
-      <w:bookmarkStart w:id="17" w:name="_Toc133856066"/>
-      <w:bookmarkStart w:id="18" w:name="_Toc134528421"/>
+      <w:bookmarkStart w:id="16" w:name="_Toc132886427"/>
+      <w:bookmarkStart w:id="17" w:name="_Toc133840522"/>
+      <w:bookmarkStart w:id="18" w:name="_Toc133841417"/>
+      <w:bookmarkStart w:id="19" w:name="_Toc133856066"/>
+      <w:bookmarkStart w:id="20" w:name="_Toc135133791"/>
       <w:r>
         <w:t>Books</w:t>
       </w:r>
@@ -3050,11 +4558,11 @@
         </w:rPr>
         <w:t>)</w:t>
       </w:r>
-      <w:bookmarkEnd w:id="14"/>
-      <w:bookmarkEnd w:id="15"/>
       <w:bookmarkEnd w:id="16"/>
       <w:bookmarkEnd w:id="17"/>
       <w:bookmarkEnd w:id="18"/>
+      <w:bookmarkEnd w:id="19"/>
+      <w:bookmarkEnd w:id="20"/>
     </w:p>
     <w:p>
       <w:pPr>
@@ -3067,11 +4575,19 @@
           <w:rFonts w:ascii="Courier New" w:hAnsi="Courier New" w:cs="Courier New"/>
         </w:rPr>
       </w:pPr>
-      <w:r>
-        <w:rPr>
-          <w:rFonts w:ascii="Courier New" w:hAnsi="Courier New" w:cs="Courier New"/>
-        </w:rPr>
-        <w:t xml:space="preserve">bookID: </w:t>
+      <w:proofErr w:type="spellStart"/>
+      <w:r>
+        <w:rPr>
+          <w:rFonts w:ascii="Courier New" w:hAnsi="Courier New" w:cs="Courier New"/>
+        </w:rPr>
+        <w:t>bookID</w:t>
+      </w:r>
+      <w:proofErr w:type="spellEnd"/>
+      <w:r>
+        <w:rPr>
+          <w:rFonts w:ascii="Courier New" w:hAnsi="Courier New" w:cs="Courier New"/>
+        </w:rPr>
+        <w:t xml:space="preserve">: </w:t>
       </w:r>
       <w:r>
         <w:rPr>
@@ -3127,12 +4643,14 @@
         </w:rPr>
         <w:t xml:space="preserve">title: </w:t>
       </w:r>
+      <w:proofErr w:type="gramStart"/>
       <w:r>
         <w:rPr>
           <w:rFonts w:ascii="Courier New" w:hAnsi="Courier New" w:cs="Courier New"/>
         </w:rPr>
         <w:t>VARCHAR(</w:t>
       </w:r>
+      <w:proofErr w:type="gramEnd"/>
       <w:r>
         <w:rPr>
           <w:rFonts w:ascii="Courier New" w:hAnsi="Courier New" w:cs="Courier New"/>
@@ -3175,12 +4693,14 @@
         </w:rPr>
         <w:t xml:space="preserve">author: </w:t>
       </w:r>
+      <w:proofErr w:type="gramStart"/>
       <w:r>
         <w:rPr>
           <w:rFonts w:ascii="Courier New" w:hAnsi="Courier New" w:cs="Courier New"/>
         </w:rPr>
         <w:t>VARCHAR(</w:t>
       </w:r>
+      <w:proofErr w:type="gramEnd"/>
       <w:r>
         <w:rPr>
           <w:rFonts w:ascii="Courier New" w:hAnsi="Courier New" w:cs="Courier New"/>
@@ -3223,11 +4743,19 @@
         </w:rPr>
         <w:t xml:space="preserve">year: </w:t>
       </w:r>
-      <w:r>
-        <w:rPr>
-          <w:rFonts w:ascii="Courier New" w:hAnsi="Courier New" w:cs="Courier New"/>
-        </w:rPr>
-        <w:t>DATE()</w:t>
+      <w:proofErr w:type="gramStart"/>
+      <w:r>
+        <w:rPr>
+          <w:rFonts w:ascii="Courier New" w:hAnsi="Courier New" w:cs="Courier New"/>
+        </w:rPr>
+        <w:t>DATE(</w:t>
+      </w:r>
+      <w:proofErr w:type="gramEnd"/>
+      <w:r>
+        <w:rPr>
+          <w:rFonts w:ascii="Courier New" w:hAnsi="Courier New" w:cs="Courier New"/>
+        </w:rPr>
+        <w:t>)</w:t>
       </w:r>
     </w:p>
     <w:p>
@@ -3277,12 +4805,14 @@
         </w:rPr>
         <w:t xml:space="preserve"> through </w:t>
       </w:r>
+      <w:proofErr w:type="spellStart"/>
       <w:r>
         <w:rPr>
           <w:rFonts w:ascii="Courier New" w:hAnsi="Courier New" w:cs="Courier New"/>
         </w:rPr>
         <w:t>ReadingLog</w:t>
       </w:r>
+      <w:proofErr w:type="spellEnd"/>
     </w:p>
     <w:p>
       <w:pPr>
@@ -3301,40 +4831,46 @@
         </w:rPr>
         <w:t xml:space="preserve">M:M </w:t>
       </w:r>
+      <w:proofErr w:type="spellStart"/>
       <w:r>
         <w:rPr>
           <w:rFonts w:ascii="Courier New" w:hAnsi="Courier New" w:cs="Courier New"/>
         </w:rPr>
         <w:t>ReadingClubs</w:t>
       </w:r>
+      <w:proofErr w:type="spellEnd"/>
       <w:r>
         <w:rPr>
           <w:rFonts w:cstheme="minorHAnsi"/>
         </w:rPr>
         <w:t xml:space="preserve"> through </w:t>
       </w:r>
+      <w:proofErr w:type="spellStart"/>
       <w:r>
         <w:rPr>
           <w:rFonts w:ascii="Courier New" w:hAnsi="Courier New" w:cs="Courier New"/>
         </w:rPr>
         <w:t>ReadingLog</w:t>
       </w:r>
+      <w:proofErr w:type="spellEnd"/>
     </w:p>
     <w:p>
       <w:pPr>
         <w:pStyle w:val="Heading3"/>
       </w:pPr>
-      <w:bookmarkStart w:id="19" w:name="_Toc133840523"/>
-      <w:bookmarkStart w:id="20" w:name="_Toc133841418"/>
-      <w:bookmarkStart w:id="21" w:name="_Toc133856067"/>
-      <w:bookmarkStart w:id="22" w:name="_Toc132886428"/>
-      <w:bookmarkStart w:id="23" w:name="_Toc134528422"/>
+      <w:bookmarkStart w:id="21" w:name="_Toc133840523"/>
+      <w:bookmarkStart w:id="22" w:name="_Toc133841418"/>
+      <w:bookmarkStart w:id="23" w:name="_Toc133856067"/>
+      <w:bookmarkStart w:id="24" w:name="_Toc132886428"/>
+      <w:bookmarkStart w:id="25" w:name="_Toc135133792"/>
+      <w:proofErr w:type="spellStart"/>
       <w:r>
         <w:rPr>
           <w:rStyle w:val="Heading3Char"/>
         </w:rPr>
         <w:t>ReadingClubs</w:t>
       </w:r>
+      <w:proofErr w:type="spellEnd"/>
       <w:r>
         <w:t xml:space="preserve"> </w:t>
       </w:r>
@@ -3344,14 +4880,14 @@
         </w:rPr>
         <w:t>(Object Entity)</w:t>
       </w:r>
-      <w:bookmarkEnd w:id="19"/>
-      <w:bookmarkEnd w:id="20"/>
       <w:bookmarkEnd w:id="21"/>
+      <w:bookmarkEnd w:id="22"/>
       <w:bookmarkEnd w:id="23"/>
+      <w:bookmarkEnd w:id="25"/>
       <w:r>
         <w:t xml:space="preserve"> </w:t>
       </w:r>
-      <w:bookmarkEnd w:id="22"/>
+      <w:bookmarkEnd w:id="24"/>
     </w:p>
     <w:p>
       <w:pPr>
@@ -3364,11 +4900,19 @@
           <w:rFonts w:ascii="Courier New" w:hAnsi="Courier New" w:cs="Courier New"/>
         </w:rPr>
       </w:pPr>
-      <w:r>
-        <w:rPr>
-          <w:rFonts w:ascii="Courier New" w:hAnsi="Courier New" w:cs="Courier New"/>
-        </w:rPr>
-        <w:t xml:space="preserve">clubID: INT, </w:t>
+      <w:proofErr w:type="spellStart"/>
+      <w:r>
+        <w:rPr>
+          <w:rFonts w:ascii="Courier New" w:hAnsi="Courier New" w:cs="Courier New"/>
+        </w:rPr>
+        <w:t>clubID</w:t>
+      </w:r>
+      <w:proofErr w:type="spellEnd"/>
+      <w:r>
+        <w:rPr>
+          <w:rFonts w:ascii="Courier New" w:hAnsi="Courier New" w:cs="Courier New"/>
+        </w:rPr>
+        <w:t xml:space="preserve">: INT, </w:t>
       </w:r>
       <w:r>
         <w:rPr>
@@ -3406,12 +4950,28 @@
           <w:rFonts w:ascii="Courier New" w:hAnsi="Courier New" w:cs="Courier New"/>
         </w:rPr>
       </w:pPr>
-      <w:r>
-        <w:rPr>
-          <w:rFonts w:ascii="Courier New" w:hAnsi="Courier New" w:cs="Courier New"/>
-        </w:rPr>
-        <w:t>clubName: VARCHAR(</w:t>
-      </w:r>
+      <w:proofErr w:type="spellStart"/>
+      <w:r>
+        <w:rPr>
+          <w:rFonts w:ascii="Courier New" w:hAnsi="Courier New" w:cs="Courier New"/>
+        </w:rPr>
+        <w:t>clubName</w:t>
+      </w:r>
+      <w:proofErr w:type="spellEnd"/>
+      <w:r>
+        <w:rPr>
+          <w:rFonts w:ascii="Courier New" w:hAnsi="Courier New" w:cs="Courier New"/>
+        </w:rPr>
+        <w:t xml:space="preserve">: </w:t>
+      </w:r>
+      <w:proofErr w:type="gramStart"/>
+      <w:r>
+        <w:rPr>
+          <w:rFonts w:ascii="Courier New" w:hAnsi="Courier New" w:cs="Courier New"/>
+        </w:rPr>
+        <w:t>VARCHAR(</w:t>
+      </w:r>
+      <w:proofErr w:type="gramEnd"/>
       <w:r>
         <w:rPr>
           <w:rFonts w:ascii="Courier New" w:hAnsi="Courier New" w:cs="Courier New"/>
@@ -3478,6 +5038,7 @@
         </w:rPr>
         <w:t xml:space="preserve"> through </w:t>
       </w:r>
+      <w:proofErr w:type="spellStart"/>
       <w:r>
         <w:rPr>
           <w:rFonts w:ascii="Courier New" w:hAnsi="Courier New" w:cs="Courier New"/>
@@ -3490,6 +5051,7 @@
         </w:rPr>
         <w:t>Members</w:t>
       </w:r>
+      <w:proofErr w:type="spellEnd"/>
     </w:p>
     <w:p>
       <w:pPr>
@@ -3520,22 +5082,25 @@
         </w:rPr>
         <w:t xml:space="preserve"> through </w:t>
       </w:r>
+      <w:proofErr w:type="spellStart"/>
       <w:r>
         <w:rPr>
           <w:rFonts w:ascii="Courier New" w:hAnsi="Courier New" w:cs="Courier New"/>
         </w:rPr>
         <w:t>ClubMembers</w:t>
       </w:r>
+      <w:proofErr w:type="spellEnd"/>
     </w:p>
     <w:p>
       <w:pPr>
         <w:pStyle w:val="Heading3"/>
       </w:pPr>
-      <w:bookmarkStart w:id="24" w:name="_Toc133840524"/>
-      <w:bookmarkStart w:id="25" w:name="_Toc133841419"/>
-      <w:bookmarkStart w:id="26" w:name="_Toc133856068"/>
-      <w:bookmarkStart w:id="27" w:name="_Toc132886429"/>
-      <w:bookmarkStart w:id="28" w:name="_Toc134528423"/>
+      <w:bookmarkStart w:id="26" w:name="_Toc133840524"/>
+      <w:bookmarkStart w:id="27" w:name="_Toc133841419"/>
+      <w:bookmarkStart w:id="28" w:name="_Toc133856068"/>
+      <w:bookmarkStart w:id="29" w:name="_Toc132886429"/>
+      <w:bookmarkStart w:id="30" w:name="_Toc135133793"/>
+      <w:proofErr w:type="spellStart"/>
       <w:r>
         <w:rPr>
           <w:rStyle w:val="Heading3Char"/>
@@ -3554,6 +5119,7 @@
         </w:rPr>
         <w:t>s</w:t>
       </w:r>
+      <w:proofErr w:type="spellEnd"/>
       <w:r>
         <w:t xml:space="preserve"> </w:t>
       </w:r>
@@ -3587,14 +5153,14 @@
         </w:rPr>
         <w:t>)</w:t>
       </w:r>
-      <w:bookmarkEnd w:id="24"/>
-      <w:bookmarkEnd w:id="25"/>
       <w:bookmarkEnd w:id="26"/>
+      <w:bookmarkEnd w:id="27"/>
       <w:bookmarkEnd w:id="28"/>
+      <w:bookmarkEnd w:id="30"/>
       <w:r>
         <w:t xml:space="preserve"> </w:t>
       </w:r>
-      <w:bookmarkEnd w:id="27"/>
+      <w:bookmarkEnd w:id="29"/>
     </w:p>
     <w:p>
       <w:pPr>
@@ -3607,12 +5173,14 @@
           <w:rFonts w:cstheme="minorHAnsi"/>
         </w:rPr>
       </w:pPr>
+      <w:proofErr w:type="spellStart"/>
       <w:r>
         <w:rPr>
           <w:rFonts w:ascii="Courier New" w:hAnsi="Courier New" w:cs="Courier New"/>
         </w:rPr>
         <w:t>logID</w:t>
       </w:r>
+      <w:proofErr w:type="spellEnd"/>
       <w:r>
         <w:rPr>
           <w:rFonts w:cstheme="minorHAnsi"/>
@@ -3661,17 +5229,40 @@
           <w:rFonts w:ascii="Courier New" w:hAnsi="Courier New" w:cs="Courier New"/>
         </w:rPr>
       </w:pPr>
-      <w:r>
-        <w:rPr>
-          <w:rFonts w:ascii="Courier New" w:hAnsi="Courier New" w:cs="Courier New"/>
-        </w:rPr>
-        <w:t>readerID:</w:t>
-      </w:r>
-      <w:r>
-        <w:rPr>
-          <w:rFonts w:ascii="Courier New" w:hAnsi="Courier New" w:cs="Courier New"/>
-        </w:rPr>
-        <w:t xml:space="preserve"> FK(Readers</w:t>
+      <w:proofErr w:type="spellStart"/>
+      <w:r>
+        <w:rPr>
+          <w:rFonts w:ascii="Courier New" w:hAnsi="Courier New" w:cs="Courier New"/>
+        </w:rPr>
+        <w:t>readerID</w:t>
+      </w:r>
+      <w:proofErr w:type="spellEnd"/>
+      <w:r>
+        <w:rPr>
+          <w:rFonts w:ascii="Courier New" w:hAnsi="Courier New" w:cs="Courier New"/>
+        </w:rPr>
+        <w:t>:</w:t>
+      </w:r>
+      <w:r>
+        <w:rPr>
+          <w:rFonts w:ascii="Courier New" w:hAnsi="Courier New" w:cs="Courier New"/>
+        </w:rPr>
+        <w:t xml:space="preserve"> </w:t>
+      </w:r>
+      <w:proofErr w:type="gramStart"/>
+      <w:r>
+        <w:rPr>
+          <w:rFonts w:ascii="Courier New" w:hAnsi="Courier New" w:cs="Courier New"/>
+        </w:rPr>
+        <w:t>FK(</w:t>
+      </w:r>
+      <w:proofErr w:type="spellStart"/>
+      <w:proofErr w:type="gramEnd"/>
+      <w:r>
+        <w:rPr>
+          <w:rFonts w:ascii="Courier New" w:hAnsi="Courier New" w:cs="Courier New"/>
+        </w:rPr>
+        <w:t>Readers</w:t>
       </w:r>
       <w:r>
         <w:rPr>
@@ -3679,6 +5270,7 @@
         </w:rPr>
         <w:t>.readerID</w:t>
       </w:r>
+      <w:proofErr w:type="spellEnd"/>
       <w:r>
         <w:rPr>
           <w:rFonts w:ascii="Courier New" w:hAnsi="Courier New" w:cs="Courier New"/>
@@ -3703,17 +5295,40 @@
           <w:rFonts w:ascii="Courier New" w:hAnsi="Courier New" w:cs="Courier New"/>
         </w:rPr>
       </w:pPr>
-      <w:r>
-        <w:rPr>
-          <w:rFonts w:ascii="Courier New" w:hAnsi="Courier New" w:cs="Courier New"/>
-        </w:rPr>
-        <w:t>bookID:</w:t>
-      </w:r>
-      <w:r>
-        <w:rPr>
-          <w:rFonts w:ascii="Courier New" w:hAnsi="Courier New" w:cs="Courier New"/>
-        </w:rPr>
-        <w:t xml:space="preserve"> FK(Books</w:t>
+      <w:proofErr w:type="spellStart"/>
+      <w:r>
+        <w:rPr>
+          <w:rFonts w:ascii="Courier New" w:hAnsi="Courier New" w:cs="Courier New"/>
+        </w:rPr>
+        <w:t>bookID</w:t>
+      </w:r>
+      <w:proofErr w:type="spellEnd"/>
+      <w:r>
+        <w:rPr>
+          <w:rFonts w:ascii="Courier New" w:hAnsi="Courier New" w:cs="Courier New"/>
+        </w:rPr>
+        <w:t>:</w:t>
+      </w:r>
+      <w:r>
+        <w:rPr>
+          <w:rFonts w:ascii="Courier New" w:hAnsi="Courier New" w:cs="Courier New"/>
+        </w:rPr>
+        <w:t xml:space="preserve"> </w:t>
+      </w:r>
+      <w:proofErr w:type="gramStart"/>
+      <w:r>
+        <w:rPr>
+          <w:rFonts w:ascii="Courier New" w:hAnsi="Courier New" w:cs="Courier New"/>
+        </w:rPr>
+        <w:t>FK(</w:t>
+      </w:r>
+      <w:proofErr w:type="spellStart"/>
+      <w:proofErr w:type="gramEnd"/>
+      <w:r>
+        <w:rPr>
+          <w:rFonts w:ascii="Courier New" w:hAnsi="Courier New" w:cs="Courier New"/>
+        </w:rPr>
+        <w:t>Books</w:t>
       </w:r>
       <w:r>
         <w:rPr>
@@ -3721,6 +5336,7 @@
         </w:rPr>
         <w:t>.bookID</w:t>
       </w:r>
+      <w:proofErr w:type="spellEnd"/>
       <w:r>
         <w:rPr>
           <w:rFonts w:ascii="Courier New" w:hAnsi="Courier New" w:cs="Courier New"/>
@@ -3745,11 +5361,33 @@
           <w:rFonts w:ascii="Courier New" w:hAnsi="Courier New" w:cs="Courier New"/>
         </w:rPr>
       </w:pPr>
-      <w:r>
-        <w:rPr>
-          <w:rFonts w:ascii="Courier New" w:hAnsi="Courier New" w:cs="Courier New"/>
-        </w:rPr>
-        <w:t>readingClubID: FK (ReadingClubs.clubID), DEFAULT NULL</w:t>
+      <w:proofErr w:type="spellStart"/>
+      <w:r>
+        <w:rPr>
+          <w:rFonts w:ascii="Courier New" w:hAnsi="Courier New" w:cs="Courier New"/>
+        </w:rPr>
+        <w:t>readingClubID</w:t>
+      </w:r>
+      <w:proofErr w:type="spellEnd"/>
+      <w:r>
+        <w:rPr>
+          <w:rFonts w:ascii="Courier New" w:hAnsi="Courier New" w:cs="Courier New"/>
+        </w:rPr>
+        <w:t>: FK (</w:t>
+      </w:r>
+      <w:proofErr w:type="spellStart"/>
+      <w:r>
+        <w:rPr>
+          <w:rFonts w:ascii="Courier New" w:hAnsi="Courier New" w:cs="Courier New"/>
+        </w:rPr>
+        <w:t>ReadingClubs.clubID</w:t>
+      </w:r>
+      <w:proofErr w:type="spellEnd"/>
+      <w:r>
+        <w:rPr>
+          <w:rFonts w:ascii="Courier New" w:hAnsi="Courier New" w:cs="Courier New"/>
+        </w:rPr>
+        <w:t>), DEFAULT NULL</w:t>
       </w:r>
     </w:p>
     <w:p>
@@ -3763,6 +5401,7 @@
           <w:rFonts w:ascii="Courier New" w:hAnsi="Courier New" w:cs="Courier New"/>
         </w:rPr>
       </w:pPr>
+      <w:proofErr w:type="spellStart"/>
       <w:r>
         <w:rPr>
           <w:rFonts w:ascii="Courier New" w:hAnsi="Courier New" w:cs="Courier New"/>
@@ -3776,6 +5415,7 @@
         </w:rPr>
         <w:t>ID</w:t>
       </w:r>
+      <w:proofErr w:type="spellEnd"/>
       <w:r>
         <w:rPr>
           <w:rFonts w:ascii="Courier New" w:hAnsi="Courier New" w:cs="Courier New"/>
@@ -3786,7 +5426,21 @@
         <w:rPr>
           <w:rFonts w:ascii="Courier New" w:hAnsi="Courier New" w:cs="Courier New"/>
         </w:rPr>
-        <w:t>FK (ReadingStatus.status), NOT NUL</w:t>
+        <w:t>FK (</w:t>
+      </w:r>
+      <w:proofErr w:type="spellStart"/>
+      <w:r>
+        <w:rPr>
+          <w:rFonts w:ascii="Courier New" w:hAnsi="Courier New" w:cs="Courier New"/>
+        </w:rPr>
+        <w:t>ReadingStatus.status</w:t>
+      </w:r>
+      <w:proofErr w:type="spellEnd"/>
+      <w:r>
+        <w:rPr>
+          <w:rFonts w:ascii="Courier New" w:hAnsi="Courier New" w:cs="Courier New"/>
+        </w:rPr>
+        <w:t>), NOT NUL</w:t>
       </w:r>
       <w:r>
         <w:rPr>
@@ -3806,12 +5460,14 @@
           <w:rFonts w:ascii="Courier New" w:hAnsi="Courier New" w:cs="Courier New"/>
         </w:rPr>
       </w:pPr>
+      <w:proofErr w:type="spellStart"/>
       <w:r>
         <w:rPr>
           <w:rFonts w:ascii="Courier New" w:hAnsi="Courier New" w:cs="Courier New"/>
         </w:rPr>
         <w:t>timeStamp</w:t>
       </w:r>
+      <w:proofErr w:type="spellEnd"/>
       <w:r>
         <w:rPr>
           <w:rFonts w:ascii="Courier New" w:hAnsi="Courier New" w:cs="Courier New"/>
@@ -3944,12 +5600,14 @@
         </w:rPr>
         <w:t xml:space="preserve">1:M </w:t>
       </w:r>
+      <w:proofErr w:type="spellStart"/>
       <w:r>
         <w:rPr>
           <w:rFonts w:ascii="Courier New" w:hAnsi="Courier New" w:cs="Courier New"/>
         </w:rPr>
         <w:t>ReadingClubs</w:t>
       </w:r>
+      <w:proofErr w:type="spellEnd"/>
     </w:p>
     <w:p>
       <w:pPr>
@@ -3962,28 +5620,31 @@
           <w:rFonts w:cstheme="minorHAnsi"/>
         </w:rPr>
       </w:pPr>
-      <w:bookmarkStart w:id="29" w:name="_Toc132886431"/>
+      <w:bookmarkStart w:id="31" w:name="_Toc132886431"/>
       <w:r>
         <w:rPr>
           <w:rFonts w:cstheme="minorHAnsi"/>
         </w:rPr>
         <w:t xml:space="preserve">1:M </w:t>
       </w:r>
+      <w:proofErr w:type="spellStart"/>
       <w:r>
         <w:rPr>
           <w:rFonts w:ascii="Courier New" w:hAnsi="Courier New" w:cs="Courier New"/>
         </w:rPr>
         <w:t>ReadingStatus</w:t>
       </w:r>
+      <w:proofErr w:type="spellEnd"/>
     </w:p>
     <w:p>
       <w:pPr>
         <w:pStyle w:val="Heading3"/>
       </w:pPr>
-      <w:bookmarkStart w:id="30" w:name="_Toc133841420"/>
-      <w:bookmarkStart w:id="31" w:name="_Toc133856069"/>
-      <w:bookmarkStart w:id="32" w:name="_Toc133840525"/>
-      <w:bookmarkStart w:id="33" w:name="_Toc134528424"/>
+      <w:bookmarkStart w:id="32" w:name="_Toc133841420"/>
+      <w:bookmarkStart w:id="33" w:name="_Toc133856069"/>
+      <w:bookmarkStart w:id="34" w:name="_Toc133840525"/>
+      <w:bookmarkStart w:id="35" w:name="_Toc135133794"/>
+      <w:proofErr w:type="spellStart"/>
       <w:r>
         <w:rPr>
           <w:rStyle w:val="Heading3Char"/>
@@ -3996,6 +5657,7 @@
         </w:rPr>
         <w:t>Members</w:t>
       </w:r>
+      <w:proofErr w:type="spellEnd"/>
       <w:r>
         <w:t xml:space="preserve"> </w:t>
       </w:r>
@@ -4005,14 +5667,14 @@
         </w:rPr>
         <w:t>(Composite Entity)</w:t>
       </w:r>
-      <w:bookmarkEnd w:id="30"/>
+      <w:bookmarkEnd w:id="32"/>
+      <w:bookmarkEnd w:id="33"/>
+      <w:bookmarkEnd w:id="35"/>
+      <w:r>
+        <w:t xml:space="preserve"> </w:t>
+      </w:r>
       <w:bookmarkEnd w:id="31"/>
-      <w:bookmarkEnd w:id="33"/>
-      <w:r>
-        <w:t xml:space="preserve"> </w:t>
-      </w:r>
-      <w:bookmarkEnd w:id="29"/>
-      <w:bookmarkEnd w:id="32"/>
+      <w:bookmarkEnd w:id="34"/>
     </w:p>
     <w:p>
       <w:pPr>
@@ -4025,12 +5687,14 @@
           <w:rFonts w:ascii="Courier New" w:hAnsi="Courier New" w:cs="Courier New"/>
         </w:rPr>
       </w:pPr>
+      <w:proofErr w:type="spellStart"/>
       <w:r>
         <w:rPr>
           <w:rFonts w:ascii="Courier New" w:hAnsi="Courier New" w:cs="Courier New"/>
         </w:rPr>
         <w:t>clubMemberID</w:t>
       </w:r>
+      <w:proofErr w:type="spellEnd"/>
       <w:r>
         <w:rPr>
           <w:rFonts w:ascii="Courier New" w:hAnsi="Courier New" w:cs="Courier New"/>
@@ -4067,11 +5731,41 @@
           <w:rFonts w:ascii="Courier New" w:hAnsi="Courier New" w:cs="Courier New"/>
         </w:rPr>
       </w:pPr>
-      <w:r>
-        <w:rPr>
-          <w:rFonts w:ascii="Courier New" w:hAnsi="Courier New" w:cs="Courier New"/>
-        </w:rPr>
-        <w:t>readerID: FK(Readers.readerID)</w:t>
+      <w:proofErr w:type="spellStart"/>
+      <w:r>
+        <w:rPr>
+          <w:rFonts w:ascii="Courier New" w:hAnsi="Courier New" w:cs="Courier New"/>
+        </w:rPr>
+        <w:t>readerID</w:t>
+      </w:r>
+      <w:proofErr w:type="spellEnd"/>
+      <w:r>
+        <w:rPr>
+          <w:rFonts w:ascii="Courier New" w:hAnsi="Courier New" w:cs="Courier New"/>
+        </w:rPr>
+        <w:t xml:space="preserve">: </w:t>
+      </w:r>
+      <w:proofErr w:type="gramStart"/>
+      <w:r>
+        <w:rPr>
+          <w:rFonts w:ascii="Courier New" w:hAnsi="Courier New" w:cs="Courier New"/>
+        </w:rPr>
+        <w:t>FK(</w:t>
+      </w:r>
+      <w:proofErr w:type="spellStart"/>
+      <w:proofErr w:type="gramEnd"/>
+      <w:r>
+        <w:rPr>
+          <w:rFonts w:ascii="Courier New" w:hAnsi="Courier New" w:cs="Courier New"/>
+        </w:rPr>
+        <w:t>Readers.readerID</w:t>
+      </w:r>
+      <w:proofErr w:type="spellEnd"/>
+      <w:r>
+        <w:rPr>
+          <w:rFonts w:ascii="Courier New" w:hAnsi="Courier New" w:cs="Courier New"/>
+        </w:rPr>
+        <w:t>)</w:t>
       </w:r>
       <w:r>
         <w:rPr>
@@ -4103,11 +5797,41 @@
           <w:rFonts w:ascii="Courier New" w:hAnsi="Courier New" w:cs="Courier New"/>
         </w:rPr>
       </w:pPr>
-      <w:r>
-        <w:rPr>
-          <w:rFonts w:ascii="Courier New" w:hAnsi="Courier New" w:cs="Courier New"/>
-        </w:rPr>
-        <w:t xml:space="preserve">clubID: FK(ReadingClubs.clubID), </w:t>
+      <w:proofErr w:type="spellStart"/>
+      <w:r>
+        <w:rPr>
+          <w:rFonts w:ascii="Courier New" w:hAnsi="Courier New" w:cs="Courier New"/>
+        </w:rPr>
+        <w:t>clubID</w:t>
+      </w:r>
+      <w:proofErr w:type="spellEnd"/>
+      <w:r>
+        <w:rPr>
+          <w:rFonts w:ascii="Courier New" w:hAnsi="Courier New" w:cs="Courier New"/>
+        </w:rPr>
+        <w:t xml:space="preserve">: </w:t>
+      </w:r>
+      <w:proofErr w:type="gramStart"/>
+      <w:r>
+        <w:rPr>
+          <w:rFonts w:ascii="Courier New" w:hAnsi="Courier New" w:cs="Courier New"/>
+        </w:rPr>
+        <w:t>FK(</w:t>
+      </w:r>
+      <w:proofErr w:type="spellStart"/>
+      <w:proofErr w:type="gramEnd"/>
+      <w:r>
+        <w:rPr>
+          <w:rFonts w:ascii="Courier New" w:hAnsi="Courier New" w:cs="Courier New"/>
+        </w:rPr>
+        <w:t>ReadingClubs.clubID</w:t>
+      </w:r>
+      <w:proofErr w:type="spellEnd"/>
+      <w:r>
+        <w:rPr>
+          <w:rFonts w:ascii="Courier New" w:hAnsi="Courier New" w:cs="Courier New"/>
+        </w:rPr>
+        <w:t xml:space="preserve">), </w:t>
       </w:r>
       <w:r>
         <w:rPr>
@@ -4181,27 +5905,31 @@
         </w:rPr>
         <w:t xml:space="preserve">M:1 </w:t>
       </w:r>
+      <w:proofErr w:type="spellStart"/>
       <w:r>
         <w:rPr>
           <w:rFonts w:ascii="Courier New" w:hAnsi="Courier New" w:cs="Courier New"/>
         </w:rPr>
         <w:t>ReadingClubs</w:t>
       </w:r>
+      <w:proofErr w:type="spellEnd"/>
     </w:p>
     <w:p>
       <w:pPr>
         <w:pStyle w:val="Heading3"/>
       </w:pPr>
-      <w:bookmarkStart w:id="34" w:name="_Toc133841421"/>
-      <w:bookmarkStart w:id="35" w:name="_Toc133856070"/>
-      <w:bookmarkStart w:id="36" w:name="_Toc133840526"/>
-      <w:bookmarkStart w:id="37" w:name="_Toc134528425"/>
+      <w:bookmarkStart w:id="36" w:name="_Toc133841421"/>
+      <w:bookmarkStart w:id="37" w:name="_Toc133856070"/>
+      <w:bookmarkStart w:id="38" w:name="_Toc133840526"/>
+      <w:bookmarkStart w:id="39" w:name="_Toc135133795"/>
+      <w:proofErr w:type="spellStart"/>
       <w:r>
         <w:rPr>
           <w:rStyle w:val="Heading3Char"/>
         </w:rPr>
         <w:t>ReadingStatus</w:t>
       </w:r>
+      <w:proofErr w:type="spellEnd"/>
       <w:r>
         <w:t xml:space="preserve"> </w:t>
       </w:r>
@@ -4223,13 +5951,13 @@
         </w:rPr>
         <w:t xml:space="preserve"> Entity)</w:t>
       </w:r>
-      <w:bookmarkEnd w:id="34"/>
-      <w:bookmarkEnd w:id="35"/>
+      <w:bookmarkEnd w:id="36"/>
       <w:bookmarkEnd w:id="37"/>
+      <w:bookmarkEnd w:id="39"/>
       <w:r>
         <w:t xml:space="preserve"> </w:t>
       </w:r>
-      <w:bookmarkEnd w:id="36"/>
+      <w:bookmarkEnd w:id="38"/>
     </w:p>
     <w:p>
       <w:pPr>
@@ -4302,12 +6030,14 @@
         </w:rPr>
         <w:t xml:space="preserve">: </w:t>
       </w:r>
+      <w:proofErr w:type="gramStart"/>
       <w:r>
         <w:rPr>
           <w:rFonts w:ascii="Courier New" w:hAnsi="Courier New" w:cs="Courier New"/>
         </w:rPr>
         <w:t>VARCHAR(</w:t>
       </w:r>
+      <w:proofErr w:type="gramEnd"/>
       <w:r>
         <w:rPr>
           <w:rFonts w:ascii="Courier New" w:hAnsi="Courier New" w:cs="Courier New"/>
@@ -4344,12 +6074,12 @@
       <w:pPr>
         <w:pStyle w:val="Heading2"/>
       </w:pPr>
-      <w:bookmarkStart w:id="38" w:name="_Toc134528426"/>
+      <w:bookmarkStart w:id="40" w:name="_Toc135133796"/>
       <w:r>
         <w:lastRenderedPageBreak/>
         <w:t>Entity-Relationship Diagram (ERD)</w:t>
       </w:r>
-      <w:bookmarkEnd w:id="38"/>
+      <w:bookmarkEnd w:id="40"/>
     </w:p>
     <w:p/>
     <w:p>
@@ -4429,12 +6159,12 @@
       <w:pPr>
         <w:pStyle w:val="Heading2"/>
       </w:pPr>
-      <w:bookmarkStart w:id="39" w:name="_Toc134528427"/>
+      <w:bookmarkStart w:id="41" w:name="_Toc135133797"/>
       <w:r>
         <w:lastRenderedPageBreak/>
         <w:t>Schema</w:t>
       </w:r>
-      <w:bookmarkEnd w:id="39"/>
+      <w:bookmarkEnd w:id="41"/>
     </w:p>
     <w:p/>
     <w:p>
@@ -4504,7 +6234,7 @@
       <w:r>
         <w:br w:type="page"/>
       </w:r>
-      <w:bookmarkStart w:id="40" w:name="_Toc134528428"/>
+      <w:bookmarkStart w:id="42" w:name="_Toc135133798"/>
       <w:r>
         <w:lastRenderedPageBreak/>
         <w:t xml:space="preserve">Example Data Inserted for Step </w:t>
@@ -4515,7 +6245,7 @@
       <w:r>
         <w:t>:</w:t>
       </w:r>
-      <w:bookmarkEnd w:id="40"/>
+      <w:bookmarkEnd w:id="42"/>
     </w:p>
     <w:p>
       <w:pPr>
@@ -4574,7 +6304,25 @@
           <w:sz w:val="16"/>
           <w:szCs w:val="16"/>
         </w:rPr>
-        <w:t>| readerID | name                 | email                                 |</w:t>
+        <w:t xml:space="preserve">| </w:t>
+      </w:r>
+      <w:proofErr w:type="spellStart"/>
+      <w:r>
+        <w:rPr>
+          <w:rFonts w:ascii="Courier New" w:hAnsi="Courier New" w:cs="Courier New"/>
+          <w:sz w:val="16"/>
+          <w:szCs w:val="16"/>
+        </w:rPr>
+        <w:t>readerID</w:t>
+      </w:r>
+      <w:proofErr w:type="spellEnd"/>
+      <w:r>
+        <w:rPr>
+          <w:rFonts w:ascii="Courier New" w:hAnsi="Courier New" w:cs="Courier New"/>
+          <w:sz w:val="16"/>
+          <w:szCs w:val="16"/>
+        </w:rPr>
+        <w:t xml:space="preserve"> | name                 | email                                 |</w:t>
       </w:r>
     </w:p>
     <w:p>
@@ -4608,7 +6356,25 @@
           <w:sz w:val="16"/>
           <w:szCs w:val="16"/>
         </w:rPr>
-        <w:t>|        1 | Joseph McReading     | j.mcreads@notreal.com                 |</w:t>
+        <w:t xml:space="preserve">|        1 | Joseph </w:t>
+      </w:r>
+      <w:proofErr w:type="spellStart"/>
+      <w:r>
+        <w:rPr>
+          <w:rFonts w:ascii="Courier New" w:hAnsi="Courier New" w:cs="Courier New"/>
+          <w:sz w:val="16"/>
+          <w:szCs w:val="16"/>
+        </w:rPr>
+        <w:t>McReading</w:t>
+      </w:r>
+      <w:proofErr w:type="spellEnd"/>
+      <w:r>
+        <w:rPr>
+          <w:rFonts w:ascii="Courier New" w:hAnsi="Courier New" w:cs="Courier New"/>
+          <w:sz w:val="16"/>
+          <w:szCs w:val="16"/>
+        </w:rPr>
+        <w:t xml:space="preserve">     | j.mcreads@notreal.com                 |</w:t>
       </w:r>
     </w:p>
     <w:p>
@@ -4642,7 +6408,25 @@
           <w:sz w:val="16"/>
           <w:szCs w:val="16"/>
         </w:rPr>
-        <w:t>|        3 | Mr. Adultman         | doing.business@thebusinessfactory.com |</w:t>
+        <w:t xml:space="preserve">|        3 | Mr. </w:t>
+      </w:r>
+      <w:proofErr w:type="spellStart"/>
+      <w:r>
+        <w:rPr>
+          <w:rFonts w:ascii="Courier New" w:hAnsi="Courier New" w:cs="Courier New"/>
+          <w:sz w:val="16"/>
+          <w:szCs w:val="16"/>
+        </w:rPr>
+        <w:t>Adultman</w:t>
+      </w:r>
+      <w:proofErr w:type="spellEnd"/>
+      <w:r>
+        <w:rPr>
+          <w:rFonts w:ascii="Courier New" w:hAnsi="Courier New" w:cs="Courier New"/>
+          <w:sz w:val="16"/>
+          <w:szCs w:val="16"/>
+        </w:rPr>
+        <w:t xml:space="preserve">         | doing.business@thebusinessfactory.com |</w:t>
       </w:r>
     </w:p>
     <w:p>
@@ -4693,24 +6477,78 @@
           <w:sz w:val="16"/>
           <w:szCs w:val="16"/>
         </w:rPr>
-        <w:t>|        6 | Jeroshi Yoshi        | jer.yo@jeryo.cnet                     |</w:t>
-      </w:r>
-    </w:p>
-    <w:p>
-      <w:pPr>
-        <w:rPr>
-          <w:rFonts w:ascii="Courier New" w:hAnsi="Courier New" w:cs="Courier New"/>
-          <w:sz w:val="16"/>
-          <w:szCs w:val="16"/>
-        </w:rPr>
-      </w:pPr>
-      <w:r>
-        <w:rPr>
-          <w:rFonts w:ascii="Courier New" w:hAnsi="Courier New" w:cs="Courier New"/>
-          <w:sz w:val="16"/>
-          <w:szCs w:val="16"/>
-        </w:rPr>
-        <w:t>|        7 | Samuel Hackins       | samuel.hackins@g.mail.com             |</w:t>
+        <w:t xml:space="preserve">|        6 | </w:t>
+      </w:r>
+      <w:proofErr w:type="spellStart"/>
+      <w:r>
+        <w:rPr>
+          <w:rFonts w:ascii="Courier New" w:hAnsi="Courier New" w:cs="Courier New"/>
+          <w:sz w:val="16"/>
+          <w:szCs w:val="16"/>
+        </w:rPr>
+        <w:t>Jeroshi</w:t>
+      </w:r>
+      <w:proofErr w:type="spellEnd"/>
+      <w:r>
+        <w:rPr>
+          <w:rFonts w:ascii="Courier New" w:hAnsi="Courier New" w:cs="Courier New"/>
+          <w:sz w:val="16"/>
+          <w:szCs w:val="16"/>
+        </w:rPr>
+        <w:t xml:space="preserve"> Yoshi        | </w:t>
+      </w:r>
+      <w:proofErr w:type="spellStart"/>
+      <w:r>
+        <w:rPr>
+          <w:rFonts w:ascii="Courier New" w:hAnsi="Courier New" w:cs="Courier New"/>
+          <w:sz w:val="16"/>
+          <w:szCs w:val="16"/>
+        </w:rPr>
+        <w:t>jer.yo@jeryo.cnet</w:t>
+      </w:r>
+      <w:proofErr w:type="spellEnd"/>
+      <w:r>
+        <w:rPr>
+          <w:rFonts w:ascii="Courier New" w:hAnsi="Courier New" w:cs="Courier New"/>
+          <w:sz w:val="16"/>
+          <w:szCs w:val="16"/>
+        </w:rPr>
+        <w:t xml:space="preserve">                     |</w:t>
+      </w:r>
+    </w:p>
+    <w:p>
+      <w:pPr>
+        <w:rPr>
+          <w:rFonts w:ascii="Courier New" w:hAnsi="Courier New" w:cs="Courier New"/>
+          <w:sz w:val="16"/>
+          <w:szCs w:val="16"/>
+        </w:rPr>
+      </w:pPr>
+      <w:r>
+        <w:rPr>
+          <w:rFonts w:ascii="Courier New" w:hAnsi="Courier New" w:cs="Courier New"/>
+          <w:sz w:val="16"/>
+          <w:szCs w:val="16"/>
+        </w:rPr>
+        <w:t xml:space="preserve">|        7 | Samuel </w:t>
+      </w:r>
+      <w:proofErr w:type="spellStart"/>
+      <w:r>
+        <w:rPr>
+          <w:rFonts w:ascii="Courier New" w:hAnsi="Courier New" w:cs="Courier New"/>
+          <w:sz w:val="16"/>
+          <w:szCs w:val="16"/>
+        </w:rPr>
+        <w:t>Hackins</w:t>
+      </w:r>
+      <w:proofErr w:type="spellEnd"/>
+      <w:r>
+        <w:rPr>
+          <w:rFonts w:ascii="Courier New" w:hAnsi="Courier New" w:cs="Courier New"/>
+          <w:sz w:val="16"/>
+          <w:szCs w:val="16"/>
+        </w:rPr>
+        <w:t xml:space="preserve">       | samuel.hackins@g.mail.com             |</w:t>
       </w:r>
     </w:p>
     <w:p>
@@ -4796,7 +6634,25 @@
           <w:sz w:val="16"/>
           <w:szCs w:val="16"/>
         </w:rPr>
-        <w:t>| bookID | title                     | author           | year       |</w:t>
+        <w:t xml:space="preserve">| </w:t>
+      </w:r>
+      <w:proofErr w:type="spellStart"/>
+      <w:r>
+        <w:rPr>
+          <w:rFonts w:ascii="Courier New" w:hAnsi="Courier New" w:cs="Courier New"/>
+          <w:sz w:val="16"/>
+          <w:szCs w:val="16"/>
+        </w:rPr>
+        <w:t>bookID</w:t>
+      </w:r>
+      <w:proofErr w:type="spellEnd"/>
+      <w:r>
+        <w:rPr>
+          <w:rFonts w:ascii="Courier New" w:hAnsi="Courier New" w:cs="Courier New"/>
+          <w:sz w:val="16"/>
+          <w:szCs w:val="16"/>
+        </w:rPr>
+        <w:t xml:space="preserve"> | title                     | author           | year       |</w:t>
       </w:r>
     </w:p>
     <w:p>
@@ -4881,7 +6737,25 @@
           <w:sz w:val="16"/>
           <w:szCs w:val="16"/>
         </w:rPr>
-        <w:t>|      4 | Finite and Infinite Games | James P. Carse   | 1986-00-00 |</w:t>
+        <w:t xml:space="preserve">|      4 | Finite and Infinite Games | James P. </w:t>
+      </w:r>
+      <w:proofErr w:type="spellStart"/>
+      <w:r>
+        <w:rPr>
+          <w:rFonts w:ascii="Courier New" w:hAnsi="Courier New" w:cs="Courier New"/>
+          <w:sz w:val="16"/>
+          <w:szCs w:val="16"/>
+        </w:rPr>
+        <w:t>Carse</w:t>
+      </w:r>
+      <w:proofErr w:type="spellEnd"/>
+      <w:r>
+        <w:rPr>
+          <w:rFonts w:ascii="Courier New" w:hAnsi="Courier New" w:cs="Courier New"/>
+          <w:sz w:val="16"/>
+          <w:szCs w:val="16"/>
+        </w:rPr>
+        <w:t xml:space="preserve">   | 1986-00-00 |</w:t>
       </w:r>
     </w:p>
     <w:p>
@@ -4933,7 +6807,25 @@
           <w:sz w:val="16"/>
           <w:szCs w:val="16"/>
         </w:rPr>
-        <w:t>Sample data for ReadingClubs:</w:t>
+        <w:t xml:space="preserve">Sample data for </w:t>
+      </w:r>
+      <w:proofErr w:type="spellStart"/>
+      <w:r>
+        <w:rPr>
+          <w:rFonts w:ascii="Courier New" w:hAnsi="Courier New" w:cs="Courier New"/>
+          <w:sz w:val="16"/>
+          <w:szCs w:val="16"/>
+        </w:rPr>
+        <w:t>ReadingClubs</w:t>
+      </w:r>
+      <w:proofErr w:type="spellEnd"/>
+      <w:r>
+        <w:rPr>
+          <w:rFonts w:ascii="Courier New" w:hAnsi="Courier New" w:cs="Courier New"/>
+          <w:sz w:val="16"/>
+          <w:szCs w:val="16"/>
+        </w:rPr>
+        <w:t>:</w:t>
       </w:r>
     </w:p>
     <w:p>
@@ -4967,7 +6859,43 @@
           <w:sz w:val="16"/>
           <w:szCs w:val="16"/>
         </w:rPr>
-        <w:t>| clubID | clubName            |</w:t>
+        <w:t xml:space="preserve">| </w:t>
+      </w:r>
+      <w:proofErr w:type="spellStart"/>
+      <w:r>
+        <w:rPr>
+          <w:rFonts w:ascii="Courier New" w:hAnsi="Courier New" w:cs="Courier New"/>
+          <w:sz w:val="16"/>
+          <w:szCs w:val="16"/>
+        </w:rPr>
+        <w:t>clubID</w:t>
+      </w:r>
+      <w:proofErr w:type="spellEnd"/>
+      <w:r>
+        <w:rPr>
+          <w:rFonts w:ascii="Courier New" w:hAnsi="Courier New" w:cs="Courier New"/>
+          <w:sz w:val="16"/>
+          <w:szCs w:val="16"/>
+        </w:rPr>
+        <w:t xml:space="preserve"> | </w:t>
+      </w:r>
+      <w:proofErr w:type="spellStart"/>
+      <w:r>
+        <w:rPr>
+          <w:rFonts w:ascii="Courier New" w:hAnsi="Courier New" w:cs="Courier New"/>
+          <w:sz w:val="16"/>
+          <w:szCs w:val="16"/>
+        </w:rPr>
+        <w:t>clubName</w:t>
+      </w:r>
+      <w:proofErr w:type="spellEnd"/>
+      <w:r>
+        <w:rPr>
+          <w:rFonts w:ascii="Courier New" w:hAnsi="Courier New" w:cs="Courier New"/>
+          <w:sz w:val="16"/>
+          <w:szCs w:val="16"/>
+        </w:rPr>
+        <w:t xml:space="preserve">            |</w:t>
       </w:r>
     </w:p>
     <w:p>
@@ -5079,7 +7007,25 @@
           <w:szCs w:val="16"/>
         </w:rPr>
         <w:lastRenderedPageBreak/>
-        <w:t>Sample data for ReadingStatus:</w:t>
+        <w:t xml:space="preserve">Sample data for </w:t>
+      </w:r>
+      <w:proofErr w:type="spellStart"/>
+      <w:r>
+        <w:rPr>
+          <w:rFonts w:ascii="Courier New" w:hAnsi="Courier New" w:cs="Courier New"/>
+          <w:sz w:val="16"/>
+          <w:szCs w:val="16"/>
+        </w:rPr>
+        <w:t>ReadingStatus</w:t>
+      </w:r>
+      <w:proofErr w:type="spellEnd"/>
+      <w:r>
+        <w:rPr>
+          <w:rFonts w:ascii="Courier New" w:hAnsi="Courier New" w:cs="Courier New"/>
+          <w:sz w:val="16"/>
+          <w:szCs w:val="16"/>
+        </w:rPr>
+        <w:t>:</w:t>
       </w:r>
     </w:p>
     <w:p>
@@ -5113,7 +7059,25 @@
           <w:sz w:val="16"/>
           <w:szCs w:val="16"/>
         </w:rPr>
-        <w:t>| statusID | status   |</w:t>
+        <w:t xml:space="preserve">| </w:t>
+      </w:r>
+      <w:proofErr w:type="spellStart"/>
+      <w:r>
+        <w:rPr>
+          <w:rFonts w:ascii="Courier New" w:hAnsi="Courier New" w:cs="Courier New"/>
+          <w:sz w:val="16"/>
+          <w:szCs w:val="16"/>
+        </w:rPr>
+        <w:t>statusID</w:t>
+      </w:r>
+      <w:proofErr w:type="spellEnd"/>
+      <w:r>
+        <w:rPr>
+          <w:rFonts w:ascii="Courier New" w:hAnsi="Courier New" w:cs="Courier New"/>
+          <w:sz w:val="16"/>
+          <w:szCs w:val="16"/>
+        </w:rPr>
+        <w:t xml:space="preserve"> | status   |</w:t>
       </w:r>
     </w:p>
     <w:p>
@@ -5164,8 +7128,18 @@
           <w:sz w:val="16"/>
           <w:szCs w:val="16"/>
         </w:rPr>
-        <w:t>|        2 | Reading  |</w:t>
-      </w:r>
+        <w:t xml:space="preserve">|        2 | </w:t>
+      </w:r>
+      <w:proofErr w:type="gramStart"/>
+      <w:r>
+        <w:rPr>
+          <w:rFonts w:ascii="Courier New" w:hAnsi="Courier New" w:cs="Courier New"/>
+          <w:sz w:val="16"/>
+          <w:szCs w:val="16"/>
+        </w:rPr>
+        <w:t>Reading  |</w:t>
+      </w:r>
+      <w:proofErr w:type="gramEnd"/>
     </w:p>
     <w:p>
       <w:pPr>
@@ -5233,7 +7207,25 @@
           <w:sz w:val="16"/>
           <w:szCs w:val="16"/>
         </w:rPr>
-        <w:t>Sample data for ClubMembers:</w:t>
+        <w:t xml:space="preserve">Sample data for </w:t>
+      </w:r>
+      <w:proofErr w:type="spellStart"/>
+      <w:r>
+        <w:rPr>
+          <w:rFonts w:ascii="Courier New" w:hAnsi="Courier New" w:cs="Courier New"/>
+          <w:sz w:val="16"/>
+          <w:szCs w:val="16"/>
+        </w:rPr>
+        <w:t>ClubMembers</w:t>
+      </w:r>
+      <w:proofErr w:type="spellEnd"/>
+      <w:r>
+        <w:rPr>
+          <w:rFonts w:ascii="Courier New" w:hAnsi="Courier New" w:cs="Courier New"/>
+          <w:sz w:val="16"/>
+          <w:szCs w:val="16"/>
+        </w:rPr>
+        <w:t>:</w:t>
       </w:r>
     </w:p>
     <w:p>
@@ -5267,7 +7259,79 @@
           <w:sz w:val="16"/>
           <w:szCs w:val="16"/>
         </w:rPr>
-        <w:t xml:space="preserve">| clubMemberID | readerID | clubID | isCoordinator | </w:t>
+        <w:t xml:space="preserve">| </w:t>
+      </w:r>
+      <w:proofErr w:type="spellStart"/>
+      <w:r>
+        <w:rPr>
+          <w:rFonts w:ascii="Courier New" w:hAnsi="Courier New" w:cs="Courier New"/>
+          <w:sz w:val="16"/>
+          <w:szCs w:val="16"/>
+        </w:rPr>
+        <w:t>clubMemberID</w:t>
+      </w:r>
+      <w:proofErr w:type="spellEnd"/>
+      <w:r>
+        <w:rPr>
+          <w:rFonts w:ascii="Courier New" w:hAnsi="Courier New" w:cs="Courier New"/>
+          <w:sz w:val="16"/>
+          <w:szCs w:val="16"/>
+        </w:rPr>
+        <w:t xml:space="preserve"> | </w:t>
+      </w:r>
+      <w:proofErr w:type="spellStart"/>
+      <w:r>
+        <w:rPr>
+          <w:rFonts w:ascii="Courier New" w:hAnsi="Courier New" w:cs="Courier New"/>
+          <w:sz w:val="16"/>
+          <w:szCs w:val="16"/>
+        </w:rPr>
+        <w:t>readerID</w:t>
+      </w:r>
+      <w:proofErr w:type="spellEnd"/>
+      <w:r>
+        <w:rPr>
+          <w:rFonts w:ascii="Courier New" w:hAnsi="Courier New" w:cs="Courier New"/>
+          <w:sz w:val="16"/>
+          <w:szCs w:val="16"/>
+        </w:rPr>
+        <w:t xml:space="preserve"> | </w:t>
+      </w:r>
+      <w:proofErr w:type="spellStart"/>
+      <w:r>
+        <w:rPr>
+          <w:rFonts w:ascii="Courier New" w:hAnsi="Courier New" w:cs="Courier New"/>
+          <w:sz w:val="16"/>
+          <w:szCs w:val="16"/>
+        </w:rPr>
+        <w:t>clubID</w:t>
+      </w:r>
+      <w:proofErr w:type="spellEnd"/>
+      <w:r>
+        <w:rPr>
+          <w:rFonts w:ascii="Courier New" w:hAnsi="Courier New" w:cs="Courier New"/>
+          <w:sz w:val="16"/>
+          <w:szCs w:val="16"/>
+        </w:rPr>
+        <w:t xml:space="preserve"> | </w:t>
+      </w:r>
+      <w:proofErr w:type="spellStart"/>
+      <w:r>
+        <w:rPr>
+          <w:rFonts w:ascii="Courier New" w:hAnsi="Courier New" w:cs="Courier New"/>
+          <w:sz w:val="16"/>
+          <w:szCs w:val="16"/>
+        </w:rPr>
+        <w:t>isCoordinator</w:t>
+      </w:r>
+      <w:proofErr w:type="spellEnd"/>
+      <w:r>
+        <w:rPr>
+          <w:rFonts w:ascii="Courier New" w:hAnsi="Courier New" w:cs="Courier New"/>
+          <w:sz w:val="16"/>
+          <w:szCs w:val="16"/>
+        </w:rPr>
+        <w:t xml:space="preserve"> | </w:t>
       </w:r>
     </w:p>
     <w:p>
@@ -5453,7 +7517,25 @@
           <w:sz w:val="16"/>
           <w:szCs w:val="16"/>
         </w:rPr>
-        <w:t>Sample data for ReadingLogs:</w:t>
+        <w:t xml:space="preserve">Sample data for </w:t>
+      </w:r>
+      <w:proofErr w:type="spellStart"/>
+      <w:r>
+        <w:rPr>
+          <w:rFonts w:ascii="Courier New" w:hAnsi="Courier New" w:cs="Courier New"/>
+          <w:sz w:val="16"/>
+          <w:szCs w:val="16"/>
+        </w:rPr>
+        <w:t>ReadingLogs</w:t>
+      </w:r>
+      <w:proofErr w:type="spellEnd"/>
+      <w:r>
+        <w:rPr>
+          <w:rFonts w:ascii="Courier New" w:hAnsi="Courier New" w:cs="Courier New"/>
+          <w:sz w:val="16"/>
+          <w:szCs w:val="16"/>
+        </w:rPr>
+        <w:t>:</w:t>
       </w:r>
     </w:p>
     <w:p>
@@ -5487,7 +7569,115 @@
           <w:sz w:val="16"/>
           <w:szCs w:val="16"/>
         </w:rPr>
-        <w:t>| logID | readerID | bookID | readingClubID | statusID | timeStamp           |</w:t>
+        <w:t xml:space="preserve">| </w:t>
+      </w:r>
+      <w:proofErr w:type="spellStart"/>
+      <w:r>
+        <w:rPr>
+          <w:rFonts w:ascii="Courier New" w:hAnsi="Courier New" w:cs="Courier New"/>
+          <w:sz w:val="16"/>
+          <w:szCs w:val="16"/>
+        </w:rPr>
+        <w:t>logID</w:t>
+      </w:r>
+      <w:proofErr w:type="spellEnd"/>
+      <w:r>
+        <w:rPr>
+          <w:rFonts w:ascii="Courier New" w:hAnsi="Courier New" w:cs="Courier New"/>
+          <w:sz w:val="16"/>
+          <w:szCs w:val="16"/>
+        </w:rPr>
+        <w:t xml:space="preserve"> | </w:t>
+      </w:r>
+      <w:proofErr w:type="spellStart"/>
+      <w:r>
+        <w:rPr>
+          <w:rFonts w:ascii="Courier New" w:hAnsi="Courier New" w:cs="Courier New"/>
+          <w:sz w:val="16"/>
+          <w:szCs w:val="16"/>
+        </w:rPr>
+        <w:t>readerID</w:t>
+      </w:r>
+      <w:proofErr w:type="spellEnd"/>
+      <w:r>
+        <w:rPr>
+          <w:rFonts w:ascii="Courier New" w:hAnsi="Courier New" w:cs="Courier New"/>
+          <w:sz w:val="16"/>
+          <w:szCs w:val="16"/>
+        </w:rPr>
+        <w:t xml:space="preserve"> | </w:t>
+      </w:r>
+      <w:proofErr w:type="spellStart"/>
+      <w:r>
+        <w:rPr>
+          <w:rFonts w:ascii="Courier New" w:hAnsi="Courier New" w:cs="Courier New"/>
+          <w:sz w:val="16"/>
+          <w:szCs w:val="16"/>
+        </w:rPr>
+        <w:t>bookID</w:t>
+      </w:r>
+      <w:proofErr w:type="spellEnd"/>
+      <w:r>
+        <w:rPr>
+          <w:rFonts w:ascii="Courier New" w:hAnsi="Courier New" w:cs="Courier New"/>
+          <w:sz w:val="16"/>
+          <w:szCs w:val="16"/>
+        </w:rPr>
+        <w:t xml:space="preserve"> | </w:t>
+      </w:r>
+      <w:proofErr w:type="spellStart"/>
+      <w:r>
+        <w:rPr>
+          <w:rFonts w:ascii="Courier New" w:hAnsi="Courier New" w:cs="Courier New"/>
+          <w:sz w:val="16"/>
+          <w:szCs w:val="16"/>
+        </w:rPr>
+        <w:t>readingClubID</w:t>
+      </w:r>
+      <w:proofErr w:type="spellEnd"/>
+      <w:r>
+        <w:rPr>
+          <w:rFonts w:ascii="Courier New" w:hAnsi="Courier New" w:cs="Courier New"/>
+          <w:sz w:val="16"/>
+          <w:szCs w:val="16"/>
+        </w:rPr>
+        <w:t xml:space="preserve"> | </w:t>
+      </w:r>
+      <w:proofErr w:type="spellStart"/>
+      <w:r>
+        <w:rPr>
+          <w:rFonts w:ascii="Courier New" w:hAnsi="Courier New" w:cs="Courier New"/>
+          <w:sz w:val="16"/>
+          <w:szCs w:val="16"/>
+        </w:rPr>
+        <w:t>statusID</w:t>
+      </w:r>
+      <w:proofErr w:type="spellEnd"/>
+      <w:r>
+        <w:rPr>
+          <w:rFonts w:ascii="Courier New" w:hAnsi="Courier New" w:cs="Courier New"/>
+          <w:sz w:val="16"/>
+          <w:szCs w:val="16"/>
+        </w:rPr>
+        <w:t xml:space="preserve"> | </w:t>
+      </w:r>
+      <w:proofErr w:type="spellStart"/>
+      <w:r>
+        <w:rPr>
+          <w:rFonts w:ascii="Courier New" w:hAnsi="Courier New" w:cs="Courier New"/>
+          <w:sz w:val="16"/>
+          <w:szCs w:val="16"/>
+        </w:rPr>
+        <w:t>timeStamp</w:t>
+      </w:r>
+      <w:proofErr w:type="spellEnd"/>
+      <w:r>
+        <w:rPr>
+          <w:rFonts w:ascii="Courier New" w:hAnsi="Courier New" w:cs="Courier New"/>
+          <w:sz w:val="16"/>
+          <w:szCs w:val="16"/>
+        </w:rPr>
+        <w:t xml:space="preserve">           |</w:t>
       </w:r>
     </w:p>
     <w:p>
@@ -5852,7 +8042,7 @@
         <w:rFonts w:ascii="Symbol" w:eastAsiaTheme="minorHAnsi" w:hAnsi="Symbol" w:cstheme="minorBidi" w:hint="default"/>
       </w:rPr>
     </w:lvl>
-    <w:lvl w:ilvl="1" w:tplc="04090003" w:tentative="1">
+    <w:lvl w:ilvl="1" w:tplc="04090003">
       <w:start w:val="1"/>
       <w:numFmt w:val="bullet"/>
       <w:lvlText w:val="o"/>
@@ -6186,6 +8376,18 @@
   </w:num>
   <w:num w:numId="4" w16cid:durableId="1830364114">
     <w:abstractNumId w:val="1"/>
+  </w:num>
+  <w:num w:numId="5" w16cid:durableId="1669941103">
+    <w:abstractNumId w:val="1"/>
+    <w:lvlOverride w:ilvl="0"/>
+    <w:lvlOverride w:ilvl="1"/>
+    <w:lvlOverride w:ilvl="2"/>
+    <w:lvlOverride w:ilvl="3"/>
+    <w:lvlOverride w:ilvl="4"/>
+    <w:lvlOverride w:ilvl="5"/>
+    <w:lvlOverride w:ilvl="6"/>
+    <w:lvlOverride w:ilvl="7"/>
+    <w:lvlOverride w:ilvl="8"/>
   </w:num>
 </w:numbering>
 </file>

</xml_diff>

<commit_message>
final document created for step 3
</commit_message>
<xml_diff>
--- a/step3/Group 36 Project Step 3 Draft.docx
+++ b/step3/Group 36 Project Step 3 Draft.docx
@@ -11,7 +11,7 @@
       <w:pPr>
         <w:pStyle w:val="Heading1"/>
       </w:pPr>
-      <w:bookmarkStart w:id="0" w:name="_Toc135133779"/>
+      <w:bookmarkStart w:id="0" w:name="_Toc135134188"/>
       <w:r>
         <w:t>Reader Log</w:t>
       </w:r>
@@ -57,12 +57,14 @@
         </w:rPr>
         <w:t xml:space="preserve"> </w:t>
       </w:r>
+      <w:proofErr w:type="spellStart"/>
       <w:r>
         <w:rPr>
           <w:rStyle w:val="SubtleReference"/>
         </w:rPr>
-        <w:t>Final</w:t>
-      </w:r>
+        <w:t>Deraft</w:t>
+      </w:r>
+      <w:proofErr w:type="spellEnd"/>
       <w:r>
         <w:rPr>
           <w:rStyle w:val="SubtleReference"/>
@@ -123,47 +125,13 @@
         <w:rPr>
           <w:rStyle w:val="SubtleReference"/>
         </w:rPr>
-        <w:t>8</w:t>
+        <w:t>1</w:t>
       </w:r>
       <w:r>
         <w:rPr>
           <w:rStyle w:val="SubtleReference"/>
         </w:rPr>
         <w:t>/23</w:t>
-      </w:r>
-    </w:p>
-    <w:p>
-      <w:pPr>
-        <w:ind w:left="720"/>
-        <w:rPr>
-          <w:rStyle w:val="SubtleReference"/>
-        </w:rPr>
-      </w:pPr>
-      <w:proofErr w:type="spellStart"/>
-      <w:r>
-        <w:rPr>
-          <w:rStyle w:val="SubtleReference"/>
-        </w:rPr>
-        <w:t>Submittal:</w:t>
-      </w:r>
-      <w:r>
-        <w:rPr>
-          <w:rStyle w:val="SubtleReference"/>
-        </w:rPr>
-        <w:t>.zip</w:t>
-      </w:r>
-      <w:proofErr w:type="spellEnd"/>
-      <w:r>
-        <w:rPr>
-          <w:rStyle w:val="SubtleReference"/>
-        </w:rPr>
-        <w:t xml:space="preserve"> to Ed Discussion</w:t>
-      </w:r>
-      <w:r>
-        <w:rPr>
-          <w:rStyle w:val="SubtleReference"/>
-        </w:rPr>
-        <w:t>, link posted to group canvas page.</w:t>
       </w:r>
     </w:p>
     <w:p>
@@ -174,19 +142,31 @@
           <w:color w:val="5A5A5A" w:themeColor="text1" w:themeTint="A5"/>
         </w:rPr>
       </w:pPr>
-      <w:r>
-        <w:rPr>
-          <w:smallCaps/>
-          <w:color w:val="5A5A5A" w:themeColor="text1" w:themeTint="A5"/>
-        </w:rPr>
-        <w:t xml:space="preserve">Project URL: </w:t>
-      </w:r>
-      <w:r>
-        <w:rPr>
-          <w:smallCaps/>
-          <w:color w:val="5A5A5A" w:themeColor="text1" w:themeTint="A5"/>
-        </w:rPr>
-        <w:t>http://flip3.engr.oregonstate.edu:9036/readingstatus.html</w:t>
+      <w:proofErr w:type="spellStart"/>
+      <w:r>
+        <w:rPr>
+          <w:rStyle w:val="SubtleReference"/>
+        </w:rPr>
+        <w:t>Submittal:</w:t>
+      </w:r>
+      <w:r>
+        <w:rPr>
+          <w:rStyle w:val="SubtleReference"/>
+        </w:rPr>
+        <w:t>.zip</w:t>
+      </w:r>
+      <w:proofErr w:type="spellEnd"/>
+      <w:r>
+        <w:rPr>
+          <w:rStyle w:val="SubtleReference"/>
+        </w:rPr>
+        <w:t xml:space="preserve"> to Ed Discussion</w:t>
+      </w:r>
+      <w:r>
+        <w:rPr>
+          <w:rStyle w:val="SubtleReference"/>
+        </w:rPr>
+        <w:t>, link posted to group canvas page.</w:t>
       </w:r>
     </w:p>
     <w:sdt>
@@ -253,7 +233,7 @@
           <w:r>
             <w:fldChar w:fldCharType="separate"/>
           </w:r>
-          <w:hyperlink w:anchor="_Toc135133779" w:history="1">
+          <w:hyperlink w:anchor="_Toc135134188" w:history="1">
             <w:r>
               <w:rPr>
                 <w:rStyle w:val="Hyperlink"/>
@@ -280,7 +260,7 @@
                 <w:noProof/>
                 <w:webHidden/>
               </w:rPr>
-              <w:instrText xml:space="preserve"> PAGEREF _Toc135133779 \h </w:instrText>
+              <w:instrText xml:space="preserve"> PAGEREF _Toc135134188 \h </w:instrText>
             </w:r>
             <w:r>
               <w:rPr>
@@ -322,13 +302,13 @@
               <w:noProof/>
             </w:rPr>
           </w:pPr>
-          <w:hyperlink w:anchor="_Toc135133780" w:history="1">
+          <w:hyperlink w:anchor="_Toc135134189" w:history="1">
             <w:r>
               <w:rPr>
                 <w:rStyle w:val="Hyperlink"/>
                 <w:noProof/>
               </w:rPr>
-              <w:t>Step 3 Feedback</w:t>
+              <w:t>Step 2 Feedback</w:t>
             </w:r>
             <w:r>
               <w:rPr>
@@ -349,7 +329,7 @@
                 <w:noProof/>
                 <w:webHidden/>
               </w:rPr>
-              <w:instrText xml:space="preserve"> PAGEREF _Toc135133780 \h </w:instrText>
+              <w:instrText xml:space="preserve"> PAGEREF _Toc135134189 \h </w:instrText>
             </w:r>
             <w:r>
               <w:rPr>
@@ -369,7 +349,7 @@
                 <w:noProof/>
                 <w:webHidden/>
               </w:rPr>
-              <w:t>3</w:t>
+              <w:t>2</w:t>
             </w:r>
             <w:r>
               <w:rPr>
@@ -391,13 +371,13 @@
               <w:noProof/>
             </w:rPr>
           </w:pPr>
-          <w:hyperlink w:anchor="_Toc135133781" w:history="1">
+          <w:hyperlink w:anchor="_Toc135134190" w:history="1">
             <w:r>
               <w:rPr>
                 <w:rStyle w:val="Hyperlink"/>
                 <w:noProof/>
               </w:rPr>
-              <w:t>Actions Taken from Step 3 Feedback:</w:t>
+              <w:t>Actions Taken from Step 2 Feedback Step</w:t>
             </w:r>
             <w:r>
               <w:rPr>
@@ -418,7 +398,7 @@
                 <w:noProof/>
                 <w:webHidden/>
               </w:rPr>
-              <w:instrText xml:space="preserve"> PAGEREF _Toc135133781 \h </w:instrText>
+              <w:instrText xml:space="preserve"> PAGEREF _Toc135134190 \h </w:instrText>
             </w:r>
             <w:r>
               <w:rPr>
@@ -438,7 +418,7 @@
                 <w:noProof/>
                 <w:webHidden/>
               </w:rPr>
-              <w:t>5</w:t>
+              <w:t>3</w:t>
             </w:r>
             <w:r>
               <w:rPr>
@@ -460,13 +440,13 @@
               <w:noProof/>
             </w:rPr>
           </w:pPr>
-          <w:hyperlink w:anchor="_Toc135133782" w:history="1">
+          <w:hyperlink w:anchor="_Toc135134191" w:history="1">
             <w:r>
               <w:rPr>
                 <w:rStyle w:val="Hyperlink"/>
                 <w:noProof/>
               </w:rPr>
-              <w:t>Step 2 Feedback</w:t>
+              <w:t>Step 1 Feedback</w:t>
             </w:r>
             <w:r>
               <w:rPr>
@@ -487,7 +467,7 @@
                 <w:noProof/>
                 <w:webHidden/>
               </w:rPr>
-              <w:instrText xml:space="preserve"> PAGEREF _Toc135133782 \h </w:instrText>
+              <w:instrText xml:space="preserve"> PAGEREF _Toc135134191 \h </w:instrText>
             </w:r>
             <w:r>
               <w:rPr>
@@ -507,7 +487,7 @@
                 <w:noProof/>
                 <w:webHidden/>
               </w:rPr>
-              <w:t>6</w:t>
+              <w:t>5</w:t>
             </w:r>
             <w:r>
               <w:rPr>
@@ -529,13 +509,13 @@
               <w:noProof/>
             </w:rPr>
           </w:pPr>
-          <w:hyperlink w:anchor="_Toc135133783" w:history="1">
+          <w:hyperlink w:anchor="_Toc135134192" w:history="1">
             <w:r>
               <w:rPr>
                 <w:rStyle w:val="Hyperlink"/>
                 <w:noProof/>
               </w:rPr>
-              <w:t>Actions Taken from Step 2 Feedback Step</w:t>
+              <w:t>Actions Taken from Step 1 Feedback Step</w:t>
             </w:r>
             <w:r>
               <w:rPr>
@@ -556,7 +536,7 @@
                 <w:noProof/>
                 <w:webHidden/>
               </w:rPr>
-              <w:instrText xml:space="preserve"> PAGEREF _Toc135133783 \h </w:instrText>
+              <w:instrText xml:space="preserve"> PAGEREF _Toc135134192 \h </w:instrText>
             </w:r>
             <w:r>
               <w:rPr>
@@ -576,7 +556,7 @@
                 <w:noProof/>
                 <w:webHidden/>
               </w:rPr>
-              <w:t>7</w:t>
+              <w:t>6</w:t>
             </w:r>
             <w:r>
               <w:rPr>
@@ -598,13 +578,13 @@
               <w:noProof/>
             </w:rPr>
           </w:pPr>
-          <w:hyperlink w:anchor="_Toc135133784" w:history="1">
+          <w:hyperlink w:anchor="_Toc135134193" w:history="1">
             <w:r>
               <w:rPr>
                 <w:rStyle w:val="Hyperlink"/>
                 <w:noProof/>
               </w:rPr>
-              <w:t>Step 1 Feedback</w:t>
+              <w:t>Updates from Step 1 Draft to Final</w:t>
             </w:r>
             <w:r>
               <w:rPr>
@@ -625,7 +605,7 @@
                 <w:noProof/>
                 <w:webHidden/>
               </w:rPr>
-              <w:instrText xml:space="preserve"> PAGEREF _Toc135133784 \h </w:instrText>
+              <w:instrText xml:space="preserve"> PAGEREF _Toc135134193 \h </w:instrText>
             </w:r>
             <w:r>
               <w:rPr>
@@ -645,7 +625,7 @@
                 <w:noProof/>
                 <w:webHidden/>
               </w:rPr>
-              <w:t>8</w:t>
+              <w:t>6</w:t>
             </w:r>
             <w:r>
               <w:rPr>
@@ -667,13 +647,13 @@
               <w:noProof/>
             </w:rPr>
           </w:pPr>
-          <w:hyperlink w:anchor="_Toc135133785" w:history="1">
+          <w:hyperlink w:anchor="_Toc135134194" w:history="1">
             <w:r>
               <w:rPr>
                 <w:rStyle w:val="Hyperlink"/>
                 <w:noProof/>
               </w:rPr>
-              <w:t>Actions Taken from Step 1 Feedback Step</w:t>
+              <w:t>Changes made to Step 2 Draft</w:t>
             </w:r>
             <w:r>
               <w:rPr>
@@ -694,7 +674,7 @@
                 <w:noProof/>
                 <w:webHidden/>
               </w:rPr>
-              <w:instrText xml:space="preserve"> PAGEREF _Toc135133785 \h </w:instrText>
+              <w:instrText xml:space="preserve"> PAGEREF _Toc135134194 \h </w:instrText>
             </w:r>
             <w:r>
               <w:rPr>
@@ -714,7 +694,7 @@
                 <w:noProof/>
                 <w:webHidden/>
               </w:rPr>
-              <w:t>9</w:t>
+              <w:t>6</w:t>
             </w:r>
             <w:r>
               <w:rPr>
@@ -736,13 +716,13 @@
               <w:noProof/>
             </w:rPr>
           </w:pPr>
-          <w:hyperlink w:anchor="_Toc135133786" w:history="1">
+          <w:hyperlink w:anchor="_Toc135134195" w:history="1">
             <w:r>
               <w:rPr>
                 <w:rStyle w:val="Hyperlink"/>
                 <w:noProof/>
               </w:rPr>
-              <w:t>Updates from Step 1 Draft to Final</w:t>
+              <w:t>Overview</w:t>
             </w:r>
             <w:r>
               <w:rPr>
@@ -763,7 +743,7 @@
                 <w:noProof/>
                 <w:webHidden/>
               </w:rPr>
-              <w:instrText xml:space="preserve"> PAGEREF _Toc135133786 \h </w:instrText>
+              <w:instrText xml:space="preserve"> PAGEREF _Toc135134195 \h </w:instrText>
             </w:r>
             <w:r>
               <w:rPr>
@@ -783,7 +763,7 @@
                 <w:noProof/>
                 <w:webHidden/>
               </w:rPr>
-              <w:t>9</w:t>
+              <w:t>7</w:t>
             </w:r>
             <w:r>
               <w:rPr>
@@ -805,13 +785,13 @@
               <w:noProof/>
             </w:rPr>
           </w:pPr>
-          <w:hyperlink w:anchor="_Toc135133787" w:history="1">
+          <w:hyperlink w:anchor="_Toc135134196" w:history="1">
             <w:r>
               <w:rPr>
                 <w:rStyle w:val="Hyperlink"/>
                 <w:noProof/>
               </w:rPr>
-              <w:t>Changes made to Step 2 Draft</w:t>
+              <w:t>Database Outline</w:t>
             </w:r>
             <w:r>
               <w:rPr>
@@ -832,7 +812,7 @@
                 <w:noProof/>
                 <w:webHidden/>
               </w:rPr>
-              <w:instrText xml:space="preserve"> PAGEREF _Toc135133787 \h </w:instrText>
+              <w:instrText xml:space="preserve"> PAGEREF _Toc135134196 \h </w:instrText>
             </w:r>
             <w:r>
               <w:rPr>
@@ -852,145 +832,7 @@
                 <w:noProof/>
                 <w:webHidden/>
               </w:rPr>
-              <w:t>9</w:t>
-            </w:r>
-            <w:r>
-              <w:rPr>
-                <w:noProof/>
-                <w:webHidden/>
-              </w:rPr>
-              <w:fldChar w:fldCharType="end"/>
-            </w:r>
-          </w:hyperlink>
-        </w:p>
-        <w:p>
-          <w:pPr>
-            <w:pStyle w:val="TOC2"/>
-            <w:tabs>
-              <w:tab w:val="right" w:leader="dot" w:pos="9350"/>
-            </w:tabs>
-            <w:rPr>
-              <w:rFonts w:eastAsiaTheme="minorEastAsia"/>
-              <w:noProof/>
-            </w:rPr>
-          </w:pPr>
-          <w:hyperlink w:anchor="_Toc135133788" w:history="1">
-            <w:r>
-              <w:rPr>
-                <w:rStyle w:val="Hyperlink"/>
-                <w:noProof/>
-              </w:rPr>
-              <w:t>Overview</w:t>
-            </w:r>
-            <w:r>
-              <w:rPr>
-                <w:noProof/>
-                <w:webHidden/>
-              </w:rPr>
-              <w:tab/>
-            </w:r>
-            <w:r>
-              <w:rPr>
-                <w:noProof/>
-                <w:webHidden/>
-              </w:rPr>
-              <w:fldChar w:fldCharType="begin"/>
-            </w:r>
-            <w:r>
-              <w:rPr>
-                <w:noProof/>
-                <w:webHidden/>
-              </w:rPr>
-              <w:instrText xml:space="preserve"> PAGEREF _Toc135133788 \h </w:instrText>
-            </w:r>
-            <w:r>
-              <w:rPr>
-                <w:noProof/>
-                <w:webHidden/>
-              </w:rPr>
-            </w:r>
-            <w:r>
-              <w:rPr>
-                <w:noProof/>
-                <w:webHidden/>
-              </w:rPr>
-              <w:fldChar w:fldCharType="separate"/>
-            </w:r>
-            <w:r>
-              <w:rPr>
-                <w:noProof/>
-                <w:webHidden/>
-              </w:rPr>
-              <w:t>10</w:t>
-            </w:r>
-            <w:r>
-              <w:rPr>
-                <w:noProof/>
-                <w:webHidden/>
-              </w:rPr>
-              <w:fldChar w:fldCharType="end"/>
-            </w:r>
-          </w:hyperlink>
-        </w:p>
-        <w:p>
-          <w:pPr>
-            <w:pStyle w:val="TOC2"/>
-            <w:tabs>
-              <w:tab w:val="right" w:leader="dot" w:pos="9350"/>
-            </w:tabs>
-            <w:rPr>
-              <w:rFonts w:eastAsiaTheme="minorEastAsia"/>
-              <w:noProof/>
-            </w:rPr>
-          </w:pPr>
-          <w:hyperlink w:anchor="_Toc135133789" w:history="1">
-            <w:r>
-              <w:rPr>
-                <w:rStyle w:val="Hyperlink"/>
-                <w:noProof/>
-              </w:rPr>
-              <w:t>Database Outline</w:t>
-            </w:r>
-            <w:r>
-              <w:rPr>
-                <w:noProof/>
-                <w:webHidden/>
-              </w:rPr>
-              <w:tab/>
-            </w:r>
-            <w:r>
-              <w:rPr>
-                <w:noProof/>
-                <w:webHidden/>
-              </w:rPr>
-              <w:fldChar w:fldCharType="begin"/>
-            </w:r>
-            <w:r>
-              <w:rPr>
-                <w:noProof/>
-                <w:webHidden/>
-              </w:rPr>
-              <w:instrText xml:space="preserve"> PAGEREF _Toc135133789 \h </w:instrText>
-            </w:r>
-            <w:r>
-              <w:rPr>
-                <w:noProof/>
-                <w:webHidden/>
-              </w:rPr>
-            </w:r>
-            <w:r>
-              <w:rPr>
-                <w:noProof/>
-                <w:webHidden/>
-              </w:rPr>
-              <w:fldChar w:fldCharType="separate"/>
-            </w:r>
-            <w:r>
-              <w:rPr>
-                <w:noProof/>
-                <w:webHidden/>
-              </w:rPr>
-              <w:t>10</w:t>
+              <w:t>7</w:t>
             </w:r>
             <w:r>
               <w:rPr>
@@ -1013,7 +855,7 @@
               <w:noProof/>
             </w:rPr>
           </w:pPr>
-          <w:hyperlink w:anchor="_Toc135133790" w:history="1">
+          <w:hyperlink w:anchor="_Toc135134197" w:history="1">
             <w:r>
               <w:rPr>
                 <w:rStyle w:val="Hyperlink"/>
@@ -1063,7 +905,7 @@
                 <w:noProof/>
                 <w:webHidden/>
               </w:rPr>
-              <w:instrText xml:space="preserve"> PAGEREF _Toc135133790 \h </w:instrText>
+              <w:instrText xml:space="preserve"> PAGEREF _Toc135134197 \h </w:instrText>
             </w:r>
             <w:r>
               <w:rPr>
@@ -1083,7 +925,7 @@
                 <w:noProof/>
                 <w:webHidden/>
               </w:rPr>
-              <w:t>10</w:t>
+              <w:t>7</w:t>
             </w:r>
             <w:r>
               <w:rPr>
@@ -1106,7 +948,7 @@
               <w:noProof/>
             </w:rPr>
           </w:pPr>
-          <w:hyperlink w:anchor="_Toc135133791" w:history="1">
+          <w:hyperlink w:anchor="_Toc135134198" w:history="1">
             <w:r>
               <w:rPr>
                 <w:rStyle w:val="Hyperlink"/>
@@ -1156,7 +998,7 @@
                 <w:noProof/>
                 <w:webHidden/>
               </w:rPr>
-              <w:instrText xml:space="preserve"> PAGEREF _Toc135133791 \h </w:instrText>
+              <w:instrText xml:space="preserve"> PAGEREF _Toc135134198 \h </w:instrText>
             </w:r>
             <w:r>
               <w:rPr>
@@ -1176,7 +1018,7 @@
                 <w:noProof/>
                 <w:webHidden/>
               </w:rPr>
-              <w:t>10</w:t>
+              <w:t>7</w:t>
             </w:r>
             <w:r>
               <w:rPr>
@@ -1199,7 +1041,7 @@
               <w:noProof/>
             </w:rPr>
           </w:pPr>
-          <w:hyperlink w:anchor="_Toc135133792" w:history="1">
+          <w:hyperlink w:anchor="_Toc135134199" w:history="1">
             <w:r>
               <w:rPr>
                 <w:rStyle w:val="Hyperlink"/>
@@ -1249,7 +1091,7 @@
                 <w:noProof/>
                 <w:webHidden/>
               </w:rPr>
-              <w:instrText xml:space="preserve"> PAGEREF _Toc135133792 \h </w:instrText>
+              <w:instrText xml:space="preserve"> PAGEREF _Toc135134199 \h </w:instrText>
             </w:r>
             <w:r>
               <w:rPr>
@@ -1269,7 +1111,7 @@
                 <w:noProof/>
                 <w:webHidden/>
               </w:rPr>
-              <w:t>10</w:t>
+              <w:t>7</w:t>
             </w:r>
             <w:r>
               <w:rPr>
@@ -1292,7 +1134,7 @@
               <w:noProof/>
             </w:rPr>
           </w:pPr>
-          <w:hyperlink w:anchor="_Toc135133793" w:history="1">
+          <w:hyperlink w:anchor="_Toc135134200" w:history="1">
             <w:r>
               <w:rPr>
                 <w:rStyle w:val="Hyperlink"/>
@@ -1342,7 +1184,7 @@
                 <w:noProof/>
                 <w:webHidden/>
               </w:rPr>
-              <w:instrText xml:space="preserve"> PAGEREF _Toc135133793 \h </w:instrText>
+              <w:instrText xml:space="preserve"> PAGEREF _Toc135134200 \h </w:instrText>
             </w:r>
             <w:r>
               <w:rPr>
@@ -1362,7 +1204,7 @@
                 <w:noProof/>
                 <w:webHidden/>
               </w:rPr>
-              <w:t>10</w:t>
+              <w:t>7</w:t>
             </w:r>
             <w:r>
               <w:rPr>
@@ -1385,7 +1227,7 @@
               <w:noProof/>
             </w:rPr>
           </w:pPr>
-          <w:hyperlink w:anchor="_Toc135133794" w:history="1">
+          <w:hyperlink w:anchor="_Toc135134201" w:history="1">
             <w:r>
               <w:rPr>
                 <w:rStyle w:val="Hyperlink"/>
@@ -1435,7 +1277,7 @@
                 <w:noProof/>
                 <w:webHidden/>
               </w:rPr>
-              <w:instrText xml:space="preserve"> PAGEREF _Toc135133794 \h </w:instrText>
+              <w:instrText xml:space="preserve"> PAGEREF _Toc135134201 \h </w:instrText>
             </w:r>
             <w:r>
               <w:rPr>
@@ -1455,7 +1297,7 @@
                 <w:noProof/>
                 <w:webHidden/>
               </w:rPr>
-              <w:t>11</w:t>
+              <w:t>8</w:t>
             </w:r>
             <w:r>
               <w:rPr>
@@ -1478,7 +1320,7 @@
               <w:noProof/>
             </w:rPr>
           </w:pPr>
-          <w:hyperlink w:anchor="_Toc135133795" w:history="1">
+          <w:hyperlink w:anchor="_Toc135134202" w:history="1">
             <w:r>
               <w:rPr>
                 <w:rStyle w:val="Hyperlink"/>
@@ -1528,7 +1370,7 @@
                 <w:noProof/>
                 <w:webHidden/>
               </w:rPr>
-              <w:instrText xml:space="preserve"> PAGEREF _Toc135133795 \h </w:instrText>
+              <w:instrText xml:space="preserve"> PAGEREF _Toc135134202 \h </w:instrText>
             </w:r>
             <w:r>
               <w:rPr>
@@ -1548,7 +1390,7 @@
                 <w:noProof/>
                 <w:webHidden/>
               </w:rPr>
-              <w:t>11</w:t>
+              <w:t>8</w:t>
             </w:r>
             <w:r>
               <w:rPr>
@@ -1570,7 +1412,7 @@
               <w:noProof/>
             </w:rPr>
           </w:pPr>
-          <w:hyperlink w:anchor="_Toc135133796" w:history="1">
+          <w:hyperlink w:anchor="_Toc135134203" w:history="1">
             <w:r>
               <w:rPr>
                 <w:rStyle w:val="Hyperlink"/>
@@ -1597,7 +1439,7 @@
                 <w:noProof/>
                 <w:webHidden/>
               </w:rPr>
-              <w:instrText xml:space="preserve"> PAGEREF _Toc135133796 \h </w:instrText>
+              <w:instrText xml:space="preserve"> PAGEREF _Toc135134203 \h </w:instrText>
             </w:r>
             <w:r>
               <w:rPr>
@@ -1617,7 +1459,7 @@
                 <w:noProof/>
                 <w:webHidden/>
               </w:rPr>
-              <w:t>12</w:t>
+              <w:t>9</w:t>
             </w:r>
             <w:r>
               <w:rPr>
@@ -1639,7 +1481,7 @@
               <w:noProof/>
             </w:rPr>
           </w:pPr>
-          <w:hyperlink w:anchor="_Toc135133797" w:history="1">
+          <w:hyperlink w:anchor="_Toc135134204" w:history="1">
             <w:r>
               <w:rPr>
                 <w:rStyle w:val="Hyperlink"/>
@@ -1666,7 +1508,7 @@
                 <w:noProof/>
                 <w:webHidden/>
               </w:rPr>
-              <w:instrText xml:space="preserve"> PAGEREF _Toc135133797 \h </w:instrText>
+              <w:instrText xml:space="preserve"> PAGEREF _Toc135134204 \h </w:instrText>
             </w:r>
             <w:r>
               <w:rPr>
@@ -1686,7 +1528,7 @@
                 <w:noProof/>
                 <w:webHidden/>
               </w:rPr>
-              <w:t>13</w:t>
+              <w:t>10</w:t>
             </w:r>
             <w:r>
               <w:rPr>
@@ -1708,7 +1550,7 @@
               <w:noProof/>
             </w:rPr>
           </w:pPr>
-          <w:hyperlink w:anchor="_Toc135133798" w:history="1">
+          <w:hyperlink w:anchor="_Toc135134205" w:history="1">
             <w:r>
               <w:rPr>
                 <w:rStyle w:val="Hyperlink"/>
@@ -1735,7 +1577,7 @@
                 <w:noProof/>
                 <w:webHidden/>
               </w:rPr>
-              <w:instrText xml:space="preserve"> PAGEREF _Toc135133798 \h </w:instrText>
+              <w:instrText xml:space="preserve"> PAGEREF _Toc135134205 \h </w:instrText>
             </w:r>
             <w:r>
               <w:rPr>
@@ -1755,7 +1597,7 @@
                 <w:noProof/>
                 <w:webHidden/>
               </w:rPr>
-              <w:t>14</w:t>
+              <w:t>11</w:t>
             </w:r>
             <w:r>
               <w:rPr>
@@ -1793,704 +1635,6 @@
     </w:p>
     <w:p>
       <w:pPr>
-        <w:pStyle w:val="Heading2"/>
-      </w:pPr>
-      <w:bookmarkStart w:id="1" w:name="_Toc135133780"/>
-      <w:r>
-        <w:lastRenderedPageBreak/>
-        <w:t>Step 3 Feedback</w:t>
-      </w:r>
-      <w:bookmarkEnd w:id="1"/>
-    </w:p>
-    <w:p>
-      <w:r>
-        <w:t>Peer Review by David Emmons</w:t>
-      </w:r>
-    </w:p>
-    <w:p>
-      <w:pPr>
-        <w:ind w:left="720"/>
-      </w:pPr>
-      <w:r>
-        <w:t xml:space="preserve">“Does the UI utilize a SELECT for every table in the schema? In other words, data from each table in the schema should be displayed on the UI. Note: it is generally not acceptable for just a single query to join all tables and </w:t>
-      </w:r>
-      <w:proofErr w:type="gramStart"/>
-      <w:r>
-        <w:t>displays</w:t>
-      </w:r>
-      <w:proofErr w:type="gramEnd"/>
-      <w:r>
-        <w:t xml:space="preserve"> them.</w:t>
-      </w:r>
-    </w:p>
-    <w:p>
-      <w:pPr>
-        <w:ind w:left="720"/>
-      </w:pPr>
-      <w:r>
-        <w:t xml:space="preserve">There appears to be select queries for each entry based </w:t>
-      </w:r>
-      <w:proofErr w:type="gramStart"/>
-      <w:r>
-        <w:t>off of</w:t>
-      </w:r>
-      <w:proofErr w:type="gramEnd"/>
-      <w:r>
-        <w:t xml:space="preserve"> the schema, though there is no sample data currently.</w:t>
-      </w:r>
-    </w:p>
-    <w:p>
-      <w:pPr>
-        <w:ind w:left="720"/>
-      </w:pPr>
-      <w:r>
-        <w:t>Does at least one SELECT utilize a search/filter with a dynamically populated list of properties?</w:t>
-      </w:r>
-    </w:p>
-    <w:p>
-      <w:pPr>
-        <w:ind w:left="720"/>
-      </w:pPr>
-      <w:r>
-        <w:t xml:space="preserve">There appear to be drop-down search </w:t>
-      </w:r>
-      <w:proofErr w:type="gramStart"/>
-      <w:r>
-        <w:t>options</w:t>
-      </w:r>
-      <w:proofErr w:type="gramEnd"/>
-      <w:r>
-        <w:t xml:space="preserve"> but none are currently populated / implemented with sample data. </w:t>
-      </w:r>
-    </w:p>
-    <w:p>
-      <w:pPr>
-        <w:ind w:left="720"/>
-      </w:pPr>
-      <w:r>
-        <w:t>Does the UI implement an INSERT for every table in the schema? In other words, there should be UI input fields that correspond to each table and attribute in that table.</w:t>
-      </w:r>
-    </w:p>
-    <w:p>
-      <w:pPr>
-        <w:ind w:left="720"/>
-      </w:pPr>
-      <w:r>
-        <w:t>The UI appears to have an insert on each entity.</w:t>
-      </w:r>
-    </w:p>
-    <w:p>
-      <w:pPr>
-        <w:ind w:left="720"/>
-      </w:pPr>
-      <w:r>
-        <w:t xml:space="preserve">Does each INSERT also add the corresponding FK attributes, including at least one M:M relationship? In other </w:t>
-      </w:r>
-      <w:proofErr w:type="gramStart"/>
-      <w:r>
-        <w:t>words</w:t>
-      </w:r>
-      <w:proofErr w:type="gramEnd"/>
-      <w:r>
-        <w:t xml:space="preserve"> if there is a M:M relationship between Orders and Products, </w:t>
-      </w:r>
-      <w:proofErr w:type="spellStart"/>
-      <w:r>
-        <w:t>INSERTing</w:t>
-      </w:r>
-      <w:proofErr w:type="spellEnd"/>
-      <w:r>
-        <w:t xml:space="preserve"> a new Order (e.g. </w:t>
-      </w:r>
-      <w:proofErr w:type="spellStart"/>
-      <w:r>
-        <w:t>orderID</w:t>
-      </w:r>
-      <w:proofErr w:type="spellEnd"/>
-      <w:r>
-        <w:t xml:space="preserve">, </w:t>
-      </w:r>
-      <w:proofErr w:type="spellStart"/>
-      <w:r>
-        <w:t>customerID</w:t>
-      </w:r>
-      <w:proofErr w:type="spellEnd"/>
-      <w:r>
-        <w:t xml:space="preserve">, date, total), should also INSERT row(s) in the intersection table, e.g. </w:t>
-      </w:r>
-      <w:proofErr w:type="spellStart"/>
-      <w:r>
-        <w:t>OrderDetails</w:t>
-      </w:r>
-      <w:proofErr w:type="spellEnd"/>
-      <w:r>
-        <w:t xml:space="preserve"> (</w:t>
-      </w:r>
-      <w:proofErr w:type="spellStart"/>
-      <w:r>
-        <w:t>orderID</w:t>
-      </w:r>
-      <w:proofErr w:type="spellEnd"/>
-      <w:r>
-        <w:t xml:space="preserve">, </w:t>
-      </w:r>
-      <w:proofErr w:type="spellStart"/>
-      <w:r>
-        <w:t>productID</w:t>
-      </w:r>
-      <w:proofErr w:type="spellEnd"/>
-      <w:r>
-        <w:t xml:space="preserve">, qty, price and </w:t>
-      </w:r>
-      <w:proofErr w:type="spellStart"/>
-      <w:r>
-        <w:t>line_total</w:t>
-      </w:r>
-      <w:proofErr w:type="spellEnd"/>
-      <w:r>
-        <w:t>).</w:t>
-      </w:r>
-    </w:p>
-    <w:p>
-      <w:pPr>
-        <w:ind w:left="720"/>
-      </w:pPr>
-      <w:r>
-        <w:t xml:space="preserve">I could be </w:t>
-      </w:r>
-      <w:proofErr w:type="gramStart"/>
-      <w:r>
-        <w:t>wrong</w:t>
-      </w:r>
-      <w:proofErr w:type="gramEnd"/>
-      <w:r>
-        <w:t xml:space="preserve"> but it does not appear that inserting is currently adding FK attributes, each insert appears to be acting as a stand-alone, you would need to manually insert the values into your intersection table.</w:t>
-      </w:r>
-    </w:p>
-    <w:p>
-      <w:pPr>
-        <w:ind w:left="720"/>
-      </w:pPr>
-      <w:r>
-        <w:t xml:space="preserve">Is there at least one </w:t>
-      </w:r>
-      <w:proofErr w:type="gramStart"/>
-      <w:r>
-        <w:t>DELETE</w:t>
-      </w:r>
-      <w:proofErr w:type="gramEnd"/>
-      <w:r>
-        <w:t xml:space="preserve"> and does at least one DELETE remove things from a M:M relationship? In other words, if an order is deleted from the Orders table, it should also delete the corresponding rows from the </w:t>
-      </w:r>
-      <w:proofErr w:type="spellStart"/>
-      <w:r>
-        <w:t>OrderDetails</w:t>
-      </w:r>
-      <w:proofErr w:type="spellEnd"/>
-      <w:r>
-        <w:t xml:space="preserve"> table, BUT it should not delete any Products or Customers.</w:t>
-      </w:r>
-    </w:p>
-    <w:p>
-      <w:pPr>
-        <w:ind w:left="720"/>
-      </w:pPr>
-      <w:r>
-        <w:t>Every entity appears to be delete-able moving forward (the word delete exists in every entity table), though currently the delete option is non-functional and does not provide a form.</w:t>
-      </w:r>
-    </w:p>
-    <w:p>
-      <w:pPr>
-        <w:ind w:left="720"/>
-      </w:pPr>
-      <w:r>
-        <w:t xml:space="preserve">Is there at least one UPDATE for any one entity? In other words, in the case of Products, can </w:t>
-      </w:r>
-      <w:proofErr w:type="spellStart"/>
-      <w:r>
-        <w:t>productName</w:t>
-      </w:r>
-      <w:proofErr w:type="spellEnd"/>
-      <w:r>
-        <w:t xml:space="preserve">, </w:t>
-      </w:r>
-      <w:proofErr w:type="spellStart"/>
-      <w:r>
-        <w:t>listPrice</w:t>
-      </w:r>
-      <w:proofErr w:type="spellEnd"/>
-      <w:r>
-        <w:t xml:space="preserve">, </w:t>
-      </w:r>
-      <w:proofErr w:type="spellStart"/>
-      <w:r>
-        <w:t>qtyOnHand</w:t>
-      </w:r>
-      <w:proofErr w:type="spellEnd"/>
-      <w:r>
-        <w:t xml:space="preserve">, </w:t>
-      </w:r>
-      <w:proofErr w:type="gramStart"/>
-      <w:r>
-        <w:t>e.g.</w:t>
-      </w:r>
-      <w:proofErr w:type="gramEnd"/>
-      <w:r>
-        <w:t xml:space="preserve"> be updated for a single </w:t>
-      </w:r>
-      <w:proofErr w:type="spellStart"/>
-      <w:r>
-        <w:t>ProductID</w:t>
-      </w:r>
-      <w:proofErr w:type="spellEnd"/>
-      <w:r>
-        <w:t xml:space="preserve"> record?</w:t>
-      </w:r>
-    </w:p>
-    <w:p>
-      <w:pPr>
-        <w:ind w:left="720"/>
-      </w:pPr>
-      <w:r>
-        <w:t>Every entity appears to be updateable, though there are currently no ways to select the thing you want to update, and no sample data is provided.</w:t>
-      </w:r>
-    </w:p>
-    <w:p>
-      <w:pPr>
-        <w:ind w:left="720"/>
-      </w:pPr>
-      <w:r>
-        <w:t xml:space="preserve">Is at least one relationship </w:t>
-      </w:r>
-      <w:proofErr w:type="spellStart"/>
-      <w:r>
-        <w:t>NULLable</w:t>
-      </w:r>
-      <w:proofErr w:type="spellEnd"/>
-      <w:r>
-        <w:t xml:space="preserve">? In other words, there should be at least one optional relationship, </w:t>
-      </w:r>
-      <w:proofErr w:type="gramStart"/>
-      <w:r>
-        <w:t>e.g.</w:t>
-      </w:r>
-      <w:proofErr w:type="gramEnd"/>
-      <w:r>
-        <w:t xml:space="preserve"> having an Employee might be optional for any Order. </w:t>
-      </w:r>
-      <w:proofErr w:type="gramStart"/>
-      <w:r>
-        <w:t>Thus</w:t>
-      </w:r>
-      <w:proofErr w:type="gramEnd"/>
-      <w:r>
-        <w:t xml:space="preserve"> it should be feasible to edit an Order and change the value of Employee to be empty.</w:t>
-      </w:r>
-    </w:p>
-    <w:p>
-      <w:pPr>
-        <w:ind w:left="720"/>
-      </w:pPr>
-      <w:r>
-        <w:t xml:space="preserve">I am not completely sure, though I would assume it would be possible for </w:t>
-      </w:r>
-      <w:proofErr w:type="spellStart"/>
-      <w:r>
-        <w:t>ReadingClubs</w:t>
-      </w:r>
-      <w:proofErr w:type="spellEnd"/>
-      <w:r>
-        <w:t xml:space="preserve"> to be optional for Readers? Possible that will be a </w:t>
-      </w:r>
-      <w:proofErr w:type="spellStart"/>
-      <w:r>
-        <w:t>NULLable</w:t>
-      </w:r>
-      <w:proofErr w:type="spellEnd"/>
-      <w:r>
-        <w:t xml:space="preserve"> relationship moving forward.</w:t>
-      </w:r>
-    </w:p>
-    <w:p>
-      <w:pPr>
-        <w:ind w:left="720"/>
-      </w:pPr>
-      <w:r>
-        <w:lastRenderedPageBreak/>
-        <w:t xml:space="preserve">Do you have any other suggestions for the team to help with their HTML UI? For </w:t>
-      </w:r>
-      <w:proofErr w:type="gramStart"/>
-      <w:r>
-        <w:t>example</w:t>
-      </w:r>
-      <w:proofErr w:type="gramEnd"/>
-      <w:r>
-        <w:t xml:space="preserve"> using AS aliases to replace obscure column names such as </w:t>
-      </w:r>
-      <w:proofErr w:type="spellStart"/>
-      <w:r>
-        <w:t>fname</w:t>
-      </w:r>
-      <w:proofErr w:type="spellEnd"/>
-      <w:r>
-        <w:t xml:space="preserve"> with First Name. </w:t>
-      </w:r>
-    </w:p>
-    <w:p>
-      <w:pPr>
-        <w:ind w:left="720"/>
-      </w:pPr>
-      <w:r>
-        <w:t xml:space="preserve">Being able to directly navigate between entity pages would be convenient, and so would having the current entity page you are on labelled as such. Drop down menus / sample data being implemented would make it easier to imagine what the website will look like going </w:t>
-      </w:r>
-      <w:proofErr w:type="gramStart"/>
-      <w:r>
-        <w:t>forward, and</w:t>
-      </w:r>
-      <w:proofErr w:type="gramEnd"/>
-      <w:r>
-        <w:t xml:space="preserve"> might change you opinions on how you want the tables structured as well.”</w:t>
-      </w:r>
-    </w:p>
-    <w:p>
-      <w:r>
-        <w:t>Instructor Review by Michael Curry</w:t>
-      </w:r>
-    </w:p>
-    <w:p>
-      <w:pPr>
-        <w:ind w:left="720"/>
-        <w:rPr>
-          <w:color w:val="222222"/>
-        </w:rPr>
-      </w:pPr>
-      <w:r>
-        <w:rPr>
-          <w:color w:val="222222"/>
-        </w:rPr>
-        <w:t xml:space="preserve">“Dear group 36, nice work getting your UI deployed to flip. Here is some feedback to assist you. </w:t>
-      </w:r>
-    </w:p>
-    <w:p>
-      <w:pPr>
-        <w:ind w:left="720"/>
-        <w:rPr>
-          <w:color w:val="222222"/>
-        </w:rPr>
-      </w:pPr>
-      <w:r>
-        <w:rPr>
-          <w:color w:val="222222"/>
-        </w:rPr>
-        <w:t xml:space="preserve">Does the UI utilize a SELECT for every table in the schema? In </w:t>
-      </w:r>
-      <w:proofErr w:type="gramStart"/>
-      <w:r>
-        <w:rPr>
-          <w:color w:val="222222"/>
-        </w:rPr>
-        <w:t>the DML.SQL</w:t>
-      </w:r>
-      <w:proofErr w:type="gramEnd"/>
-      <w:r>
-        <w:rPr>
-          <w:color w:val="222222"/>
-        </w:rPr>
-        <w:t xml:space="preserve"> I do see SELECT queries for each entity. However, the UI mockup does not have any sample data. I do see sample data in the DDL.SQL so my assumption is that it will be coming, but for now all I see is an empty grid. </w:t>
-      </w:r>
-    </w:p>
-    <w:p>
-      <w:pPr>
-        <w:ind w:left="720"/>
-        <w:rPr>
-          <w:color w:val="222222"/>
-        </w:rPr>
-      </w:pPr>
-      <w:r>
-        <w:rPr>
-          <w:color w:val="222222"/>
-        </w:rPr>
-        <w:t xml:space="preserve">Does at least one SELECT utilize a search/filter with a dynamically populated list of properties? I do see empty </w:t>
-      </w:r>
-      <w:proofErr w:type="gramStart"/>
-      <w:r>
-        <w:rPr>
-          <w:color w:val="222222"/>
-        </w:rPr>
-        <w:t>drop down</w:t>
-      </w:r>
-      <w:proofErr w:type="gramEnd"/>
-      <w:r>
-        <w:rPr>
-          <w:color w:val="222222"/>
-        </w:rPr>
-        <w:t xml:space="preserve"> boxes, for example </w:t>
-      </w:r>
-      <w:proofErr w:type="spellStart"/>
-      <w:r>
-        <w:rPr>
-          <w:color w:val="222222"/>
-        </w:rPr>
-        <w:t>ReadingStatus</w:t>
-      </w:r>
-      <w:proofErr w:type="spellEnd"/>
-      <w:r>
-        <w:rPr>
-          <w:color w:val="222222"/>
-        </w:rPr>
-        <w:t xml:space="preserve"> has an empty drop down for Select </w:t>
-      </w:r>
-      <w:proofErr w:type="spellStart"/>
-      <w:r>
-        <w:rPr>
-          <w:color w:val="222222"/>
-        </w:rPr>
-        <w:t>statusID</w:t>
-      </w:r>
-      <w:proofErr w:type="spellEnd"/>
-      <w:r>
-        <w:rPr>
-          <w:color w:val="222222"/>
-        </w:rPr>
-        <w:t xml:space="preserve">. One caution I would give is that it is not generally acceptable to expect the user to remember IDs, so we prefer instead that you use a select to populate a drop down with a user-friendly reading status (e.g.  "Enqueued") instead of an ID. Additionally, I do not see any SELECT statements in the DML.SQL that have comments which note that they are selecting for drop downs which further supports my assumption that this requirement is missing. </w:t>
-      </w:r>
-    </w:p>
-    <w:p>
-      <w:pPr>
-        <w:ind w:left="720"/>
-        <w:rPr>
-          <w:color w:val="222222"/>
-        </w:rPr>
-      </w:pPr>
-      <w:r>
-        <w:rPr>
-          <w:color w:val="222222"/>
-        </w:rPr>
-        <w:t xml:space="preserve">Does the UI implement an INSERT for every table in the schema? </w:t>
-      </w:r>
-      <w:proofErr w:type="gramStart"/>
-      <w:r>
-        <w:rPr>
-          <w:color w:val="222222"/>
-        </w:rPr>
-        <w:t>Yes</w:t>
-      </w:r>
-      <w:proofErr w:type="gramEnd"/>
-      <w:r>
-        <w:rPr>
-          <w:color w:val="222222"/>
-        </w:rPr>
-        <w:t xml:space="preserve"> I see an insert form on each entity, good work!</w:t>
-      </w:r>
-    </w:p>
-    <w:p>
-      <w:pPr>
-        <w:ind w:left="720"/>
-        <w:rPr>
-          <w:color w:val="222222"/>
-        </w:rPr>
-      </w:pPr>
-      <w:r>
-        <w:rPr>
-          <w:color w:val="222222"/>
-        </w:rPr>
-        <w:t xml:space="preserve">Is there at least one </w:t>
-      </w:r>
-      <w:proofErr w:type="gramStart"/>
-      <w:r>
-        <w:rPr>
-          <w:color w:val="222222"/>
-        </w:rPr>
-        <w:t>DELETE</w:t>
-      </w:r>
-      <w:proofErr w:type="gramEnd"/>
-      <w:r>
-        <w:rPr>
-          <w:color w:val="222222"/>
-        </w:rPr>
-        <w:t xml:space="preserve"> and does at least one DELETE remove things from a M:M relationship? I see the word delete on every entity, which suggests you may be planning to add an operation for each one. This is an assumption as there are no links or buttons yet. If correct, there are more deletes than specified by the CS 340 Project Guide which is awesome but only implementing </w:t>
-      </w:r>
-      <w:proofErr w:type="spellStart"/>
-      <w:r>
-        <w:rPr>
-          <w:color w:val="222222"/>
-        </w:rPr>
-        <w:t>ClubMembers</w:t>
-      </w:r>
-      <w:proofErr w:type="spellEnd"/>
-      <w:r>
-        <w:rPr>
-          <w:color w:val="222222"/>
-        </w:rPr>
-        <w:t xml:space="preserve"> would seem to be required. </w:t>
-      </w:r>
-    </w:p>
-    <w:p>
-      <w:pPr>
-        <w:ind w:left="720"/>
-        <w:rPr>
-          <w:color w:val="222222"/>
-        </w:rPr>
-      </w:pPr>
-      <w:r>
-        <w:rPr>
-          <w:color w:val="222222"/>
-        </w:rPr>
-        <w:t xml:space="preserve">Is there at least one UPDATE for any one entity? Yes, here too I see there are more updates than specified by the CS 340 Project Guide which is awesome but only implementing </w:t>
-      </w:r>
-      <w:proofErr w:type="spellStart"/>
-      <w:r>
-        <w:rPr>
-          <w:color w:val="222222"/>
-        </w:rPr>
-        <w:t>ClubMembers</w:t>
-      </w:r>
-      <w:proofErr w:type="spellEnd"/>
-      <w:r>
-        <w:rPr>
-          <w:color w:val="222222"/>
-        </w:rPr>
-        <w:t xml:space="preserve"> would seem to be required. Again, it is not generally acceptable to expect the user to remember IDs, so we prefer instead that you use a select to populate a drop down with a user-friendly value e.g.  book </w:t>
-      </w:r>
-      <w:proofErr w:type="gramStart"/>
-      <w:r>
-        <w:rPr>
-          <w:color w:val="222222"/>
-        </w:rPr>
-        <w:t>title,  instead</w:t>
-      </w:r>
-      <w:proofErr w:type="gramEnd"/>
-      <w:r>
-        <w:rPr>
-          <w:color w:val="222222"/>
-        </w:rPr>
-        <w:t xml:space="preserve"> of an ID.</w:t>
-      </w:r>
-    </w:p>
-    <w:p>
-      <w:pPr>
-        <w:ind w:left="720"/>
-        <w:rPr>
-          <w:color w:val="222222"/>
-        </w:rPr>
-      </w:pPr>
-      <w:r>
-        <w:rPr>
-          <w:color w:val="222222"/>
-        </w:rPr>
-        <w:t xml:space="preserve">Is at least one relationship </w:t>
-      </w:r>
-      <w:proofErr w:type="spellStart"/>
-      <w:r>
-        <w:rPr>
-          <w:color w:val="222222"/>
-        </w:rPr>
-        <w:t>NULLable</w:t>
-      </w:r>
-      <w:proofErr w:type="spellEnd"/>
-      <w:r>
-        <w:rPr>
-          <w:color w:val="222222"/>
-        </w:rPr>
-        <w:t xml:space="preserve">? Hard to tell at this stage. I see CASCADE operations in the DDL, so this could possibly fulfill the requirement. I also see empty </w:t>
-      </w:r>
-      <w:proofErr w:type="gramStart"/>
-      <w:r>
-        <w:rPr>
-          <w:color w:val="222222"/>
-        </w:rPr>
-        <w:t>drop down</w:t>
-      </w:r>
-      <w:proofErr w:type="gramEnd"/>
-      <w:r>
-        <w:rPr>
-          <w:color w:val="222222"/>
-        </w:rPr>
-        <w:t xml:space="preserve"> boxes on the </w:t>
-      </w:r>
-      <w:proofErr w:type="spellStart"/>
-      <w:r>
-        <w:rPr>
-          <w:color w:val="222222"/>
-        </w:rPr>
-        <w:t>ClubMembers</w:t>
-      </w:r>
-      <w:proofErr w:type="spellEnd"/>
-      <w:r>
-        <w:rPr>
-          <w:color w:val="222222"/>
-        </w:rPr>
-        <w:t xml:space="preserve"> which could be used to set the FK to NULL. </w:t>
-      </w:r>
-    </w:p>
-    <w:p>
-      <w:pPr>
-        <w:ind w:left="720"/>
-        <w:rPr>
-          <w:color w:val="222222"/>
-        </w:rPr>
-      </w:pPr>
-      <w:r>
-        <w:rPr>
-          <w:color w:val="222222"/>
-        </w:rPr>
-        <w:t xml:space="preserve">Do you have any other suggestions for the team to help with their HTML UI? It was hard to tell what entity I was on, I suggest adding a title to the page to name the entity, </w:t>
-      </w:r>
-      <w:proofErr w:type="spellStart"/>
-      <w:r>
-        <w:rPr>
-          <w:color w:val="222222"/>
-        </w:rPr>
-        <w:t>e.g</w:t>
-      </w:r>
-      <w:proofErr w:type="spellEnd"/>
-      <w:r>
-        <w:rPr>
-          <w:color w:val="222222"/>
-        </w:rPr>
-        <w:t xml:space="preserve"> Books, Members, etc. It was also one additional click to have to navigate back to the Manage Database page and then to the next entity instead of putting a menu across the top of the page that allowed me to navigate to each entity with one click. </w:t>
-      </w:r>
-    </w:p>
-    <w:p>
-      <w:pPr>
-        <w:ind w:left="720"/>
-        <w:rPr>
-          <w:color w:val="222222"/>
-        </w:rPr>
-      </w:pPr>
-      <w:r>
-        <w:rPr>
-          <w:color w:val="222222"/>
-        </w:rPr>
-        <w:lastRenderedPageBreak/>
-        <w:t>Overall great work, I think that you can easily address my feedback and I look forward to seeing your project develop further.”</w:t>
-      </w:r>
-    </w:p>
-    <w:p>
-      <w:pPr>
-        <w:pStyle w:val="Heading2"/>
-      </w:pPr>
-      <w:bookmarkStart w:id="2" w:name="_Toc135133781"/>
-      <w:r>
-        <w:t>Actions Taken from Step 3 Feedback:</w:t>
-      </w:r>
-      <w:bookmarkEnd w:id="2"/>
-    </w:p>
-    <w:p>
-      <w:pPr>
-        <w:pStyle w:val="ListParagraph"/>
-        <w:numPr>
-          <w:ilvl w:val="0"/>
-          <w:numId w:val="5"/>
-        </w:numPr>
-        <w:spacing w:line="256" w:lineRule="auto"/>
-      </w:pPr>
-      <w:r>
-        <w:t>Updates to Static HTML pages:</w:t>
-      </w:r>
-    </w:p>
-    <w:p>
-      <w:pPr>
         <w:pStyle w:val="ListParagraph"/>
         <w:numPr>
           <w:ilvl w:val="1"/>
@@ -2498,220 +1642,16 @@
         </w:numPr>
         <w:spacing w:line="256" w:lineRule="auto"/>
       </w:pPr>
-      <w:r>
-        <w:t xml:space="preserve">Readers: Removed </w:t>
-      </w:r>
-      <w:proofErr w:type="spellStart"/>
-      <w:r>
-        <w:t>readerID</w:t>
-      </w:r>
-      <w:proofErr w:type="spellEnd"/>
-      <w:r>
-        <w:t xml:space="preserve"> selector element from update form, added edit column to table</w:t>
-      </w:r>
-    </w:p>
-    <w:p>
-      <w:pPr>
-        <w:pStyle w:val="ListParagraph"/>
-        <w:numPr>
-          <w:ilvl w:val="1"/>
-          <w:numId w:val="5"/>
-        </w:numPr>
-        <w:spacing w:line="256" w:lineRule="auto"/>
-      </w:pPr>
-      <w:proofErr w:type="spellStart"/>
-      <w:r>
-        <w:t>ReadingClubs</w:t>
-      </w:r>
-      <w:proofErr w:type="spellEnd"/>
-      <w:r>
-        <w:t xml:space="preserve">: Removed </w:t>
-      </w:r>
-      <w:proofErr w:type="spellStart"/>
-      <w:r>
-        <w:t>clubID</w:t>
-      </w:r>
-      <w:proofErr w:type="spellEnd"/>
-      <w:r>
-        <w:t xml:space="preserve"> selector element from update form, added edit column to </w:t>
-      </w:r>
-      <w:proofErr w:type="gramStart"/>
-      <w:r>
-        <w:t>table</w:t>
-      </w:r>
-      <w:proofErr w:type="gramEnd"/>
-    </w:p>
-    <w:p>
-      <w:pPr>
-        <w:pStyle w:val="ListParagraph"/>
-        <w:numPr>
-          <w:ilvl w:val="1"/>
-          <w:numId w:val="5"/>
-        </w:numPr>
-        <w:spacing w:line="256" w:lineRule="auto"/>
-      </w:pPr>
-      <w:r>
-        <w:t xml:space="preserve">Books: Removed </w:t>
-      </w:r>
-      <w:proofErr w:type="spellStart"/>
-      <w:r>
-        <w:t>bookID</w:t>
-      </w:r>
-      <w:proofErr w:type="spellEnd"/>
-      <w:r>
-        <w:t xml:space="preserve"> selector element from update form, added edit column to table</w:t>
-      </w:r>
-    </w:p>
-    <w:p>
-      <w:pPr>
-        <w:pStyle w:val="ListParagraph"/>
-        <w:numPr>
-          <w:ilvl w:val="1"/>
-          <w:numId w:val="5"/>
-        </w:numPr>
-        <w:spacing w:line="256" w:lineRule="auto"/>
-      </w:pPr>
-      <w:proofErr w:type="spellStart"/>
-      <w:r>
-        <w:t>ReadingLogs</w:t>
-      </w:r>
-      <w:proofErr w:type="spellEnd"/>
-      <w:r>
-        <w:t xml:space="preserve">: Removed update/delete functionality entirely, changed selectors in create form to </w:t>
-      </w:r>
-      <w:proofErr w:type="spellStart"/>
-      <w:r>
-        <w:t>fk</w:t>
-      </w:r>
-      <w:proofErr w:type="spellEnd"/>
-      <w:r>
-        <w:t xml:space="preserve"> join attribute </w:t>
-      </w:r>
-      <w:proofErr w:type="gramStart"/>
-      <w:r>
-        <w:t>names</w:t>
-      </w:r>
-      <w:proofErr w:type="gramEnd"/>
-    </w:p>
-    <w:p>
-      <w:pPr>
-        <w:pStyle w:val="ListParagraph"/>
-        <w:numPr>
-          <w:ilvl w:val="1"/>
-          <w:numId w:val="5"/>
-        </w:numPr>
-        <w:spacing w:line="256" w:lineRule="auto"/>
-      </w:pPr>
-      <w:proofErr w:type="spellStart"/>
-      <w:r>
-        <w:t>ClubMembers</w:t>
-      </w:r>
-      <w:proofErr w:type="spellEnd"/>
-      <w:r>
-        <w:t xml:space="preserve">: Removed update functionality entirely, changed selectors in create form to </w:t>
-      </w:r>
-      <w:proofErr w:type="spellStart"/>
-      <w:r>
-        <w:t>fk</w:t>
-      </w:r>
-      <w:proofErr w:type="spellEnd"/>
-      <w:r>
-        <w:t xml:space="preserve"> join attribute </w:t>
-      </w:r>
-      <w:proofErr w:type="gramStart"/>
-      <w:r>
-        <w:t>names</w:t>
-      </w:r>
-      <w:proofErr w:type="gramEnd"/>
-    </w:p>
-    <w:p>
-      <w:pPr>
-        <w:pStyle w:val="ListParagraph"/>
-        <w:numPr>
-          <w:ilvl w:val="1"/>
-          <w:numId w:val="5"/>
-        </w:numPr>
-        <w:spacing w:line="256" w:lineRule="auto"/>
-      </w:pPr>
-      <w:proofErr w:type="spellStart"/>
-      <w:r>
-        <w:t>ReadingStatus</w:t>
-      </w:r>
-      <w:proofErr w:type="spellEnd"/>
-      <w:r>
-        <w:t xml:space="preserve">: Removed </w:t>
-      </w:r>
-      <w:proofErr w:type="spellStart"/>
-      <w:r>
-        <w:t>statusID</w:t>
-      </w:r>
-      <w:proofErr w:type="spellEnd"/>
-      <w:r>
-        <w:t xml:space="preserve"> selector element from update form, added edit column to </w:t>
-      </w:r>
-      <w:proofErr w:type="gramStart"/>
-      <w:r>
-        <w:t>table</w:t>
-      </w:r>
-      <w:proofErr w:type="gramEnd"/>
-    </w:p>
-    <w:p>
-      <w:pPr>
-        <w:pStyle w:val="ListParagraph"/>
-        <w:numPr>
-          <w:ilvl w:val="1"/>
-          <w:numId w:val="5"/>
-        </w:numPr>
-        <w:spacing w:line="256" w:lineRule="auto"/>
-      </w:pPr>
-      <w:r>
-        <w:t>Added Page Headers under Nav Pages for all 6 entity pages.</w:t>
-      </w:r>
-    </w:p>
-    <w:p>
-      <w:pPr>
-        <w:pStyle w:val="ListParagraph"/>
-        <w:numPr>
-          <w:ilvl w:val="0"/>
-          <w:numId w:val="5"/>
-        </w:numPr>
-        <w:spacing w:line="256" w:lineRule="auto"/>
-      </w:pPr>
-      <w:r>
-        <w:t xml:space="preserve">Updates to </w:t>
-      </w:r>
-      <w:proofErr w:type="spellStart"/>
-      <w:r>
-        <w:t>DML.sql</w:t>
-      </w:r>
-      <w:proofErr w:type="spellEnd"/>
-    </w:p>
-    <w:p>
-      <w:pPr>
-        <w:pStyle w:val="ListParagraph"/>
-        <w:numPr>
-          <w:ilvl w:val="1"/>
-          <w:numId w:val="5"/>
-        </w:numPr>
-        <w:spacing w:line="256" w:lineRule="auto"/>
-      </w:pPr>
-      <w:r>
-        <w:t>[TODO]</w:t>
-      </w:r>
-      <w:r>
-        <w:br w:type="page"/>
-      </w:r>
     </w:p>
     <w:p>
       <w:pPr>
         <w:pStyle w:val="Heading2"/>
       </w:pPr>
-      <w:bookmarkStart w:id="3" w:name="_Toc135133782"/>
-      <w:r>
-        <w:lastRenderedPageBreak/>
+      <w:bookmarkStart w:id="1" w:name="_Toc135134189"/>
+      <w:r>
         <w:t>Step 2 Feedback</w:t>
       </w:r>
-      <w:bookmarkEnd w:id="3"/>
+      <w:bookmarkEnd w:id="1"/>
     </w:p>
     <w:p>
       <w:r>
@@ -2957,6 +1897,7 @@
         <w:ind w:left="720"/>
       </w:pPr>
       <w:r>
+        <w:lastRenderedPageBreak/>
         <w:t>In the SQL, are relationship tables present when compared to the ERD/Schema?</w:t>
       </w:r>
     </w:p>
@@ -2965,7 +1906,6 @@
         <w:ind w:left="720"/>
       </w:pPr>
       <w:r>
-        <w:lastRenderedPageBreak/>
         <w:t xml:space="preserve">Yes, the relationship tables outlined in the schema are all present in </w:t>
       </w:r>
       <w:proofErr w:type="gramStart"/>
@@ -3211,11 +2151,11 @@
       <w:pPr>
         <w:pStyle w:val="Heading2"/>
       </w:pPr>
-      <w:bookmarkStart w:id="4" w:name="_Toc135133783"/>
+      <w:bookmarkStart w:id="2" w:name="_Toc135134190"/>
       <w:r>
         <w:t>Actions Taken from Step 2 Feedback Step</w:t>
       </w:r>
-      <w:bookmarkEnd w:id="4"/>
+      <w:bookmarkEnd w:id="2"/>
     </w:p>
     <w:p>
       <w:pPr>
@@ -3271,6 +2211,7 @@
         </w:rPr>
       </w:pPr>
       <w:r>
+        <w:lastRenderedPageBreak/>
         <w:br w:type="page"/>
       </w:r>
     </w:p>
@@ -3278,12 +2219,12 @@
       <w:pPr>
         <w:pStyle w:val="Heading2"/>
       </w:pPr>
-      <w:bookmarkStart w:id="5" w:name="_Toc135133784"/>
+      <w:bookmarkStart w:id="3" w:name="_Toc135134191"/>
       <w:r>
         <w:lastRenderedPageBreak/>
         <w:t>Step 1 Feedback</w:t>
       </w:r>
-      <w:bookmarkEnd w:id="5"/>
+      <w:bookmarkEnd w:id="3"/>
     </w:p>
     <w:p>
       <w:r>
@@ -3685,11 +2626,11 @@
       <w:pPr>
         <w:pStyle w:val="Heading2"/>
       </w:pPr>
-      <w:bookmarkStart w:id="6" w:name="_Toc135133785"/>
+      <w:bookmarkStart w:id="4" w:name="_Toc135134192"/>
       <w:r>
         <w:t>Actions Taken from Step 1 Feedback Step</w:t>
       </w:r>
-      <w:bookmarkEnd w:id="6"/>
+      <w:bookmarkEnd w:id="4"/>
     </w:p>
     <w:p>
       <w:pPr>
@@ -3792,11 +2733,11 @@
       <w:pPr>
         <w:pStyle w:val="Heading2"/>
       </w:pPr>
-      <w:bookmarkStart w:id="7" w:name="_Toc135133786"/>
+      <w:bookmarkStart w:id="5" w:name="_Toc135134193"/>
       <w:r>
         <w:t>Updates from Step 1 Draft to Final</w:t>
       </w:r>
-      <w:bookmarkEnd w:id="7"/>
+      <w:bookmarkEnd w:id="5"/>
     </w:p>
     <w:p>
       <w:pPr>
@@ -3870,11 +2811,11 @@
       <w:pPr>
         <w:pStyle w:val="Heading2"/>
       </w:pPr>
-      <w:bookmarkStart w:id="8" w:name="_Toc135133787"/>
+      <w:bookmarkStart w:id="6" w:name="_Toc135134194"/>
       <w:r>
         <w:t>Changes made to Step 2 Draft</w:t>
       </w:r>
-      <w:bookmarkEnd w:id="8"/>
+      <w:bookmarkEnd w:id="6"/>
     </w:p>
     <w:p>
       <w:pPr>
@@ -4122,12 +3063,12 @@
       <w:pPr>
         <w:pStyle w:val="Heading2"/>
       </w:pPr>
-      <w:bookmarkStart w:id="9" w:name="_Toc135133788"/>
+      <w:bookmarkStart w:id="7" w:name="_Toc135134195"/>
       <w:r>
         <w:lastRenderedPageBreak/>
         <w:t>Overview</w:t>
       </w:r>
-      <w:bookmarkEnd w:id="9"/>
+      <w:bookmarkEnd w:id="7"/>
     </w:p>
     <w:p>
       <w:r>
@@ -4216,62 +3157,62 @@
       <w:pPr>
         <w:pStyle w:val="Heading2"/>
       </w:pPr>
-      <w:bookmarkStart w:id="10" w:name="_Toc135133789"/>
+      <w:bookmarkStart w:id="8" w:name="_Toc135134196"/>
       <w:r>
         <w:t>Database Outline</w:t>
       </w:r>
+      <w:bookmarkEnd w:id="8"/>
+    </w:p>
+    <w:p>
+      <w:pPr>
+        <w:pStyle w:val="Heading3"/>
+        <w:rPr>
+          <w:rFonts w:asciiTheme="minorHAnsi" w:hAnsiTheme="minorHAnsi" w:cstheme="minorHAnsi"/>
+        </w:rPr>
+      </w:pPr>
+      <w:bookmarkStart w:id="9" w:name="_Toc133840521"/>
+      <w:bookmarkStart w:id="10" w:name="_Toc133841416"/>
+      <w:bookmarkStart w:id="11" w:name="_Toc133856065"/>
+      <w:bookmarkStart w:id="12" w:name="_Toc132886426"/>
+      <w:bookmarkStart w:id="13" w:name="_Toc135134197"/>
+      <w:r>
+        <w:rPr>
+          <w:rStyle w:val="Heading3Char"/>
+        </w:rPr>
+        <w:t>Readers</w:t>
+      </w:r>
+      <w:r>
+        <w:t xml:space="preserve"> </w:t>
+      </w:r>
+      <w:r>
+        <w:rPr>
+          <w:rFonts w:asciiTheme="minorHAnsi" w:hAnsiTheme="minorHAnsi" w:cstheme="minorHAnsi"/>
+        </w:rPr>
+        <w:t xml:space="preserve">(Object </w:t>
+      </w:r>
+      <w:r>
+        <w:rPr>
+          <w:rFonts w:asciiTheme="minorHAnsi" w:hAnsiTheme="minorHAnsi" w:cstheme="minorHAnsi"/>
+        </w:rPr>
+        <w:t>Entity</w:t>
+      </w:r>
+      <w:r>
+        <w:rPr>
+          <w:rFonts w:asciiTheme="minorHAnsi" w:hAnsiTheme="minorHAnsi" w:cstheme="minorHAnsi"/>
+        </w:rPr>
+        <w:t>)</w:t>
+      </w:r>
+      <w:bookmarkEnd w:id="9"/>
       <w:bookmarkEnd w:id="10"/>
-    </w:p>
-    <w:p>
-      <w:pPr>
-        <w:pStyle w:val="Heading3"/>
+      <w:bookmarkEnd w:id="11"/>
+      <w:bookmarkEnd w:id="13"/>
+      <w:r>
         <w:rPr>
           <w:rFonts w:asciiTheme="minorHAnsi" w:hAnsiTheme="minorHAnsi" w:cstheme="minorHAnsi"/>
         </w:rPr>
-      </w:pPr>
-      <w:bookmarkStart w:id="11" w:name="_Toc133840521"/>
-      <w:bookmarkStart w:id="12" w:name="_Toc133841416"/>
-      <w:bookmarkStart w:id="13" w:name="_Toc133856065"/>
-      <w:bookmarkStart w:id="14" w:name="_Toc132886426"/>
-      <w:bookmarkStart w:id="15" w:name="_Toc135133790"/>
-      <w:r>
-        <w:rPr>
-          <w:rStyle w:val="Heading3Char"/>
-        </w:rPr>
-        <w:t>Readers</w:t>
-      </w:r>
-      <w:r>
         <w:t xml:space="preserve"> </w:t>
       </w:r>
-      <w:r>
-        <w:rPr>
-          <w:rFonts w:asciiTheme="minorHAnsi" w:hAnsiTheme="minorHAnsi" w:cstheme="minorHAnsi"/>
-        </w:rPr>
-        <w:t xml:space="preserve">(Object </w:t>
-      </w:r>
-      <w:r>
-        <w:rPr>
-          <w:rFonts w:asciiTheme="minorHAnsi" w:hAnsiTheme="minorHAnsi" w:cstheme="minorHAnsi"/>
-        </w:rPr>
-        <w:t>Entity</w:t>
-      </w:r>
-      <w:r>
-        <w:rPr>
-          <w:rFonts w:asciiTheme="minorHAnsi" w:hAnsiTheme="minorHAnsi" w:cstheme="minorHAnsi"/>
-        </w:rPr>
-        <w:t>)</w:t>
-      </w:r>
-      <w:bookmarkEnd w:id="11"/>
       <w:bookmarkEnd w:id="12"/>
-      <w:bookmarkEnd w:id="13"/>
-      <w:bookmarkEnd w:id="15"/>
-      <w:r>
-        <w:rPr>
-          <w:rFonts w:asciiTheme="minorHAnsi" w:hAnsiTheme="minorHAnsi" w:cstheme="minorHAnsi"/>
-        </w:rPr>
-        <w:t xml:space="preserve"> </w:t>
-      </w:r>
-      <w:bookmarkEnd w:id="14"/>
     </w:p>
     <w:p>
       <w:pPr>
@@ -4529,11 +3470,11 @@
       <w:pPr>
         <w:pStyle w:val="Heading3"/>
       </w:pPr>
-      <w:bookmarkStart w:id="16" w:name="_Toc132886427"/>
-      <w:bookmarkStart w:id="17" w:name="_Toc133840522"/>
-      <w:bookmarkStart w:id="18" w:name="_Toc133841417"/>
-      <w:bookmarkStart w:id="19" w:name="_Toc133856066"/>
-      <w:bookmarkStart w:id="20" w:name="_Toc135133791"/>
+      <w:bookmarkStart w:id="14" w:name="_Toc132886427"/>
+      <w:bookmarkStart w:id="15" w:name="_Toc133840522"/>
+      <w:bookmarkStart w:id="16" w:name="_Toc133841417"/>
+      <w:bookmarkStart w:id="17" w:name="_Toc133856066"/>
+      <w:bookmarkStart w:id="18" w:name="_Toc135134198"/>
       <w:r>
         <w:t>Books</w:t>
       </w:r>
@@ -4558,11 +3499,11 @@
         </w:rPr>
         <w:t>)</w:t>
       </w:r>
+      <w:bookmarkEnd w:id="14"/>
+      <w:bookmarkEnd w:id="15"/>
       <w:bookmarkEnd w:id="16"/>
       <w:bookmarkEnd w:id="17"/>
       <w:bookmarkEnd w:id="18"/>
-      <w:bookmarkEnd w:id="19"/>
-      <w:bookmarkEnd w:id="20"/>
     </w:p>
     <w:p>
       <w:pPr>
@@ -4858,11 +3799,11 @@
       <w:pPr>
         <w:pStyle w:val="Heading3"/>
       </w:pPr>
-      <w:bookmarkStart w:id="21" w:name="_Toc133840523"/>
-      <w:bookmarkStart w:id="22" w:name="_Toc133841418"/>
-      <w:bookmarkStart w:id="23" w:name="_Toc133856067"/>
-      <w:bookmarkStart w:id="24" w:name="_Toc132886428"/>
-      <w:bookmarkStart w:id="25" w:name="_Toc135133792"/>
+      <w:bookmarkStart w:id="19" w:name="_Toc133840523"/>
+      <w:bookmarkStart w:id="20" w:name="_Toc133841418"/>
+      <w:bookmarkStart w:id="21" w:name="_Toc133856067"/>
+      <w:bookmarkStart w:id="22" w:name="_Toc132886428"/>
+      <w:bookmarkStart w:id="23" w:name="_Toc135134199"/>
       <w:proofErr w:type="spellStart"/>
       <w:r>
         <w:rPr>
@@ -4880,14 +3821,14 @@
         </w:rPr>
         <w:t>(Object Entity)</w:t>
       </w:r>
+      <w:bookmarkEnd w:id="19"/>
+      <w:bookmarkEnd w:id="20"/>
       <w:bookmarkEnd w:id="21"/>
+      <w:bookmarkEnd w:id="23"/>
+      <w:r>
+        <w:t xml:space="preserve"> </w:t>
+      </w:r>
       <w:bookmarkEnd w:id="22"/>
-      <w:bookmarkEnd w:id="23"/>
-      <w:bookmarkEnd w:id="25"/>
-      <w:r>
-        <w:t xml:space="preserve"> </w:t>
-      </w:r>
-      <w:bookmarkEnd w:id="24"/>
     </w:p>
     <w:p>
       <w:pPr>
@@ -5095,11 +4036,11 @@
       <w:pPr>
         <w:pStyle w:val="Heading3"/>
       </w:pPr>
-      <w:bookmarkStart w:id="26" w:name="_Toc133840524"/>
-      <w:bookmarkStart w:id="27" w:name="_Toc133841419"/>
-      <w:bookmarkStart w:id="28" w:name="_Toc133856068"/>
-      <w:bookmarkStart w:id="29" w:name="_Toc132886429"/>
-      <w:bookmarkStart w:id="30" w:name="_Toc135133793"/>
+      <w:bookmarkStart w:id="24" w:name="_Toc133840524"/>
+      <w:bookmarkStart w:id="25" w:name="_Toc133841419"/>
+      <w:bookmarkStart w:id="26" w:name="_Toc133856068"/>
+      <w:bookmarkStart w:id="27" w:name="_Toc132886429"/>
+      <w:bookmarkStart w:id="28" w:name="_Toc135134200"/>
       <w:proofErr w:type="spellStart"/>
       <w:r>
         <w:rPr>
@@ -5153,14 +4094,14 @@
         </w:rPr>
         <w:t>)</w:t>
       </w:r>
+      <w:bookmarkEnd w:id="24"/>
+      <w:bookmarkEnd w:id="25"/>
       <w:bookmarkEnd w:id="26"/>
+      <w:bookmarkEnd w:id="28"/>
+      <w:r>
+        <w:t xml:space="preserve"> </w:t>
+      </w:r>
       <w:bookmarkEnd w:id="27"/>
-      <w:bookmarkEnd w:id="28"/>
-      <w:bookmarkEnd w:id="30"/>
-      <w:r>
-        <w:t xml:space="preserve"> </w:t>
-      </w:r>
-      <w:bookmarkEnd w:id="29"/>
     </w:p>
     <w:p>
       <w:pPr>
@@ -5620,7 +4561,7 @@
           <w:rFonts w:cstheme="minorHAnsi"/>
         </w:rPr>
       </w:pPr>
-      <w:bookmarkStart w:id="31" w:name="_Toc132886431"/>
+      <w:bookmarkStart w:id="29" w:name="_Toc132886431"/>
       <w:r>
         <w:rPr>
           <w:rFonts w:cstheme="minorHAnsi"/>
@@ -5640,10 +4581,10 @@
       <w:pPr>
         <w:pStyle w:val="Heading3"/>
       </w:pPr>
-      <w:bookmarkStart w:id="32" w:name="_Toc133841420"/>
-      <w:bookmarkStart w:id="33" w:name="_Toc133856069"/>
-      <w:bookmarkStart w:id="34" w:name="_Toc133840525"/>
-      <w:bookmarkStart w:id="35" w:name="_Toc135133794"/>
+      <w:bookmarkStart w:id="30" w:name="_Toc133841420"/>
+      <w:bookmarkStart w:id="31" w:name="_Toc133856069"/>
+      <w:bookmarkStart w:id="32" w:name="_Toc133840525"/>
+      <w:bookmarkStart w:id="33" w:name="_Toc135134201"/>
       <w:proofErr w:type="spellStart"/>
       <w:r>
         <w:rPr>
@@ -5667,14 +4608,14 @@
         </w:rPr>
         <w:t>(Composite Entity)</w:t>
       </w:r>
+      <w:bookmarkEnd w:id="30"/>
+      <w:bookmarkEnd w:id="31"/>
+      <w:bookmarkEnd w:id="33"/>
+      <w:r>
+        <w:t xml:space="preserve"> </w:t>
+      </w:r>
+      <w:bookmarkEnd w:id="29"/>
       <w:bookmarkEnd w:id="32"/>
-      <w:bookmarkEnd w:id="33"/>
-      <w:bookmarkEnd w:id="35"/>
-      <w:r>
-        <w:t xml:space="preserve"> </w:t>
-      </w:r>
-      <w:bookmarkEnd w:id="31"/>
-      <w:bookmarkEnd w:id="34"/>
     </w:p>
     <w:p>
       <w:pPr>
@@ -5918,10 +4859,10 @@
       <w:pPr>
         <w:pStyle w:val="Heading3"/>
       </w:pPr>
-      <w:bookmarkStart w:id="36" w:name="_Toc133841421"/>
-      <w:bookmarkStart w:id="37" w:name="_Toc133856070"/>
-      <w:bookmarkStart w:id="38" w:name="_Toc133840526"/>
-      <w:bookmarkStart w:id="39" w:name="_Toc135133795"/>
+      <w:bookmarkStart w:id="34" w:name="_Toc133841421"/>
+      <w:bookmarkStart w:id="35" w:name="_Toc133856070"/>
+      <w:bookmarkStart w:id="36" w:name="_Toc133840526"/>
+      <w:bookmarkStart w:id="37" w:name="_Toc135134202"/>
       <w:proofErr w:type="spellStart"/>
       <w:r>
         <w:rPr>
@@ -5951,13 +4892,13 @@
         </w:rPr>
         <w:t xml:space="preserve"> Entity)</w:t>
       </w:r>
+      <w:bookmarkEnd w:id="34"/>
+      <w:bookmarkEnd w:id="35"/>
+      <w:bookmarkEnd w:id="37"/>
+      <w:r>
+        <w:t xml:space="preserve"> </w:t>
+      </w:r>
       <w:bookmarkEnd w:id="36"/>
-      <w:bookmarkEnd w:id="37"/>
-      <w:bookmarkEnd w:id="39"/>
-      <w:r>
-        <w:t xml:space="preserve"> </w:t>
-      </w:r>
-      <w:bookmarkEnd w:id="38"/>
     </w:p>
     <w:p>
       <w:pPr>
@@ -6074,12 +5015,12 @@
       <w:pPr>
         <w:pStyle w:val="Heading2"/>
       </w:pPr>
-      <w:bookmarkStart w:id="40" w:name="_Toc135133796"/>
+      <w:bookmarkStart w:id="38" w:name="_Toc135134203"/>
       <w:r>
         <w:lastRenderedPageBreak/>
         <w:t>Entity-Relationship Diagram (ERD)</w:t>
       </w:r>
-      <w:bookmarkEnd w:id="40"/>
+      <w:bookmarkEnd w:id="38"/>
     </w:p>
     <w:p/>
     <w:p>
@@ -6159,12 +5100,12 @@
       <w:pPr>
         <w:pStyle w:val="Heading2"/>
       </w:pPr>
-      <w:bookmarkStart w:id="41" w:name="_Toc135133797"/>
+      <w:bookmarkStart w:id="39" w:name="_Toc135134204"/>
       <w:r>
         <w:lastRenderedPageBreak/>
         <w:t>Schema</w:t>
       </w:r>
-      <w:bookmarkEnd w:id="41"/>
+      <w:bookmarkEnd w:id="39"/>
     </w:p>
     <w:p/>
     <w:p>
@@ -6234,7 +5175,7 @@
       <w:r>
         <w:br w:type="page"/>
       </w:r>
-      <w:bookmarkStart w:id="42" w:name="_Toc135133798"/>
+      <w:bookmarkStart w:id="40" w:name="_Toc135134205"/>
       <w:r>
         <w:lastRenderedPageBreak/>
         <w:t xml:space="preserve">Example Data Inserted for Step </w:t>
@@ -6245,7 +5186,7 @@
       <w:r>
         <w:t>:</w:t>
       </w:r>
-      <w:bookmarkEnd w:id="42"/>
+      <w:bookmarkEnd w:id="40"/>
     </w:p>
     <w:p>
       <w:pPr>
@@ -8379,15 +7320,6 @@
   </w:num>
   <w:num w:numId="5" w16cid:durableId="1669941103">
     <w:abstractNumId w:val="1"/>
-    <w:lvlOverride w:ilvl="0"/>
-    <w:lvlOverride w:ilvl="1"/>
-    <w:lvlOverride w:ilvl="2"/>
-    <w:lvlOverride w:ilvl="3"/>
-    <w:lvlOverride w:ilvl="4"/>
-    <w:lvlOverride w:ilvl="5"/>
-    <w:lvlOverride w:ilvl="6"/>
-    <w:lvlOverride w:ilvl="7"/>
-    <w:lvlOverride w:ilvl="8"/>
   </w:num>
 </w:numbering>
 </file>

</xml_diff>